<commit_message>
Second Commit, information added
</commit_message>
<xml_diff>
--- a/Rhetoric Notes.docx
+++ b/Rhetoric Notes.docx
@@ -3922,6 +3922,469 @@
       <w:pPr>
         <w:spacing w:after="40" w:line="240" w:lineRule="auto"/>
       </w:pPr>
+      <w:r>
+        <w:t>The Tree of Porphyry</w:t>
+      </w:r>
+      <w:r>
+        <w:t xml:space="preserve">: </w:t>
+      </w:r>
+      <w:r>
+        <w:t>a fundamental tool in medieval scholastic philosophy, serving as an educational tool for understanding and teaching the concepts of substance and accidents (the essential and non-essential attributes of a thing), as well as the hierarchical organization of reality, from the most general to the most specific.</w:t>
+      </w:r>
+    </w:p>
+    <w:p>
+      <w:pPr>
+        <w:spacing w:after="40" w:line="240" w:lineRule="auto"/>
+      </w:pPr>
+    </w:p>
+    <w:p>
+      <w:pPr>
+        <w:spacing w:after="40" w:line="240" w:lineRule="auto"/>
+      </w:pPr>
+      <w:r>
+        <w:rPr>
+          <w:noProof/>
+        </w:rPr>
+        <w:drawing>
+          <wp:inline distT="0" distB="0" distL="0" distR="0" wp14:anchorId="4526BFBF" wp14:editId="13626048">
+            <wp:extent cx="2687541" cy="2957988"/>
+            <wp:effectExtent l="19050" t="19050" r="17780" b="13970"/>
+            <wp:docPr id="1633460690" name="Picture 1"/>
+            <wp:cNvGraphicFramePr>
+              <a:graphicFrameLocks xmlns:a="http://schemas.openxmlformats.org/drawingml/2006/main" noChangeAspect="1"/>
+            </wp:cNvGraphicFramePr>
+            <a:graphic xmlns:a="http://schemas.openxmlformats.org/drawingml/2006/main">
+              <a:graphicData uri="http://schemas.openxmlformats.org/drawingml/2006/picture">
+                <pic:pic xmlns:pic="http://schemas.openxmlformats.org/drawingml/2006/picture">
+                  <pic:nvPicPr>
+                    <pic:cNvPr id="0" name="Picture 5"/>
+                    <pic:cNvPicPr>
+                      <a:picLocks noChangeAspect="1" noChangeArrowheads="1"/>
+                    </pic:cNvPicPr>
+                  </pic:nvPicPr>
+                  <pic:blipFill>
+                    <a:blip r:embed="rId13">
+                      <a:extLst>
+                        <a:ext uri="{28A0092B-C50C-407E-A947-70E740481C1C}">
+                          <a14:useLocalDpi xmlns:a14="http://schemas.microsoft.com/office/drawing/2010/main" val="0"/>
+                        </a:ext>
+                      </a:extLst>
+                    </a:blip>
+                    <a:srcRect/>
+                    <a:stretch>
+                      <a:fillRect/>
+                    </a:stretch>
+                  </pic:blipFill>
+                  <pic:spPr bwMode="auto">
+                    <a:xfrm>
+                      <a:off x="0" y="0"/>
+                      <a:ext cx="2693071" cy="2964075"/>
+                    </a:xfrm>
+                    <a:prstGeom prst="rect">
+                      <a:avLst/>
+                    </a:prstGeom>
+                    <a:noFill/>
+                    <a:ln>
+                      <a:solidFill>
+                        <a:schemeClr val="tx1"/>
+                      </a:solidFill>
+                    </a:ln>
+                  </pic:spPr>
+                </pic:pic>
+              </a:graphicData>
+            </a:graphic>
+          </wp:inline>
+        </w:drawing>
+      </w:r>
+    </w:p>
+    <w:p>
+      <w:pPr>
+        <w:spacing w:after="40" w:line="240" w:lineRule="auto"/>
+      </w:pPr>
+    </w:p>
+    <w:p>
+      <w:pPr>
+        <w:spacing w:after="40" w:line="240" w:lineRule="auto"/>
+      </w:pPr>
+      <w:r>
+        <w:lastRenderedPageBreak/>
+        <w:t xml:space="preserve">Some of the concepts in the illustration are: </w:t>
+      </w:r>
+    </w:p>
+    <w:p>
+      <w:pPr>
+        <w:spacing w:after="40" w:line="240" w:lineRule="auto"/>
+      </w:pPr>
+    </w:p>
+    <w:p>
+      <w:pPr>
+        <w:spacing w:after="40" w:line="240" w:lineRule="auto"/>
+      </w:pPr>
+      <w:r>
+        <w:rPr>
+          <w:b/>
+          <w:bCs/>
+        </w:rPr>
+        <w:t>Substance (the most general category)</w:t>
+      </w:r>
+      <w:r>
+        <w:t xml:space="preserve">: At the top of the tree, you have the most general category called "Substance," which represents everything that exists in the </w:t>
+      </w:r>
+      <w:r>
+        <w:t>broadest</w:t>
+      </w:r>
+      <w:r>
+        <w:t xml:space="preserve"> sense. It's divided into two main subcategories:</w:t>
+      </w:r>
+    </w:p>
+    <w:p>
+      <w:pPr>
+        <w:spacing w:after="40" w:line="240" w:lineRule="auto"/>
+      </w:pPr>
+    </w:p>
+    <w:p>
+      <w:pPr>
+        <w:pStyle w:val="ListParagraph"/>
+        <w:numPr>
+          <w:ilvl w:val="0"/>
+          <w:numId w:val="23"/>
+        </w:numPr>
+        <w:spacing w:after="40" w:line="240" w:lineRule="auto"/>
+      </w:pPr>
+      <w:r>
+        <w:t>Material Substance: Things that have a physical form, like animals, plants, and inanimate objects.</w:t>
+      </w:r>
+    </w:p>
+    <w:p>
+      <w:pPr>
+        <w:pStyle w:val="ListParagraph"/>
+        <w:numPr>
+          <w:ilvl w:val="0"/>
+          <w:numId w:val="23"/>
+        </w:numPr>
+        <w:spacing w:after="40" w:line="240" w:lineRule="auto"/>
+      </w:pPr>
+      <w:r>
+        <w:t>Immaterial Substance: Things that exist but don't have a physical form, like the soul or mind (in philosophical contexts).</w:t>
+      </w:r>
+    </w:p>
+    <w:p>
+      <w:pPr>
+        <w:pStyle w:val="ListParagraph"/>
+        <w:numPr>
+          <w:ilvl w:val="0"/>
+          <w:numId w:val="23"/>
+        </w:numPr>
+        <w:spacing w:after="40" w:line="240" w:lineRule="auto"/>
+      </w:pPr>
+    </w:p>
+    <w:p>
+      <w:pPr>
+        <w:spacing w:after="40" w:line="240" w:lineRule="auto"/>
+      </w:pPr>
+      <w:r>
+        <w:rPr>
+          <w:b/>
+          <w:bCs/>
+        </w:rPr>
+        <w:t>Material Substance:</w:t>
+      </w:r>
+      <w:r>
+        <w:t xml:space="preserve"> This category is further divided into living and non-living entities. Living entities (or beings) include plants, animals, and humans, while non-living entities include things like water, rocks, and air.</w:t>
+      </w:r>
+    </w:p>
+    <w:p>
+      <w:pPr>
+        <w:spacing w:after="40" w:line="240" w:lineRule="auto"/>
+      </w:pPr>
+    </w:p>
+    <w:p>
+      <w:pPr>
+        <w:spacing w:after="40" w:line="240" w:lineRule="auto"/>
+      </w:pPr>
+      <w:r>
+        <w:rPr>
+          <w:b/>
+          <w:bCs/>
+        </w:rPr>
+        <w:t>Living Beings:</w:t>
+      </w:r>
+      <w:r>
+        <w:t xml:space="preserve"> Living beings are categorized into plants, animals, and humans based on their ability to sense and move, and their level of intelligence or rationality.</w:t>
+      </w:r>
+    </w:p>
+    <w:p>
+      <w:pPr>
+        <w:spacing w:after="40" w:line="240" w:lineRule="auto"/>
+      </w:pPr>
+    </w:p>
+    <w:p>
+      <w:pPr>
+        <w:pStyle w:val="ListParagraph"/>
+        <w:numPr>
+          <w:ilvl w:val="0"/>
+          <w:numId w:val="24"/>
+        </w:numPr>
+        <w:spacing w:after="40" w:line="240" w:lineRule="auto"/>
+      </w:pPr>
+      <w:r>
+        <w:t>Plants: Defined by their ability to grow and reproduce but lack sensation and movement.</w:t>
+      </w:r>
+    </w:p>
+    <w:p>
+      <w:pPr>
+        <w:pStyle w:val="ListParagraph"/>
+        <w:numPr>
+          <w:ilvl w:val="0"/>
+          <w:numId w:val="24"/>
+        </w:numPr>
+        <w:spacing w:after="40" w:line="240" w:lineRule="auto"/>
+      </w:pPr>
+      <w:r>
+        <w:t>Animals: Capable of sensation and movement but lack rationality.</w:t>
+      </w:r>
+    </w:p>
+    <w:p>
+      <w:pPr>
+        <w:pStyle w:val="ListParagraph"/>
+        <w:numPr>
+          <w:ilvl w:val="0"/>
+          <w:numId w:val="24"/>
+        </w:numPr>
+        <w:spacing w:after="40" w:line="240" w:lineRule="auto"/>
+      </w:pPr>
+      <w:r>
+        <w:t>Humans: Possess growth, reproduction, sensation, movement, and rationality.</w:t>
+      </w:r>
+    </w:p>
+    <w:p>
+      <w:pPr>
+        <w:pStyle w:val="ListParagraph"/>
+        <w:spacing w:after="40" w:line="240" w:lineRule="auto"/>
+      </w:pPr>
+    </w:p>
+    <w:p>
+      <w:pPr>
+        <w:spacing w:after="40" w:line="240" w:lineRule="auto"/>
+      </w:pPr>
+      <w:r>
+        <w:rPr>
+          <w:b/>
+          <w:bCs/>
+        </w:rPr>
+        <w:t>Further Subdivisions:</w:t>
+      </w:r>
+      <w:r>
+        <w:t xml:space="preserve"> Each of these categories can be further subdivided. For example, animals can be divided into different species based on specific characteristics, like the ability to fly or live underwater. Similarly, plants can be categorized into trees, shrubs, and herbs based on their size and structure.</w:t>
+      </w:r>
+    </w:p>
+    <w:p>
+      <w:pPr>
+        <w:spacing w:after="40" w:line="240" w:lineRule="auto"/>
+      </w:pPr>
+    </w:p>
+    <w:p>
+      <w:pPr>
+        <w:spacing w:after="40" w:line="240" w:lineRule="auto"/>
+      </w:pPr>
+      <w:r>
+        <w:t>Definition usually means a general description and comes in two types:</w:t>
+      </w:r>
+    </w:p>
+    <w:p>
+      <w:pPr>
+        <w:pStyle w:val="ListParagraph"/>
+        <w:numPr>
+          <w:ilvl w:val="0"/>
+          <w:numId w:val="25"/>
+        </w:numPr>
+        <w:spacing w:after="40" w:line="240" w:lineRule="auto"/>
+      </w:pPr>
+      <w:r>
+        <w:t xml:space="preserve">Logical definition: </w:t>
+      </w:r>
+      <w:r>
+        <w:t>when you define something logically, you explain what group it belongs to and what makes it different from other members of that group.</w:t>
+      </w:r>
+    </w:p>
+    <w:p>
+      <w:pPr>
+        <w:pStyle w:val="ListParagraph"/>
+        <w:numPr>
+          <w:ilvl w:val="0"/>
+          <w:numId w:val="25"/>
+        </w:numPr>
+        <w:spacing w:after="40" w:line="240" w:lineRule="auto"/>
+      </w:pPr>
+      <w:r>
+        <w:t xml:space="preserve">Distinctive definition: </w:t>
+      </w:r>
+      <w:r>
+        <w:t>explaining something by describing a unique feature or characteristic it has, even if that feature isn't the main thing that defines it.</w:t>
+      </w:r>
+    </w:p>
+    <w:p>
+      <w:pPr>
+        <w:spacing w:after="40" w:line="240" w:lineRule="auto"/>
+      </w:pPr>
+    </w:p>
+    <w:p>
+      <w:pPr>
+        <w:spacing w:after="40" w:line="240" w:lineRule="auto"/>
+      </w:pPr>
+      <w:r>
+        <w:t xml:space="preserve">Some other definitions are: </w:t>
+      </w:r>
+    </w:p>
+    <w:p>
+      <w:pPr>
+        <w:spacing w:after="40" w:line="240" w:lineRule="auto"/>
+      </w:pPr>
+    </w:p>
+    <w:p>
+      <w:pPr>
+        <w:pStyle w:val="ListParagraph"/>
+        <w:numPr>
+          <w:ilvl w:val="0"/>
+          <w:numId w:val="26"/>
+        </w:numPr>
+        <w:spacing w:after="0" w:line="240" w:lineRule="auto"/>
+      </w:pPr>
+      <w:r>
+        <w:t>A causal definition explains something by telling you why or how it came to be.</w:t>
+      </w:r>
+    </w:p>
+    <w:p>
+      <w:pPr>
+        <w:spacing w:after="0" w:line="240" w:lineRule="auto"/>
+      </w:pPr>
+    </w:p>
+    <w:p>
+      <w:pPr>
+        <w:pStyle w:val="ListParagraph"/>
+        <w:numPr>
+          <w:ilvl w:val="0"/>
+          <w:numId w:val="26"/>
+        </w:numPr>
+        <w:spacing w:after="0" w:line="240" w:lineRule="auto"/>
+      </w:pPr>
+      <w:r>
+        <w:t>A descriptive definition simply lists the features that help you identify something.</w:t>
+      </w:r>
+    </w:p>
+    <w:p>
+      <w:pPr>
+        <w:pStyle w:val="ListParagraph"/>
+        <w:spacing w:after="0" w:line="240" w:lineRule="auto"/>
+      </w:pPr>
+    </w:p>
+    <w:p>
+      <w:pPr>
+        <w:pStyle w:val="ListParagraph"/>
+        <w:numPr>
+          <w:ilvl w:val="0"/>
+          <w:numId w:val="26"/>
+        </w:numPr>
+        <w:spacing w:after="0" w:line="240" w:lineRule="auto"/>
+      </w:pPr>
+      <w:r>
+        <w:t>Defining by example means showing specific instances or examples instead of directly explaining what something is.</w:t>
+      </w:r>
+    </w:p>
+    <w:p>
+      <w:pPr>
+        <w:pStyle w:val="ListParagraph"/>
+        <w:spacing w:after="0" w:line="240" w:lineRule="auto"/>
+      </w:pPr>
+    </w:p>
+    <w:p>
+      <w:pPr>
+        <w:pStyle w:val="ListParagraph"/>
+        <w:numPr>
+          <w:ilvl w:val="0"/>
+          <w:numId w:val="26"/>
+        </w:numPr>
+        <w:spacing w:after="0" w:line="240" w:lineRule="auto"/>
+      </w:pPr>
+      <w:r>
+        <w:t>A grammatical or rhetorical definition focuses on clarifying which word or phrase is being talked about, rather than explaining what that word or phrase means.</w:t>
+      </w:r>
+    </w:p>
+    <w:p>
+      <w:pPr>
+        <w:pStyle w:val="ListParagraph"/>
+        <w:spacing w:after="0" w:line="240" w:lineRule="auto"/>
+      </w:pPr>
+    </w:p>
+    <w:p>
+      <w:pPr>
+        <w:pStyle w:val="ListParagraph"/>
+        <w:numPr>
+          <w:ilvl w:val="0"/>
+          <w:numId w:val="26"/>
+        </w:numPr>
+        <w:spacing w:after="0" w:line="240" w:lineRule="auto"/>
+      </w:pPr>
+      <w:r>
+        <w:t>A definition by etymology explains a word by tracing its origins or history.</w:t>
+      </w:r>
+    </w:p>
+    <w:p>
+      <w:pPr>
+        <w:pStyle w:val="ListParagraph"/>
+        <w:spacing w:after="0" w:line="240" w:lineRule="auto"/>
+      </w:pPr>
+    </w:p>
+    <w:p>
+      <w:pPr>
+        <w:pStyle w:val="ListParagraph"/>
+        <w:numPr>
+          <w:ilvl w:val="0"/>
+          <w:numId w:val="26"/>
+        </w:numPr>
+        <w:spacing w:after="0" w:line="240" w:lineRule="auto"/>
+      </w:pPr>
+      <w:r>
+        <w:lastRenderedPageBreak/>
+        <w:t>A definition by synonyms uses words with similar meanings to explain a term.</w:t>
+      </w:r>
+    </w:p>
+    <w:p>
+      <w:pPr>
+        <w:pStyle w:val="ListParagraph"/>
+        <w:spacing w:after="0" w:line="240" w:lineRule="auto"/>
+      </w:pPr>
+    </w:p>
+    <w:p>
+      <w:pPr>
+        <w:pStyle w:val="ListParagraph"/>
+        <w:numPr>
+          <w:ilvl w:val="0"/>
+          <w:numId w:val="26"/>
+        </w:numPr>
+        <w:spacing w:after="0" w:line="240" w:lineRule="auto"/>
+      </w:pPr>
+      <w:r>
+        <w:t>An arbitrary definition involves words that don't have a universally agreed-upon meaning. These are significant words that people understand in various ways, and even a dictionary might not provide a clear, practical definition.</w:t>
+      </w:r>
+    </w:p>
+    <w:p>
+      <w:pPr>
+        <w:spacing w:after="40" w:line="240" w:lineRule="auto"/>
+      </w:pPr>
+    </w:p>
+    <w:p>
+      <w:pPr>
+        <w:spacing w:after="40" w:line="240" w:lineRule="auto"/>
+      </w:pPr>
+      <w:r>
+        <w:t xml:space="preserve">Definitions should: be able to convert to the subject, species, or term, be positive, be clear, does not use the same root word as the word being defined, doesn’t mix types of grammatical structure. </w:t>
+      </w:r>
+    </w:p>
+    <w:p>
+      <w:pPr>
+        <w:spacing w:after="40" w:line="240" w:lineRule="auto"/>
+      </w:pPr>
     </w:p>
     <w:p>
       <w:pPr>
@@ -4289,6 +4752,119 @@
     </w:lvl>
   </w:abstractNum>
   <w:abstractNum w:abstractNumId="3" w15:restartNumberingAfterBreak="0">
+    <w:nsid w:val="15BF67A6"/>
+    <w:multiLevelType w:val="hybridMultilevel"/>
+    <w:tmpl w:val="7BA260BC"/>
+    <w:lvl w:ilvl="0" w:tplc="04090001">
+      <w:start w:val="1"/>
+      <w:numFmt w:val="bullet"/>
+      <w:lvlText w:val=""/>
+      <w:lvlJc w:val="left"/>
+      <w:pPr>
+        <w:ind w:left="720" w:hanging="360"/>
+      </w:pPr>
+      <w:rPr>
+        <w:rFonts w:ascii="Symbol" w:hAnsi="Symbol" w:hint="default"/>
+      </w:rPr>
+    </w:lvl>
+    <w:lvl w:ilvl="1" w:tplc="04090003" w:tentative="1">
+      <w:start w:val="1"/>
+      <w:numFmt w:val="bullet"/>
+      <w:lvlText w:val="o"/>
+      <w:lvlJc w:val="left"/>
+      <w:pPr>
+        <w:ind w:left="1440" w:hanging="360"/>
+      </w:pPr>
+      <w:rPr>
+        <w:rFonts w:ascii="Courier New" w:hAnsi="Courier New" w:cs="Courier New" w:hint="default"/>
+      </w:rPr>
+    </w:lvl>
+    <w:lvl w:ilvl="2" w:tplc="04090005" w:tentative="1">
+      <w:start w:val="1"/>
+      <w:numFmt w:val="bullet"/>
+      <w:lvlText w:val=""/>
+      <w:lvlJc w:val="left"/>
+      <w:pPr>
+        <w:ind w:left="2160" w:hanging="360"/>
+      </w:pPr>
+      <w:rPr>
+        <w:rFonts w:ascii="Wingdings" w:hAnsi="Wingdings" w:hint="default"/>
+      </w:rPr>
+    </w:lvl>
+    <w:lvl w:ilvl="3" w:tplc="04090001" w:tentative="1">
+      <w:start w:val="1"/>
+      <w:numFmt w:val="bullet"/>
+      <w:lvlText w:val=""/>
+      <w:lvlJc w:val="left"/>
+      <w:pPr>
+        <w:ind w:left="2880" w:hanging="360"/>
+      </w:pPr>
+      <w:rPr>
+        <w:rFonts w:ascii="Symbol" w:hAnsi="Symbol" w:hint="default"/>
+      </w:rPr>
+    </w:lvl>
+    <w:lvl w:ilvl="4" w:tplc="04090003" w:tentative="1">
+      <w:start w:val="1"/>
+      <w:numFmt w:val="bullet"/>
+      <w:lvlText w:val="o"/>
+      <w:lvlJc w:val="left"/>
+      <w:pPr>
+        <w:ind w:left="3600" w:hanging="360"/>
+      </w:pPr>
+      <w:rPr>
+        <w:rFonts w:ascii="Courier New" w:hAnsi="Courier New" w:cs="Courier New" w:hint="default"/>
+      </w:rPr>
+    </w:lvl>
+    <w:lvl w:ilvl="5" w:tplc="04090005" w:tentative="1">
+      <w:start w:val="1"/>
+      <w:numFmt w:val="bullet"/>
+      <w:lvlText w:val=""/>
+      <w:lvlJc w:val="left"/>
+      <w:pPr>
+        <w:ind w:left="4320" w:hanging="360"/>
+      </w:pPr>
+      <w:rPr>
+        <w:rFonts w:ascii="Wingdings" w:hAnsi="Wingdings" w:hint="default"/>
+      </w:rPr>
+    </w:lvl>
+    <w:lvl w:ilvl="6" w:tplc="04090001" w:tentative="1">
+      <w:start w:val="1"/>
+      <w:numFmt w:val="bullet"/>
+      <w:lvlText w:val=""/>
+      <w:lvlJc w:val="left"/>
+      <w:pPr>
+        <w:ind w:left="5040" w:hanging="360"/>
+      </w:pPr>
+      <w:rPr>
+        <w:rFonts w:ascii="Symbol" w:hAnsi="Symbol" w:hint="default"/>
+      </w:rPr>
+    </w:lvl>
+    <w:lvl w:ilvl="7" w:tplc="04090003" w:tentative="1">
+      <w:start w:val="1"/>
+      <w:numFmt w:val="bullet"/>
+      <w:lvlText w:val="o"/>
+      <w:lvlJc w:val="left"/>
+      <w:pPr>
+        <w:ind w:left="5760" w:hanging="360"/>
+      </w:pPr>
+      <w:rPr>
+        <w:rFonts w:ascii="Courier New" w:hAnsi="Courier New" w:cs="Courier New" w:hint="default"/>
+      </w:rPr>
+    </w:lvl>
+    <w:lvl w:ilvl="8" w:tplc="04090005" w:tentative="1">
+      <w:start w:val="1"/>
+      <w:numFmt w:val="bullet"/>
+      <w:lvlText w:val=""/>
+      <w:lvlJc w:val="left"/>
+      <w:pPr>
+        <w:ind w:left="6480" w:hanging="360"/>
+      </w:pPr>
+      <w:rPr>
+        <w:rFonts w:ascii="Wingdings" w:hAnsi="Wingdings" w:hint="default"/>
+      </w:rPr>
+    </w:lvl>
+  </w:abstractNum>
+  <w:abstractNum w:abstractNumId="4" w15:restartNumberingAfterBreak="0">
     <w:nsid w:val="1F7161EF"/>
     <w:multiLevelType w:val="hybridMultilevel"/>
     <w:tmpl w:val="ABDCB4CC"/>
@@ -4374,7 +4950,120 @@
       </w:pPr>
     </w:lvl>
   </w:abstractNum>
-  <w:abstractNum w:abstractNumId="4" w15:restartNumberingAfterBreak="0">
+  <w:abstractNum w:abstractNumId="5" w15:restartNumberingAfterBreak="0">
+    <w:nsid w:val="21FF6DA4"/>
+    <w:multiLevelType w:val="hybridMultilevel"/>
+    <w:tmpl w:val="716809FA"/>
+    <w:lvl w:ilvl="0" w:tplc="04090001">
+      <w:start w:val="1"/>
+      <w:numFmt w:val="bullet"/>
+      <w:lvlText w:val=""/>
+      <w:lvlJc w:val="left"/>
+      <w:pPr>
+        <w:ind w:left="720" w:hanging="360"/>
+      </w:pPr>
+      <w:rPr>
+        <w:rFonts w:ascii="Symbol" w:hAnsi="Symbol" w:hint="default"/>
+      </w:rPr>
+    </w:lvl>
+    <w:lvl w:ilvl="1" w:tplc="04090003" w:tentative="1">
+      <w:start w:val="1"/>
+      <w:numFmt w:val="bullet"/>
+      <w:lvlText w:val="o"/>
+      <w:lvlJc w:val="left"/>
+      <w:pPr>
+        <w:ind w:left="1440" w:hanging="360"/>
+      </w:pPr>
+      <w:rPr>
+        <w:rFonts w:ascii="Courier New" w:hAnsi="Courier New" w:cs="Courier New" w:hint="default"/>
+      </w:rPr>
+    </w:lvl>
+    <w:lvl w:ilvl="2" w:tplc="04090005" w:tentative="1">
+      <w:start w:val="1"/>
+      <w:numFmt w:val="bullet"/>
+      <w:lvlText w:val=""/>
+      <w:lvlJc w:val="left"/>
+      <w:pPr>
+        <w:ind w:left="2160" w:hanging="360"/>
+      </w:pPr>
+      <w:rPr>
+        <w:rFonts w:ascii="Wingdings" w:hAnsi="Wingdings" w:hint="default"/>
+      </w:rPr>
+    </w:lvl>
+    <w:lvl w:ilvl="3" w:tplc="04090001" w:tentative="1">
+      <w:start w:val="1"/>
+      <w:numFmt w:val="bullet"/>
+      <w:lvlText w:val=""/>
+      <w:lvlJc w:val="left"/>
+      <w:pPr>
+        <w:ind w:left="2880" w:hanging="360"/>
+      </w:pPr>
+      <w:rPr>
+        <w:rFonts w:ascii="Symbol" w:hAnsi="Symbol" w:hint="default"/>
+      </w:rPr>
+    </w:lvl>
+    <w:lvl w:ilvl="4" w:tplc="04090003" w:tentative="1">
+      <w:start w:val="1"/>
+      <w:numFmt w:val="bullet"/>
+      <w:lvlText w:val="o"/>
+      <w:lvlJc w:val="left"/>
+      <w:pPr>
+        <w:ind w:left="3600" w:hanging="360"/>
+      </w:pPr>
+      <w:rPr>
+        <w:rFonts w:ascii="Courier New" w:hAnsi="Courier New" w:cs="Courier New" w:hint="default"/>
+      </w:rPr>
+    </w:lvl>
+    <w:lvl w:ilvl="5" w:tplc="04090005" w:tentative="1">
+      <w:start w:val="1"/>
+      <w:numFmt w:val="bullet"/>
+      <w:lvlText w:val=""/>
+      <w:lvlJc w:val="left"/>
+      <w:pPr>
+        <w:ind w:left="4320" w:hanging="360"/>
+      </w:pPr>
+      <w:rPr>
+        <w:rFonts w:ascii="Wingdings" w:hAnsi="Wingdings" w:hint="default"/>
+      </w:rPr>
+    </w:lvl>
+    <w:lvl w:ilvl="6" w:tplc="04090001" w:tentative="1">
+      <w:start w:val="1"/>
+      <w:numFmt w:val="bullet"/>
+      <w:lvlText w:val=""/>
+      <w:lvlJc w:val="left"/>
+      <w:pPr>
+        <w:ind w:left="5040" w:hanging="360"/>
+      </w:pPr>
+      <w:rPr>
+        <w:rFonts w:ascii="Symbol" w:hAnsi="Symbol" w:hint="default"/>
+      </w:rPr>
+    </w:lvl>
+    <w:lvl w:ilvl="7" w:tplc="04090003" w:tentative="1">
+      <w:start w:val="1"/>
+      <w:numFmt w:val="bullet"/>
+      <w:lvlText w:val="o"/>
+      <w:lvlJc w:val="left"/>
+      <w:pPr>
+        <w:ind w:left="5760" w:hanging="360"/>
+      </w:pPr>
+      <w:rPr>
+        <w:rFonts w:ascii="Courier New" w:hAnsi="Courier New" w:cs="Courier New" w:hint="default"/>
+      </w:rPr>
+    </w:lvl>
+    <w:lvl w:ilvl="8" w:tplc="04090005" w:tentative="1">
+      <w:start w:val="1"/>
+      <w:numFmt w:val="bullet"/>
+      <w:lvlText w:val=""/>
+      <w:lvlJc w:val="left"/>
+      <w:pPr>
+        <w:ind w:left="6480" w:hanging="360"/>
+      </w:pPr>
+      <w:rPr>
+        <w:rFonts w:ascii="Wingdings" w:hAnsi="Wingdings" w:hint="default"/>
+      </w:rPr>
+    </w:lvl>
+  </w:abstractNum>
+  <w:abstractNum w:abstractNumId="6" w15:restartNumberingAfterBreak="0">
     <w:nsid w:val="2B1D368B"/>
     <w:multiLevelType w:val="hybridMultilevel"/>
     <w:tmpl w:val="531AA780"/>
@@ -4460,7 +5149,7 @@
       </w:pPr>
     </w:lvl>
   </w:abstractNum>
-  <w:abstractNum w:abstractNumId="5" w15:restartNumberingAfterBreak="0">
+  <w:abstractNum w:abstractNumId="7" w15:restartNumberingAfterBreak="0">
     <w:nsid w:val="2F230337"/>
     <w:multiLevelType w:val="hybridMultilevel"/>
     <w:tmpl w:val="2E2E10A8"/>
@@ -4573,7 +5262,7 @@
       </w:rPr>
     </w:lvl>
   </w:abstractNum>
-  <w:abstractNum w:abstractNumId="6" w15:restartNumberingAfterBreak="0">
+  <w:abstractNum w:abstractNumId="8" w15:restartNumberingAfterBreak="0">
     <w:nsid w:val="2F7E43C7"/>
     <w:multiLevelType w:val="hybridMultilevel"/>
     <w:tmpl w:val="DF24E58A"/>
@@ -4659,7 +5348,93 @@
       </w:pPr>
     </w:lvl>
   </w:abstractNum>
-  <w:abstractNum w:abstractNumId="7" w15:restartNumberingAfterBreak="0">
+  <w:abstractNum w:abstractNumId="9" w15:restartNumberingAfterBreak="0">
+    <w:nsid w:val="326C223F"/>
+    <w:multiLevelType w:val="hybridMultilevel"/>
+    <w:tmpl w:val="EE781C96"/>
+    <w:lvl w:ilvl="0" w:tplc="0409000F">
+      <w:start w:val="1"/>
+      <w:numFmt w:val="decimal"/>
+      <w:lvlText w:val="%1."/>
+      <w:lvlJc w:val="left"/>
+      <w:pPr>
+        <w:ind w:left="720" w:hanging="360"/>
+      </w:pPr>
+    </w:lvl>
+    <w:lvl w:ilvl="1" w:tplc="04090019" w:tentative="1">
+      <w:start w:val="1"/>
+      <w:numFmt w:val="lowerLetter"/>
+      <w:lvlText w:val="%2."/>
+      <w:lvlJc w:val="left"/>
+      <w:pPr>
+        <w:ind w:left="1440" w:hanging="360"/>
+      </w:pPr>
+    </w:lvl>
+    <w:lvl w:ilvl="2" w:tplc="0409001B" w:tentative="1">
+      <w:start w:val="1"/>
+      <w:numFmt w:val="lowerRoman"/>
+      <w:lvlText w:val="%3."/>
+      <w:lvlJc w:val="right"/>
+      <w:pPr>
+        <w:ind w:left="2160" w:hanging="180"/>
+      </w:pPr>
+    </w:lvl>
+    <w:lvl w:ilvl="3" w:tplc="0409000F" w:tentative="1">
+      <w:start w:val="1"/>
+      <w:numFmt w:val="decimal"/>
+      <w:lvlText w:val="%4."/>
+      <w:lvlJc w:val="left"/>
+      <w:pPr>
+        <w:ind w:left="2880" w:hanging="360"/>
+      </w:pPr>
+    </w:lvl>
+    <w:lvl w:ilvl="4" w:tplc="04090019" w:tentative="1">
+      <w:start w:val="1"/>
+      <w:numFmt w:val="lowerLetter"/>
+      <w:lvlText w:val="%5."/>
+      <w:lvlJc w:val="left"/>
+      <w:pPr>
+        <w:ind w:left="3600" w:hanging="360"/>
+      </w:pPr>
+    </w:lvl>
+    <w:lvl w:ilvl="5" w:tplc="0409001B" w:tentative="1">
+      <w:start w:val="1"/>
+      <w:numFmt w:val="lowerRoman"/>
+      <w:lvlText w:val="%6."/>
+      <w:lvlJc w:val="right"/>
+      <w:pPr>
+        <w:ind w:left="4320" w:hanging="180"/>
+      </w:pPr>
+    </w:lvl>
+    <w:lvl w:ilvl="6" w:tplc="0409000F" w:tentative="1">
+      <w:start w:val="1"/>
+      <w:numFmt w:val="decimal"/>
+      <w:lvlText w:val="%7."/>
+      <w:lvlJc w:val="left"/>
+      <w:pPr>
+        <w:ind w:left="5040" w:hanging="360"/>
+      </w:pPr>
+    </w:lvl>
+    <w:lvl w:ilvl="7" w:tplc="04090019" w:tentative="1">
+      <w:start w:val="1"/>
+      <w:numFmt w:val="lowerLetter"/>
+      <w:lvlText w:val="%8."/>
+      <w:lvlJc w:val="left"/>
+      <w:pPr>
+        <w:ind w:left="5760" w:hanging="360"/>
+      </w:pPr>
+    </w:lvl>
+    <w:lvl w:ilvl="8" w:tplc="0409001B" w:tentative="1">
+      <w:start w:val="1"/>
+      <w:numFmt w:val="lowerRoman"/>
+      <w:lvlText w:val="%9."/>
+      <w:lvlJc w:val="right"/>
+      <w:pPr>
+        <w:ind w:left="6480" w:hanging="180"/>
+      </w:pPr>
+    </w:lvl>
+  </w:abstractNum>
+  <w:abstractNum w:abstractNumId="10" w15:restartNumberingAfterBreak="0">
     <w:nsid w:val="34AC567A"/>
     <w:multiLevelType w:val="hybridMultilevel"/>
     <w:tmpl w:val="A4165208"/>
@@ -4772,7 +5547,7 @@
       </w:rPr>
     </w:lvl>
   </w:abstractNum>
-  <w:abstractNum w:abstractNumId="8" w15:restartNumberingAfterBreak="0">
+  <w:abstractNum w:abstractNumId="11" w15:restartNumberingAfterBreak="0">
     <w:nsid w:val="37AA3A51"/>
     <w:multiLevelType w:val="hybridMultilevel"/>
     <w:tmpl w:val="E14007D0"/>
@@ -4885,7 +5660,7 @@
       </w:rPr>
     </w:lvl>
   </w:abstractNum>
-  <w:abstractNum w:abstractNumId="9" w15:restartNumberingAfterBreak="0">
+  <w:abstractNum w:abstractNumId="12" w15:restartNumberingAfterBreak="0">
     <w:nsid w:val="3C764890"/>
     <w:multiLevelType w:val="hybridMultilevel"/>
     <w:tmpl w:val="DB2A6382"/>
@@ -4971,7 +5746,7 @@
       </w:pPr>
     </w:lvl>
   </w:abstractNum>
-  <w:abstractNum w:abstractNumId="10" w15:restartNumberingAfterBreak="0">
+  <w:abstractNum w:abstractNumId="13" w15:restartNumberingAfterBreak="0">
     <w:nsid w:val="3C9852AF"/>
     <w:multiLevelType w:val="hybridMultilevel"/>
     <w:tmpl w:val="D940EAD0"/>
@@ -5057,7 +5832,7 @@
       </w:pPr>
     </w:lvl>
   </w:abstractNum>
-  <w:abstractNum w:abstractNumId="11" w15:restartNumberingAfterBreak="0">
+  <w:abstractNum w:abstractNumId="14" w15:restartNumberingAfterBreak="0">
     <w:nsid w:val="432223D6"/>
     <w:multiLevelType w:val="hybridMultilevel"/>
     <w:tmpl w:val="DE3A1530"/>
@@ -5143,7 +5918,7 @@
       </w:pPr>
     </w:lvl>
   </w:abstractNum>
-  <w:abstractNum w:abstractNumId="12" w15:restartNumberingAfterBreak="0">
+  <w:abstractNum w:abstractNumId="15" w15:restartNumberingAfterBreak="0">
     <w:nsid w:val="4F0405B3"/>
     <w:multiLevelType w:val="hybridMultilevel"/>
     <w:tmpl w:val="A33A5B8A"/>
@@ -5229,7 +6004,7 @@
       </w:pPr>
     </w:lvl>
   </w:abstractNum>
-  <w:abstractNum w:abstractNumId="13" w15:restartNumberingAfterBreak="0">
+  <w:abstractNum w:abstractNumId="16" w15:restartNumberingAfterBreak="0">
     <w:nsid w:val="565302CC"/>
     <w:multiLevelType w:val="hybridMultilevel"/>
     <w:tmpl w:val="09DA5BE6"/>
@@ -5315,7 +6090,7 @@
       </w:pPr>
     </w:lvl>
   </w:abstractNum>
-  <w:abstractNum w:abstractNumId="14" w15:restartNumberingAfterBreak="0">
+  <w:abstractNum w:abstractNumId="17" w15:restartNumberingAfterBreak="0">
     <w:nsid w:val="5C346DDC"/>
     <w:multiLevelType w:val="hybridMultilevel"/>
     <w:tmpl w:val="A456F6AA"/>
@@ -5401,7 +6176,120 @@
       </w:pPr>
     </w:lvl>
   </w:abstractNum>
-  <w:abstractNum w:abstractNumId="15" w15:restartNumberingAfterBreak="0">
+  <w:abstractNum w:abstractNumId="18" w15:restartNumberingAfterBreak="0">
+    <w:nsid w:val="60DA6502"/>
+    <w:multiLevelType w:val="hybridMultilevel"/>
+    <w:tmpl w:val="8E20028C"/>
+    <w:lvl w:ilvl="0" w:tplc="04090001">
+      <w:start w:val="1"/>
+      <w:numFmt w:val="bullet"/>
+      <w:lvlText w:val=""/>
+      <w:lvlJc w:val="left"/>
+      <w:pPr>
+        <w:ind w:left="720" w:hanging="360"/>
+      </w:pPr>
+      <w:rPr>
+        <w:rFonts w:ascii="Symbol" w:hAnsi="Symbol" w:hint="default"/>
+      </w:rPr>
+    </w:lvl>
+    <w:lvl w:ilvl="1" w:tplc="04090003" w:tentative="1">
+      <w:start w:val="1"/>
+      <w:numFmt w:val="bullet"/>
+      <w:lvlText w:val="o"/>
+      <w:lvlJc w:val="left"/>
+      <w:pPr>
+        <w:ind w:left="1440" w:hanging="360"/>
+      </w:pPr>
+      <w:rPr>
+        <w:rFonts w:ascii="Courier New" w:hAnsi="Courier New" w:cs="Courier New" w:hint="default"/>
+      </w:rPr>
+    </w:lvl>
+    <w:lvl w:ilvl="2" w:tplc="04090005" w:tentative="1">
+      <w:start w:val="1"/>
+      <w:numFmt w:val="bullet"/>
+      <w:lvlText w:val=""/>
+      <w:lvlJc w:val="left"/>
+      <w:pPr>
+        <w:ind w:left="2160" w:hanging="360"/>
+      </w:pPr>
+      <w:rPr>
+        <w:rFonts w:ascii="Wingdings" w:hAnsi="Wingdings" w:hint="default"/>
+      </w:rPr>
+    </w:lvl>
+    <w:lvl w:ilvl="3" w:tplc="04090001" w:tentative="1">
+      <w:start w:val="1"/>
+      <w:numFmt w:val="bullet"/>
+      <w:lvlText w:val=""/>
+      <w:lvlJc w:val="left"/>
+      <w:pPr>
+        <w:ind w:left="2880" w:hanging="360"/>
+      </w:pPr>
+      <w:rPr>
+        <w:rFonts w:ascii="Symbol" w:hAnsi="Symbol" w:hint="default"/>
+      </w:rPr>
+    </w:lvl>
+    <w:lvl w:ilvl="4" w:tplc="04090003" w:tentative="1">
+      <w:start w:val="1"/>
+      <w:numFmt w:val="bullet"/>
+      <w:lvlText w:val="o"/>
+      <w:lvlJc w:val="left"/>
+      <w:pPr>
+        <w:ind w:left="3600" w:hanging="360"/>
+      </w:pPr>
+      <w:rPr>
+        <w:rFonts w:ascii="Courier New" w:hAnsi="Courier New" w:cs="Courier New" w:hint="default"/>
+      </w:rPr>
+    </w:lvl>
+    <w:lvl w:ilvl="5" w:tplc="04090005" w:tentative="1">
+      <w:start w:val="1"/>
+      <w:numFmt w:val="bullet"/>
+      <w:lvlText w:val=""/>
+      <w:lvlJc w:val="left"/>
+      <w:pPr>
+        <w:ind w:left="4320" w:hanging="360"/>
+      </w:pPr>
+      <w:rPr>
+        <w:rFonts w:ascii="Wingdings" w:hAnsi="Wingdings" w:hint="default"/>
+      </w:rPr>
+    </w:lvl>
+    <w:lvl w:ilvl="6" w:tplc="04090001" w:tentative="1">
+      <w:start w:val="1"/>
+      <w:numFmt w:val="bullet"/>
+      <w:lvlText w:val=""/>
+      <w:lvlJc w:val="left"/>
+      <w:pPr>
+        <w:ind w:left="5040" w:hanging="360"/>
+      </w:pPr>
+      <w:rPr>
+        <w:rFonts w:ascii="Symbol" w:hAnsi="Symbol" w:hint="default"/>
+      </w:rPr>
+    </w:lvl>
+    <w:lvl w:ilvl="7" w:tplc="04090003" w:tentative="1">
+      <w:start w:val="1"/>
+      <w:numFmt w:val="bullet"/>
+      <w:lvlText w:val="o"/>
+      <w:lvlJc w:val="left"/>
+      <w:pPr>
+        <w:ind w:left="5760" w:hanging="360"/>
+      </w:pPr>
+      <w:rPr>
+        <w:rFonts w:ascii="Courier New" w:hAnsi="Courier New" w:cs="Courier New" w:hint="default"/>
+      </w:rPr>
+    </w:lvl>
+    <w:lvl w:ilvl="8" w:tplc="04090005" w:tentative="1">
+      <w:start w:val="1"/>
+      <w:numFmt w:val="bullet"/>
+      <w:lvlText w:val=""/>
+      <w:lvlJc w:val="left"/>
+      <w:pPr>
+        <w:ind w:left="6480" w:hanging="360"/>
+      </w:pPr>
+      <w:rPr>
+        <w:rFonts w:ascii="Wingdings" w:hAnsi="Wingdings" w:hint="default"/>
+      </w:rPr>
+    </w:lvl>
+  </w:abstractNum>
+  <w:abstractNum w:abstractNumId="19" w15:restartNumberingAfterBreak="0">
     <w:nsid w:val="648C0E4A"/>
     <w:multiLevelType w:val="hybridMultilevel"/>
     <w:tmpl w:val="CE2AD552"/>
@@ -5514,7 +6402,7 @@
       </w:rPr>
     </w:lvl>
   </w:abstractNum>
-  <w:abstractNum w:abstractNumId="16" w15:restartNumberingAfterBreak="0">
+  <w:abstractNum w:abstractNumId="20" w15:restartNumberingAfterBreak="0">
     <w:nsid w:val="681D7F1B"/>
     <w:multiLevelType w:val="hybridMultilevel"/>
     <w:tmpl w:val="21702B48"/>
@@ -5600,7 +6488,7 @@
       </w:pPr>
     </w:lvl>
   </w:abstractNum>
-  <w:abstractNum w:abstractNumId="17" w15:restartNumberingAfterBreak="0">
+  <w:abstractNum w:abstractNumId="21" w15:restartNumberingAfterBreak="0">
     <w:nsid w:val="69B4788F"/>
     <w:multiLevelType w:val="hybridMultilevel"/>
     <w:tmpl w:val="798A0710"/>
@@ -5713,7 +6601,7 @@
       </w:rPr>
     </w:lvl>
   </w:abstractNum>
-  <w:abstractNum w:abstractNumId="18" w15:restartNumberingAfterBreak="0">
+  <w:abstractNum w:abstractNumId="22" w15:restartNumberingAfterBreak="0">
     <w:nsid w:val="6CF419C0"/>
     <w:multiLevelType w:val="hybridMultilevel"/>
     <w:tmpl w:val="0A14EE30"/>
@@ -5826,7 +6714,7 @@
       </w:rPr>
     </w:lvl>
   </w:abstractNum>
-  <w:abstractNum w:abstractNumId="19" w15:restartNumberingAfterBreak="0">
+  <w:abstractNum w:abstractNumId="23" w15:restartNumberingAfterBreak="0">
     <w:nsid w:val="70444364"/>
     <w:multiLevelType w:val="hybridMultilevel"/>
     <w:tmpl w:val="99FCC81C"/>
@@ -5912,7 +6800,7 @@
       </w:pPr>
     </w:lvl>
   </w:abstractNum>
-  <w:abstractNum w:abstractNumId="20" w15:restartNumberingAfterBreak="0">
+  <w:abstractNum w:abstractNumId="24" w15:restartNumberingAfterBreak="0">
     <w:nsid w:val="7AFC632D"/>
     <w:multiLevelType w:val="hybridMultilevel"/>
     <w:tmpl w:val="D498505C"/>
@@ -6025,7 +6913,7 @@
       </w:rPr>
     </w:lvl>
   </w:abstractNum>
-  <w:abstractNum w:abstractNumId="21" w15:restartNumberingAfterBreak="0">
+  <w:abstractNum w:abstractNumId="25" w15:restartNumberingAfterBreak="0">
     <w:nsid w:val="7B72131A"/>
     <w:multiLevelType w:val="hybridMultilevel"/>
     <w:tmpl w:val="1B446CAC"/>
@@ -6139,70 +7027,82 @@
     </w:lvl>
   </w:abstractNum>
   <w:num w:numId="1" w16cid:durableId="1198280063">
-    <w:abstractNumId w:val="11"/>
+    <w:abstractNumId w:val="14"/>
   </w:num>
   <w:num w:numId="2" w16cid:durableId="1301838537">
-    <w:abstractNumId w:val="9"/>
+    <w:abstractNumId w:val="12"/>
   </w:num>
   <w:num w:numId="3" w16cid:durableId="1380933642">
-    <w:abstractNumId w:val="4"/>
+    <w:abstractNumId w:val="6"/>
   </w:num>
   <w:num w:numId="4" w16cid:durableId="667906979">
     <w:abstractNumId w:val="2"/>
   </w:num>
   <w:num w:numId="5" w16cid:durableId="889808993">
-    <w:abstractNumId w:val="6"/>
+    <w:abstractNumId w:val="8"/>
   </w:num>
   <w:num w:numId="6" w16cid:durableId="1501971492">
-    <w:abstractNumId w:val="14"/>
+    <w:abstractNumId w:val="17"/>
   </w:num>
   <w:num w:numId="7" w16cid:durableId="747505663">
-    <w:abstractNumId w:val="16"/>
+    <w:abstractNumId w:val="20"/>
   </w:num>
   <w:num w:numId="8" w16cid:durableId="1395081875">
-    <w:abstractNumId w:val="13"/>
+    <w:abstractNumId w:val="16"/>
   </w:num>
   <w:num w:numId="9" w16cid:durableId="2039427541">
     <w:abstractNumId w:val="1"/>
   </w:num>
   <w:num w:numId="10" w16cid:durableId="1876694735">
-    <w:abstractNumId w:val="5"/>
+    <w:abstractNumId w:val="7"/>
   </w:num>
   <w:num w:numId="11" w16cid:durableId="235172694">
-    <w:abstractNumId w:val="17"/>
+    <w:abstractNumId w:val="21"/>
   </w:num>
   <w:num w:numId="12" w16cid:durableId="1454014442">
-    <w:abstractNumId w:val="20"/>
+    <w:abstractNumId w:val="24"/>
   </w:num>
   <w:num w:numId="13" w16cid:durableId="1627849189">
-    <w:abstractNumId w:val="12"/>
+    <w:abstractNumId w:val="15"/>
   </w:num>
   <w:num w:numId="14" w16cid:durableId="610238166">
-    <w:abstractNumId w:val="3"/>
+    <w:abstractNumId w:val="4"/>
   </w:num>
   <w:num w:numId="15" w16cid:durableId="1524056294">
-    <w:abstractNumId w:val="18"/>
+    <w:abstractNumId w:val="22"/>
   </w:num>
   <w:num w:numId="16" w16cid:durableId="720055837">
-    <w:abstractNumId w:val="8"/>
+    <w:abstractNumId w:val="11"/>
   </w:num>
   <w:num w:numId="17" w16cid:durableId="660352212">
-    <w:abstractNumId w:val="21"/>
+    <w:abstractNumId w:val="25"/>
   </w:num>
   <w:num w:numId="18" w16cid:durableId="1920796731">
-    <w:abstractNumId w:val="15"/>
+    <w:abstractNumId w:val="19"/>
   </w:num>
   <w:num w:numId="19" w16cid:durableId="1607693230">
-    <w:abstractNumId w:val="7"/>
+    <w:abstractNumId w:val="10"/>
   </w:num>
   <w:num w:numId="20" w16cid:durableId="1370764250">
     <w:abstractNumId w:val="0"/>
   </w:num>
   <w:num w:numId="21" w16cid:durableId="2075616340">
-    <w:abstractNumId w:val="10"/>
+    <w:abstractNumId w:val="13"/>
   </w:num>
   <w:num w:numId="22" w16cid:durableId="1638220349">
-    <w:abstractNumId w:val="19"/>
+    <w:abstractNumId w:val="23"/>
+  </w:num>
+  <w:num w:numId="23" w16cid:durableId="1055812748">
+    <w:abstractNumId w:val="3"/>
+  </w:num>
+  <w:num w:numId="24" w16cid:durableId="639310741">
+    <w:abstractNumId w:val="18"/>
+  </w:num>
+  <w:num w:numId="25" w16cid:durableId="981010059">
+    <w:abstractNumId w:val="9"/>
+  </w:num>
+  <w:num w:numId="26" w16cid:durableId="2005552156">
+    <w:abstractNumId w:val="5"/>
   </w:num>
 </w:numbering>
 </file>

</xml_diff>

<commit_message>
Commit Three, Notes Added
</commit_message>
<xml_diff>
--- a/Rhetoric Notes.docx
+++ b/Rhetoric Notes.docx
@@ -77,15 +77,7 @@
     </w:p>
     <w:p>
       <w:r>
-        <w:t>Rhetoric is language that is carefully constructed to persuade, motivate, or inform the reader or listener about the speaker or writer’s position. You might have heard the term used in discussions about politicians and political goals. That is because politicians, alongside people in other roles that involve public speaking, employ rhetoric regularly. In fact, the word “rhetoric” comes from the Greek “</w:t>
-      </w:r>
-      <w:proofErr w:type="spellStart"/>
-      <w:r>
-        <w:t>rhetorikos</w:t>
-      </w:r>
-      <w:proofErr w:type="spellEnd"/>
-      <w:r>
-        <w:t>,” which means “oratory.”</w:t>
+        <w:t>Rhetoric is language that is carefully constructed to persuade, motivate, or inform the reader or listener about the speaker or writer’s position. You might have heard the term used in discussions about politicians and political goals. That is because politicians, alongside people in other roles that involve public speaking, employ rhetoric regularly. In fact, the word “rhetoric” comes from the Greek “rhetorikos,” which means “oratory.”</w:t>
       </w:r>
     </w:p>
     <w:p>
@@ -674,6 +666,11 @@
     </w:p>
     <w:p>
       <w:r>
+        <w:t>Modality in rhetoric refers to the degree of certainty, obligation, or necessity expressed in a statement.</w:t>
+      </w:r>
+    </w:p>
+    <w:p>
+      <w:r>
         <w:t>Learning in the liberal arts is focused on personal growth rather than earning money. The learner, or "agent," initiates and benefits from this process, improving themselves through their studies. Unlike vocational fields where the work might lead to payment, in liberal arts, the student often pays for instruction, investing in their own development rather than working for external rewards.</w:t>
       </w:r>
     </w:p>
@@ -1511,15 +1508,7 @@
         <w:t>An allusion is a passing reference to phrases or longer passages which the writer takes for granted will be familiar to the reader.</w:t>
       </w:r>
       <w:r>
-        <w:t xml:space="preserve"> The language of allusion often provides a sort of shorthand which links and communicates in a few </w:t>
-      </w:r>
-      <w:proofErr w:type="gramStart"/>
-      <w:r>
-        <w:t>words</w:t>
-      </w:r>
-      <w:proofErr w:type="gramEnd"/>
-      <w:r>
-        <w:t xml:space="preserve"> experiences shared by people facing similar situations in all periods of human history.</w:t>
+        <w:t xml:space="preserve"> The language of allusion often provides a sort of shorthand which links and communicates in a few words experiences shared by people facing similar situations in all periods of human history.</w:t>
       </w:r>
     </w:p>
     <w:p>
@@ -2095,15 +2084,7 @@
         <w:spacing w:after="40" w:line="240" w:lineRule="auto"/>
       </w:pPr>
       <w:r>
-        <w:t xml:space="preserve">Attributives are words which express the accidents that exist in substance. Primary attributives include verbs, </w:t>
-      </w:r>
-      <w:proofErr w:type="spellStart"/>
-      <w:r>
-        <w:t>verbals</w:t>
-      </w:r>
-      <w:proofErr w:type="spellEnd"/>
-      <w:r>
-        <w:t>, and adjectives.</w:t>
+        <w:t>Attributives are words which express the accidents that exist in substance. Primary attributives include verbs, verbals, and adjectives.</w:t>
       </w:r>
     </w:p>
     <w:p>
@@ -2495,13 +2476,8 @@
         <w:t>“</w:t>
       </w:r>
       <w:r>
-        <w:t>-</w:t>
-      </w:r>
-      <w:proofErr w:type="spellStart"/>
-      <w:r>
-        <w:t>ly</w:t>
-      </w:r>
-      <w:proofErr w:type="spellEnd"/>
+        <w:t>-ly</w:t>
+      </w:r>
       <w:r>
         <w:t>”</w:t>
       </w:r>
@@ -2645,13 +2621,8 @@
       <w:pPr>
         <w:spacing w:after="40" w:line="240" w:lineRule="auto"/>
       </w:pPr>
-      <w:proofErr w:type="spellStart"/>
-      <w:r>
-        <w:t>Pronomial</w:t>
-      </w:r>
-      <w:proofErr w:type="spellEnd"/>
-      <w:r>
-        <w:t xml:space="preserve">: </w:t>
+      <w:r>
+        <w:t xml:space="preserve">Pronomial: </w:t>
       </w:r>
       <w:r>
         <w:t>resembling a pronoun in identifying or specifying without describing</w:t>
@@ -3131,15 +3102,7 @@
         <w:spacing w:after="40" w:line="240" w:lineRule="auto"/>
       </w:pPr>
       <w:r>
-        <w:t xml:space="preserve">An inflection is when you change a word slightly to show different meanings, like making a word plural ("cat" to "cats") or showing action happened in the past ("jump" to "jumped"). It's like adding a little twist to a word to </w:t>
-      </w:r>
-      <w:proofErr w:type="gramStart"/>
-      <w:r>
-        <w:t>tell</w:t>
-      </w:r>
-      <w:proofErr w:type="gramEnd"/>
-      <w:r>
-        <w:t xml:space="preserve"> more about it.</w:t>
+        <w:t>An inflection is when you change a word slightly to show different meanings, like making a word plural ("cat" to "cats") or showing action happened in the past ("jump" to "jumped"). It's like adding a little twist to a word to tell more about it.</w:t>
       </w:r>
     </w:p>
     <w:p>
@@ -3448,15 +3411,7 @@
         <w:spacing w:after="40" w:line="240" w:lineRule="auto"/>
       </w:pPr>
       <w:r>
-        <w:t xml:space="preserve">An "abstract term" is a word that stands for an idea or concept taken from real-life things but thought about separately from them. It's like when we think about the idea of "beauty" or "strength" on their own, without connecting them to a specific person or object. These terms help us focus on certain qualities or ideas as if they were </w:t>
-      </w:r>
-      <w:proofErr w:type="gramStart"/>
-      <w:r>
-        <w:t>things</w:t>
-      </w:r>
-      <w:proofErr w:type="gramEnd"/>
-      <w:r>
-        <w:t xml:space="preserve"> we can talk about all by themselves.</w:t>
+        <w:t>An "abstract term" is a word that stands for an idea or concept taken from real-life things but thought about separately from them. It's like when we think about the idea of "beauty" or "strength" on their own, without connecting them to a specific person or object. These terms help us focus on certain qualities or ideas as if they were things we can talk about all by themselves.</w:t>
       </w:r>
     </w:p>
     <w:p>
@@ -3531,15 +3486,7 @@
         <w:spacing w:after="40" w:line="240" w:lineRule="auto"/>
       </w:pPr>
       <w:r>
-        <w:t>Quantity (</w:t>
-      </w:r>
-      <w:proofErr w:type="spellStart"/>
-      <w:r>
-        <w:t>Quantitas</w:t>
-      </w:r>
-      <w:proofErr w:type="spellEnd"/>
-      <w:r>
-        <w:t>): This pertains to the measurable aspects of a being, such as length, volume, and number. It answers questions like "How much?" or "How many?"</w:t>
+        <w:t>Quantity (Quantitas): This pertains to the measurable aspects of a being, such as length, volume, and number. It answers questions like "How much?" or "How many?"</w:t>
       </w:r>
     </w:p>
     <w:p>
@@ -3558,15 +3505,7 @@
       </w:pPr>
       <w:r>
         <w:lastRenderedPageBreak/>
-        <w:t>Quality (</w:t>
-      </w:r>
-      <w:proofErr w:type="spellStart"/>
-      <w:r>
-        <w:t>Qualitas</w:t>
-      </w:r>
-      <w:proofErr w:type="spellEnd"/>
-      <w:r>
-        <w:t>): This category describes the characteristics or attributes that a being possesses, such as color, shape, or any other trait that describes how a being is.</w:t>
+        <w:t>Quality (Qualitas): This category describes the characteristics or attributes that a being possesses, such as color, shape, or any other trait that describes how a being is.</w:t>
       </w:r>
     </w:p>
     <w:p>
@@ -3584,15 +3523,7 @@
         <w:spacing w:after="40" w:line="240" w:lineRule="auto"/>
       </w:pPr>
       <w:r>
-        <w:t>Relation (</w:t>
-      </w:r>
-      <w:proofErr w:type="spellStart"/>
-      <w:r>
-        <w:t>Relatio</w:t>
-      </w:r>
-      <w:proofErr w:type="spellEnd"/>
-      <w:r>
-        <w:t>): This is about how one being may be related to another. Relations can include concepts like "bigger than," "father of," or "belonging to."</w:t>
+        <w:t>Relation (Relatio): This is about how one being may be related to another. Relations can include concepts like "bigger than," "father of," or "belonging to."</w:t>
       </w:r>
     </w:p>
     <w:p>
@@ -3682,15 +3613,7 @@
         <w:spacing w:after="40" w:line="240" w:lineRule="auto"/>
       </w:pPr>
       <w:r>
-        <w:t>Action (</w:t>
-      </w:r>
-      <w:proofErr w:type="spellStart"/>
-      <w:r>
-        <w:t>Actio</w:t>
-      </w:r>
-      <w:proofErr w:type="spellEnd"/>
-      <w:r>
-        <w:t>): This is about what a being does or can do. It involves activities or processes that a being initiates or performs.</w:t>
+        <w:t>Action (Actio): This is about what a being does or can do. It involves activities or processes that a being initiates or performs.</w:t>
       </w:r>
     </w:p>
     <w:p>
@@ -4877,6 +4800,96 @@
       <w:pPr>
         <w:spacing w:after="40" w:line="240" w:lineRule="auto"/>
       </w:pPr>
+      <w:r>
+        <w:t>A categorical proposition is a statement that makes a claim about all members of a category. The subject of the proposition is used in its full or complete meaning, so the quantity being referred to is the entire set or group.</w:t>
+      </w:r>
+    </w:p>
+    <w:p>
+      <w:pPr>
+        <w:spacing w:after="40" w:line="240" w:lineRule="auto"/>
+      </w:pPr>
+    </w:p>
+    <w:p>
+      <w:pPr>
+        <w:spacing w:after="40" w:line="240" w:lineRule="auto"/>
+      </w:pPr>
+      <w:r>
+        <w:t>Quantity is only truly applicable to empirical propositions with plural subjects</w:t>
+      </w:r>
+      <w:r>
+        <w:t>.</w:t>
+      </w:r>
+    </w:p>
+    <w:p>
+      <w:pPr>
+        <w:spacing w:after="40" w:line="240" w:lineRule="auto"/>
+      </w:pPr>
+    </w:p>
+    <w:p>
+      <w:pPr>
+        <w:spacing w:after="40" w:line="240" w:lineRule="auto"/>
+      </w:pPr>
+      <w:r>
+        <w:t>A plural empirical proposition is "total" in quantity when the subject encompasses the entire group, not just a portion of it</w:t>
+      </w:r>
+      <w:r>
+        <w:t xml:space="preserve">. </w:t>
+      </w:r>
+    </w:p>
+    <w:p>
+      <w:pPr>
+        <w:spacing w:after="40" w:line="240" w:lineRule="auto"/>
+      </w:pPr>
+    </w:p>
+    <w:p>
+      <w:pPr>
+        <w:spacing w:after="40" w:line="240" w:lineRule="auto"/>
+      </w:pPr>
+      <w:r>
+        <w:t>The key points are that "partial" means not the full or complete meaning, and limiting words signal when the subject is only a portion of the whole group or category being discussed.</w:t>
+      </w:r>
+    </w:p>
+    <w:p>
+      <w:pPr>
+        <w:spacing w:after="40" w:line="240" w:lineRule="auto"/>
+      </w:pPr>
+    </w:p>
+    <w:p>
+      <w:pPr>
+        <w:spacing w:after="40" w:line="240" w:lineRule="auto"/>
+      </w:pPr>
+      <w:r>
+        <w:t>An affirmative proposition asserts that the subject (fully or partially) is part of the predicate.</w:t>
+      </w:r>
+    </w:p>
+    <w:p>
+      <w:pPr>
+        <w:spacing w:after="40" w:line="240" w:lineRule="auto"/>
+      </w:pPr>
+    </w:p>
+    <w:p>
+      <w:pPr>
+        <w:spacing w:after="40" w:line="240" w:lineRule="auto"/>
+      </w:pPr>
+      <w:r>
+        <w:t>A negative proposition asserts that the predicate is excluded from or does not apply to the subject.</w:t>
+      </w:r>
+    </w:p>
+    <w:p>
+      <w:pPr>
+        <w:spacing w:after="40" w:line="240" w:lineRule="auto"/>
+      </w:pPr>
+    </w:p>
+    <w:p>
+      <w:pPr>
+        <w:spacing w:after="40" w:line="240" w:lineRule="auto"/>
+      </w:pPr>
+      <w:r>
+        <w:t>E</w:t>
+      </w:r>
+      <w:r>
+        <w:t>mpirical statements require examining real-world facts and data, rather than being based solely on abstract reasoning or logical deduction. Their truth value is determined synthetically by observing and putting together the relevant evidence.</w:t>
+      </w:r>
     </w:p>
     <w:sectPr>
       <w:footerReference w:type="default" r:id="rId16"/>

</xml_diff>

<commit_message>
Commit- edit to rhetorical notes
</commit_message>
<xml_diff>
--- a/Rhetoric Notes.docx
+++ b/Rhetoric Notes.docx
@@ -106,7 +106,21 @@
         <w:rPr>
           <w:rFonts w:cstheme="minorHAnsi"/>
         </w:rPr>
-        <w:t>Rhetoric is language that is carefully constructed to persuade, motivate, or inform the reader or listener about the speaker or writer’s position. You might have heard the term used in discussions about politicians and political goals. That is because politicians, alongside people in other roles that involve public speaking, employ rhetoric regularly. In fact, the word “rhetoric” comes from the Greek “rhetorikos,” which means “oratory.”</w:t>
+        <w:t>Rhetoric is language that is carefully constructed to persuade, motivate, or inform the reader or listener about the speaker or writer’s position. You might have heard the term used in discussions about politicians and political goals. That is because politicians, alongside people in other roles that involve public speaking, employ rhetoric regularly. In fact, the word “rhetoric” comes from the Greek “</w:t>
+      </w:r>
+      <w:proofErr w:type="spellStart"/>
+      <w:r>
+        <w:rPr>
+          <w:rFonts w:cstheme="minorHAnsi"/>
+        </w:rPr>
+        <w:t>rhetorikos</w:t>
+      </w:r>
+      <w:proofErr w:type="spellEnd"/>
+      <w:r>
+        <w:rPr>
+          <w:rFonts w:cstheme="minorHAnsi"/>
+        </w:rPr>
+        <w:t>,” which means “oratory.”</w:t>
       </w:r>
     </w:p>
     <w:p>
@@ -870,6 +884,12 @@
         </w:rPr>
         <w:t>- art of thinking</w:t>
       </w:r>
+      <w:r>
+        <w:rPr>
+          <w:rFonts w:cstheme="minorHAnsi"/>
+        </w:rPr>
+        <w:t>.</w:t>
+      </w:r>
     </w:p>
     <w:p>
       <w:pPr>
@@ -894,6 +914,12 @@
         </w:rPr>
         <w:t>- art of inventing and combining symbols</w:t>
       </w:r>
+      <w:r>
+        <w:rPr>
+          <w:rFonts w:cstheme="minorHAnsi"/>
+        </w:rPr>
+        <w:t>.</w:t>
+      </w:r>
     </w:p>
     <w:p>
       <w:pPr>
@@ -918,6 +944,12 @@
         </w:rPr>
         <w:t>- art of communication</w:t>
       </w:r>
+      <w:r>
+        <w:rPr>
+          <w:rFonts w:cstheme="minorHAnsi"/>
+        </w:rPr>
+        <w:t>.</w:t>
+      </w:r>
     </w:p>
     <w:p>
       <w:pPr>
@@ -942,6 +974,12 @@
         </w:rPr>
         <w:t>- theory of number</w:t>
       </w:r>
+      <w:r>
+        <w:rPr>
+          <w:rFonts w:cstheme="minorHAnsi"/>
+        </w:rPr>
+        <w:t>.</w:t>
+      </w:r>
     </w:p>
     <w:p>
       <w:pPr>
@@ -966,6 +1004,12 @@
         </w:rPr>
         <w:t>- application of the theory of number</w:t>
       </w:r>
+      <w:r>
+        <w:rPr>
+          <w:rFonts w:cstheme="minorHAnsi"/>
+        </w:rPr>
+        <w:t>.</w:t>
+      </w:r>
     </w:p>
     <w:p>
       <w:pPr>
@@ -990,6 +1034,12 @@
         </w:rPr>
         <w:t>- theory of space</w:t>
       </w:r>
+      <w:r>
+        <w:rPr>
+          <w:rFonts w:cstheme="minorHAnsi"/>
+        </w:rPr>
+        <w:t>.</w:t>
+      </w:r>
     </w:p>
     <w:p>
       <w:pPr>
@@ -1014,6 +1064,12 @@
         </w:rPr>
         <w:t>- application of the theory of space</w:t>
       </w:r>
+      <w:r>
+        <w:rPr>
+          <w:rFonts w:cstheme="minorHAnsi"/>
+        </w:rPr>
+        <w:t>.</w:t>
+      </w:r>
     </w:p>
     <w:p>
       <w:pPr>
@@ -1125,10 +1181,53 @@
           <w:rFonts w:cstheme="minorHAnsi"/>
         </w:rPr>
       </w:pPr>
-      <w:r>
-        <w:rPr>
-          <w:rFonts w:cstheme="minorHAnsi"/>
-        </w:rPr>
+    </w:p>
+    <w:p>
+      <w:pPr>
+        <w:rPr>
+          <w:rFonts w:cstheme="minorHAnsi"/>
+        </w:rPr>
+      </w:pPr>
+    </w:p>
+    <w:p>
+      <w:pPr>
+        <w:rPr>
+          <w:rFonts w:cstheme="minorHAnsi"/>
+        </w:rPr>
+      </w:pPr>
+    </w:p>
+    <w:p>
+      <w:pPr>
+        <w:rPr>
+          <w:rFonts w:cstheme="minorHAnsi"/>
+        </w:rPr>
+      </w:pPr>
+    </w:p>
+    <w:p>
+      <w:pPr>
+        <w:rPr>
+          <w:rFonts w:cstheme="minorHAnsi"/>
+        </w:rPr>
+      </w:pPr>
+    </w:p>
+    <w:p>
+      <w:pPr>
+        <w:rPr>
+          <w:rFonts w:cstheme="minorHAnsi"/>
+        </w:rPr>
+      </w:pPr>
+    </w:p>
+    <w:p>
+      <w:pPr>
+        <w:rPr>
+          <w:rFonts w:cstheme="minorHAnsi"/>
+        </w:rPr>
+      </w:pPr>
+      <w:r>
+        <w:rPr>
+          <w:rFonts w:cstheme="minorHAnsi"/>
+        </w:rPr>
+        <w:lastRenderedPageBreak/>
         <w:t>There are three classifications of goods:</w:t>
       </w:r>
     </w:p>
@@ -1196,7 +1295,6 @@
         <w:rPr>
           <w:rFonts w:cstheme="minorHAnsi"/>
         </w:rPr>
-        <w:lastRenderedPageBreak/>
         <w:t>The liberal arts teach one how to live; they train the faculties and bring them to perfection; they enable a person to rise above his material environment to live an intellectual, a rational, and therefore a free life in gaining truth.</w:t>
       </w:r>
     </w:p>
@@ -1256,6 +1354,12 @@
         </w:rPr>
         <w:t>Trained reading</w:t>
       </w:r>
+      <w:r>
+        <w:rPr>
+          <w:rFonts w:cstheme="minorHAnsi"/>
+        </w:rPr>
+        <w:t>.</w:t>
+      </w:r>
     </w:p>
     <w:p>
       <w:pPr>
@@ -1274,6 +1378,12 @@
         </w:rPr>
         <w:t>Exposition</w:t>
       </w:r>
+      <w:r>
+        <w:rPr>
+          <w:rFonts w:cstheme="minorHAnsi"/>
+        </w:rPr>
+        <w:t>.</w:t>
+      </w:r>
     </w:p>
     <w:p>
       <w:pPr>
@@ -1292,6 +1402,12 @@
         </w:rPr>
         <w:t>Making complex topics easier to understand</w:t>
       </w:r>
+      <w:r>
+        <w:rPr>
+          <w:rFonts w:cstheme="minorHAnsi"/>
+        </w:rPr>
+        <w:t>.</w:t>
+      </w:r>
     </w:p>
     <w:p>
       <w:pPr>
@@ -1310,6 +1426,12 @@
         </w:rPr>
         <w:t>Understand the origins and historical development of words</w:t>
       </w:r>
+      <w:r>
+        <w:rPr>
+          <w:rFonts w:cstheme="minorHAnsi"/>
+        </w:rPr>
+        <w:t>.</w:t>
+      </w:r>
     </w:p>
     <w:p>
       <w:pPr>
@@ -1330,6 +1452,14 @@
         </w:rPr>
         <w:t>Describing or identifying the similarities and relationships between different concepts, objects, or experiences</w:t>
       </w:r>
+      <w:r>
+        <w:rPr>
+          <w:rFonts w:cstheme="minorHAnsi"/>
+          <w:color w:val="0D0D0D"/>
+          <w:shd w:val="clear" w:color="auto" w:fill="FFFFFF"/>
+        </w:rPr>
+        <w:t>.</w:t>
+      </w:r>
     </w:p>
     <w:p>
       <w:pPr>
@@ -1350,6 +1480,14 @@
         </w:rPr>
         <w:t>Analyzing and evaluating poetry</w:t>
       </w:r>
+      <w:r>
+        <w:rPr>
+          <w:rFonts w:cstheme="minorHAnsi"/>
+          <w:color w:val="0D0D0D"/>
+          <w:shd w:val="clear" w:color="auto" w:fill="FFFFFF"/>
+        </w:rPr>
+        <w:t>.</w:t>
+      </w:r>
     </w:p>
     <w:p>
       <w:pPr>
@@ -1475,6 +1613,7 @@
         <w:rPr>
           <w:rFonts w:cstheme="minorHAnsi"/>
         </w:rPr>
+        <w:lastRenderedPageBreak/>
         <w:t xml:space="preserve">Where grammar concerns combining words for correct sentence formation, spelling concerns the arrangement of letters for correct word formation, and phonetics is concerned with combining sounds correctly for the formation of spoken words. </w:t>
       </w:r>
     </w:p>
@@ -1514,16 +1653,8 @@
         <w:rPr>
           <w:rFonts w:cstheme="minorHAnsi"/>
         </w:rPr>
-        <w:lastRenderedPageBreak/>
         <w:t>The adaptation of language to circumstance, which is a function of rhetoric, requires the choice of a certain style and diction in speaking to adults, of a different style in presenting scientific ideas to the general public, and of another in presenting them to a group of scientists.</w:t>
       </w:r>
-    </w:p>
-    <w:p>
-      <w:pPr>
-        <w:rPr>
-          <w:rFonts w:cstheme="minorHAnsi"/>
-        </w:rPr>
-      </w:pPr>
     </w:p>
     <w:p>
       <w:pPr>
@@ -1645,6 +1776,12 @@
         </w:rPr>
         <w:t>Imitation: an artificial likeness used to communicate</w:t>
       </w:r>
+      <w:r>
+        <w:rPr>
+          <w:rFonts w:cstheme="minorHAnsi"/>
+        </w:rPr>
+        <w:t>.</w:t>
+      </w:r>
     </w:p>
     <w:p>
       <w:pPr>
@@ -1663,6 +1800,12 @@
         </w:rPr>
         <w:t>Symbols: an arbitrary sign with a meaning connected to something experienced by the senses</w:t>
       </w:r>
+      <w:r>
+        <w:rPr>
+          <w:rFonts w:cstheme="minorHAnsi"/>
+        </w:rPr>
+        <w:t>.</w:t>
+      </w:r>
     </w:p>
     <w:p>
       <w:pPr>
@@ -1750,6 +1893,7 @@
         <w:rPr>
           <w:rFonts w:cstheme="minorHAnsi"/>
         </w:rPr>
+        <w:lastRenderedPageBreak/>
         <w:t>The matter of words in spoken language is the sound. This aspect of language is treated in phonetics. The matter of words in written language is the mark or notation. It is treated in orthography or spelling. The form of words is their meaning, and it is treated in semantics.</w:t>
       </w:r>
     </w:p>
@@ -1763,14 +1907,7 @@
         <w:rPr>
           <w:rFonts w:cstheme="minorHAnsi"/>
         </w:rPr>
-        <w:t xml:space="preserve">In the study of metaphysics and ontology, which explores the nature of existence, we can differentiate between two concepts: the individual and the essence. The individual refers to any physical entity that has existence, such as objects, beings, or substances. What's key about individuals is that they possess a </w:t>
-      </w:r>
-      <w:r>
-        <w:rPr>
-          <w:rFonts w:cstheme="minorHAnsi"/>
-        </w:rPr>
-        <w:lastRenderedPageBreak/>
-        <w:t>unique identity, meaning each one exists distinctly, is itself and not something else, and has an inherent singularity that sets it apart from others.</w:t>
+        <w:t>In the study of metaphysics and ontology, which explores the nature of existence, we can differentiate between two concepts: the individual and the essence. The individual refers to any physical entity that has existence, such as objects, beings, or substances. What's key about individuals is that they possess a unique identity, meaning each one exists distinctly, is itself and not something else, and has an inherent singularity that sets it apart from others.</w:t>
       </w:r>
     </w:p>
     <w:p>
@@ -1924,6 +2061,7 @@
         <w:rPr>
           <w:rFonts w:cstheme="minorHAnsi"/>
         </w:rPr>
+        <w:lastRenderedPageBreak/>
         <w:t>Deriving concepts from experience involves several stages, explored in psychology. We observe, reflect, abstract, and categorize, forming universal ideas that help us understand the world</w:t>
       </w:r>
       <w:r>
@@ -1956,7 +2094,6 @@
         <w:rPr>
           <w:rFonts w:cstheme="minorHAnsi"/>
         </w:rPr>
-        <w:lastRenderedPageBreak/>
         <w:t>A percept is the mental result or representation of perceiving something through the senses. It's essentially how the brain interprets sensory information to form an understanding or awareness of the environment.</w:t>
       </w:r>
     </w:p>
@@ -2042,6 +2179,12 @@
         </w:rPr>
         <w:t>Substance- anything that “exits unto itself”</w:t>
       </w:r>
+      <w:r>
+        <w:rPr>
+          <w:rFonts w:cstheme="minorHAnsi"/>
+        </w:rPr>
+        <w:t>.</w:t>
+      </w:r>
     </w:p>
     <w:p>
       <w:pPr>
@@ -2060,6 +2203,12 @@
         </w:rPr>
         <w:t>Quantity- when a thing gives itself parts distinct from other parts</w:t>
       </w:r>
+      <w:r>
+        <w:rPr>
+          <w:rFonts w:cstheme="minorHAnsi"/>
+        </w:rPr>
+        <w:t>.</w:t>
+      </w:r>
     </w:p>
     <w:p>
       <w:pPr>
@@ -2078,6 +2227,12 @@
         </w:rPr>
         <w:t>Quality- when a thing determines its nature or form</w:t>
       </w:r>
+      <w:r>
+        <w:rPr>
+          <w:rFonts w:cstheme="minorHAnsi"/>
+        </w:rPr>
+        <w:t>.</w:t>
+      </w:r>
     </w:p>
     <w:p>
       <w:pPr>
@@ -2096,6 +2251,12 @@
         </w:rPr>
         <w:t>Relation- references how one thing connects to another</w:t>
       </w:r>
+      <w:r>
+        <w:rPr>
+          <w:rFonts w:cstheme="minorHAnsi"/>
+        </w:rPr>
+        <w:t>.</w:t>
+      </w:r>
     </w:p>
     <w:p>
       <w:pPr>
@@ -2114,6 +2275,12 @@
         </w:rPr>
         <w:t>Action- the exercise of a thing to produce some effect</w:t>
       </w:r>
+      <w:r>
+        <w:rPr>
+          <w:rFonts w:cstheme="minorHAnsi"/>
+        </w:rPr>
+        <w:t>.</w:t>
+      </w:r>
     </w:p>
     <w:p>
       <w:pPr>
@@ -2132,6 +2299,12 @@
         </w:rPr>
         <w:t>Passion- how one thing reacts to an effect produced by something else</w:t>
       </w:r>
+      <w:r>
+        <w:rPr>
+          <w:rFonts w:cstheme="minorHAnsi"/>
+        </w:rPr>
+        <w:t>.</w:t>
+      </w:r>
     </w:p>
     <w:p>
       <w:pPr>
@@ -2150,6 +2323,12 @@
         </w:rPr>
         <w:t>When- the position of a thing relating to events outside itself</w:t>
       </w:r>
+      <w:r>
+        <w:rPr>
+          <w:rFonts w:cstheme="minorHAnsi"/>
+        </w:rPr>
+        <w:t>.</w:t>
+      </w:r>
     </w:p>
     <w:p>
       <w:pPr>
@@ -2174,6 +2353,12 @@
         </w:rPr>
         <w:t>- the position of a thing related to things around it</w:t>
       </w:r>
+      <w:r>
+        <w:rPr>
+          <w:rFonts w:cstheme="minorHAnsi"/>
+        </w:rPr>
+        <w:t>.</w:t>
+      </w:r>
     </w:p>
     <w:p>
       <w:pPr>
@@ -2198,6 +2383,12 @@
         </w:rPr>
         <w:t>- the relative position of a thing’s parts from its other parts</w:t>
       </w:r>
+      <w:r>
+        <w:rPr>
+          <w:rFonts w:cstheme="minorHAnsi"/>
+        </w:rPr>
+        <w:t>.</w:t>
+      </w:r>
     </w:p>
     <w:p>
       <w:pPr>
@@ -2222,17 +2413,38 @@
         </w:rPr>
         <w:t>- consists of clothing, ornamentation, or other manner of external expression</w:t>
       </w:r>
-    </w:p>
-    <w:p>
-      <w:pPr>
-        <w:rPr>
-          <w:rFonts w:cstheme="minorHAnsi"/>
-        </w:rPr>
-      </w:pPr>
-      <w:r>
-        <w:rPr>
-          <w:rFonts w:cstheme="minorHAnsi"/>
-        </w:rPr>
+      <w:r>
+        <w:rPr>
+          <w:rFonts w:cstheme="minorHAnsi"/>
+        </w:rPr>
+        <w:t>.</w:t>
+      </w:r>
+    </w:p>
+    <w:p>
+      <w:pPr>
+        <w:rPr>
+          <w:rFonts w:cstheme="minorHAnsi"/>
+        </w:rPr>
+      </w:pPr>
+    </w:p>
+    <w:p>
+      <w:pPr>
+        <w:rPr>
+          <w:rFonts w:cstheme="minorHAnsi"/>
+        </w:rPr>
+      </w:pPr>
+    </w:p>
+    <w:p>
+      <w:pPr>
+        <w:rPr>
+          <w:rFonts w:cstheme="minorHAnsi"/>
+        </w:rPr>
+      </w:pPr>
+      <w:r>
+        <w:rPr>
+          <w:rFonts w:cstheme="minorHAnsi"/>
+        </w:rPr>
+        <w:lastRenderedPageBreak/>
         <w:t>Those ten categories can be fit into another 3 subcategories based on what they predicate about the subject:</w:t>
       </w:r>
     </w:p>
@@ -2292,22 +2504,6 @@
     </w:p>
     <w:p>
       <w:pPr>
-        <w:spacing w:after="40" w:line="240" w:lineRule="auto"/>
-        <w:rPr>
-          <w:rFonts w:cstheme="minorHAnsi"/>
-        </w:rPr>
-      </w:pPr>
-    </w:p>
-    <w:p>
-      <w:pPr>
-        <w:spacing w:after="40" w:line="240" w:lineRule="auto"/>
-        <w:rPr>
-          <w:rFonts w:cstheme="minorHAnsi"/>
-        </w:rPr>
-      </w:pPr>
-    </w:p>
-    <w:p>
-      <w:pPr>
         <w:pStyle w:val="ListParagraph"/>
         <w:numPr>
           <w:ilvl w:val="0"/>
@@ -2613,6 +2809,7 @@
         <w:rPr>
           <w:rFonts w:cstheme="minorHAnsi"/>
         </w:rPr>
+        <w:lastRenderedPageBreak/>
         <w:t xml:space="preserve">Pedantic or pompous styles of writing are often psychologically displeasing. Mostly, this can be due to the fact that it takes far more processing to decipher this type of language over simplified meaning. Think </w:t>
       </w:r>
       <w:r>
@@ -2729,7 +2926,6 @@
         <w:rPr>
           <w:rFonts w:cstheme="minorHAnsi"/>
         </w:rPr>
-        <w:lastRenderedPageBreak/>
         <w:t>Allusions are brief references to familiar phrases or passages that authors assume readers will recognize. This language of allusion serves as a concise shortcut, connecting people across time and shared experiences, conveying complex ideas and emotions in just a few words.</w:t>
       </w:r>
     </w:p>
@@ -2948,8 +3144,21 @@
         <w:rPr>
           <w:rFonts w:cstheme="minorHAnsi"/>
         </w:rPr>
+        <w:lastRenderedPageBreak/>
         <w:t>Metaphor is the use of a word or a phrase to evoke simultaneously two images, one literal and the other figurative. (It is deliberate ambiguity of images.)</w:t>
       </w:r>
+      <w:r>
+        <w:rPr>
+          <w:rFonts w:cstheme="minorHAnsi"/>
+        </w:rPr>
+        <w:t xml:space="preserve"> Example: </w:t>
+      </w:r>
+      <w:r>
+        <w:rPr>
+          <w:rFonts w:cstheme="minorHAnsi"/>
+        </w:rPr>
+        <w:t>"He was a shining light in a dark room."</w:t>
+      </w:r>
     </w:p>
     <w:p>
       <w:pPr>
@@ -3093,25 +3302,40 @@
     </w:p>
     <w:p>
       <w:pPr>
-        <w:spacing w:after="40" w:line="240" w:lineRule="auto"/>
-        <w:rPr>
-          <w:rFonts w:cstheme="minorHAnsi"/>
-        </w:rPr>
-      </w:pPr>
-      <w:r>
-        <w:rPr>
-          <w:rFonts w:cstheme="minorHAnsi"/>
-        </w:rPr>
-        <w:t xml:space="preserve">General grammar focuses on how words connect to ideas and realities, while specific grammars, like those for English, Latin, French, or Spanish, primarily deal with how words relate to each other. General grammar is more philosophical because it is more directly related to logic and to metaphysics or ontology. </w:t>
-      </w:r>
-    </w:p>
-    <w:p>
-      <w:pPr>
-        <w:spacing w:after="40" w:line="240" w:lineRule="auto"/>
-        <w:rPr>
-          <w:rFonts w:cstheme="minorHAnsi"/>
-        </w:rPr>
-      </w:pPr>
+        <w:rPr>
+          <w:rFonts w:cstheme="minorHAnsi"/>
+        </w:rPr>
+      </w:pPr>
+      <w:r>
+        <w:rPr>
+          <w:rFonts w:cstheme="minorHAnsi"/>
+        </w:rPr>
+        <w:t>General grammar focuses on how words connect to ideas and realities, while specific grammars, like those for English, Latin, French, or Spanish, primarily deal with how words relate to each other. General grammar is more philosophical because it is more directly related to logic and to metaphysics or ontology</w:t>
+      </w:r>
+      <w:r>
+        <w:rPr>
+          <w:rFonts w:cstheme="minorHAnsi"/>
+        </w:rPr>
+        <w:t xml:space="preserve"> (</w:t>
+      </w:r>
+      <w:r>
+        <w:rPr>
+          <w:rFonts w:cstheme="minorHAnsi"/>
+        </w:rPr>
+        <w:t>the study of existence, reality, and how we categorize and understand the world</w:t>
+      </w:r>
+      <w:r>
+        <w:rPr>
+          <w:rFonts w:cstheme="minorHAnsi"/>
+        </w:rPr>
+        <w:t>)</w:t>
+      </w:r>
+      <w:r>
+        <w:rPr>
+          <w:rFonts w:cstheme="minorHAnsi"/>
+        </w:rPr>
+        <w:t xml:space="preserve">. </w:t>
+      </w:r>
     </w:p>
     <w:p>
       <w:pPr>
@@ -3146,7 +3370,21 @@
         <w:rPr>
           <w:rFonts w:cstheme="minorHAnsi"/>
         </w:rPr>
-        <w:t>Syncategorematic words are words that don't have meaning on their own, but help clarify or connect other words to create a meaningful phrase. Examples include words like 'and', 'the', and 'or', which don't have independent meaning but help shape the meaning of a sentence. There are two main types: connectives (like 'and' and 'but') and definitives (like 'the' and 'a').</w:t>
+        <w:t xml:space="preserve">Syncategorematic words are words that don't have meaning on their own, but help clarify or connect other words to create a meaningful phrase. Examples include words like 'and', 'the', and 'or', which don't have independent meaning but help shape the meaning of a sentence. There are two main types: connectives (like 'and' and 'but') and </w:t>
+      </w:r>
+      <w:proofErr w:type="spellStart"/>
+      <w:r>
+        <w:rPr>
+          <w:rFonts w:cstheme="minorHAnsi"/>
+        </w:rPr>
+        <w:t>definitives</w:t>
+      </w:r>
+      <w:proofErr w:type="spellEnd"/>
+      <w:r>
+        <w:rPr>
+          <w:rFonts w:cstheme="minorHAnsi"/>
+        </w:rPr>
+        <w:t xml:space="preserve"> (like 'the' and 'a').</w:t>
       </w:r>
     </w:p>
     <w:p>
@@ -3202,7 +3440,14 @@
         <w:rPr>
           <w:rFonts w:cstheme="minorHAnsi"/>
         </w:rPr>
-        <w:t>Attributives- are words or phrases that modify or describe nouns, providing more information about the noun's qualities, quantities, or characteristics. They essentially attribute certain properties to nouns. Attributives can be adjectives, noun adjuncts (nouns that modify other nouns), or even phrases that serve a similar descriptive function.</w:t>
+        <w:t xml:space="preserve">Attributives- are words or phrases that modify or describe nouns, providing more information about the noun's qualities, quantities, or characteristics. They essentially attribute certain properties to nouns. </w:t>
+      </w:r>
+      <w:r>
+        <w:rPr>
+          <w:rFonts w:cstheme="minorHAnsi"/>
+        </w:rPr>
+        <w:lastRenderedPageBreak/>
+        <w:t>Attributives can be adjectives, noun adjuncts (nouns that modify other nouns), or even phrases that serve a similar descriptive function.</w:t>
       </w:r>
     </w:p>
     <w:p>
@@ -3300,30 +3545,6 @@
           <w:rFonts w:cstheme="minorHAnsi"/>
         </w:rPr>
       </w:pPr>
-    </w:p>
-    <w:p>
-      <w:pPr>
-        <w:spacing w:after="40" w:line="240" w:lineRule="auto"/>
-        <w:rPr>
-          <w:rFonts w:cstheme="minorHAnsi"/>
-        </w:rPr>
-      </w:pPr>
-    </w:p>
-    <w:p>
-      <w:pPr>
-        <w:spacing w:after="40" w:line="240" w:lineRule="auto"/>
-        <w:rPr>
-          <w:rFonts w:cstheme="minorHAnsi"/>
-        </w:rPr>
-      </w:pPr>
-    </w:p>
-    <w:p>
-      <w:pPr>
-        <w:spacing w:after="40" w:line="240" w:lineRule="auto"/>
-        <w:rPr>
-          <w:rFonts w:cstheme="minorHAnsi"/>
-        </w:rPr>
-      </w:pPr>
       <w:r>
         <w:rPr>
           <w:rFonts w:cstheme="minorHAnsi"/>
@@ -3547,6 +3768,7 @@
         <w:rPr>
           <w:rFonts w:cstheme="minorHAnsi"/>
         </w:rPr>
+        <w:lastRenderedPageBreak/>
         <w:t>Case shows the relationship of a noun or a pronoun to other words in the sentence. Four cases of substantives are distinguished in general grammar, for these are the relationships necessary in every language, although not in every sentence.</w:t>
       </w:r>
     </w:p>
@@ -3569,7 +3791,6 @@
         <w:rPr>
           <w:rFonts w:cstheme="minorHAnsi"/>
         </w:rPr>
-        <w:lastRenderedPageBreak/>
         <w:t xml:space="preserve">Modern English grammar distinguishes only </w:t>
       </w:r>
       <w:r>
@@ -3723,7 +3944,21 @@
         <w:rPr>
           <w:rFonts w:cstheme="minorHAnsi"/>
         </w:rPr>
-        <w:t>Attributives are words which express the accidents that exist in substance. Primary attributives include verbs, verbals, and adjectives.</w:t>
+        <w:t xml:space="preserve">Attributives are words which express the accidents that exist in substance. Primary attributives include verbs, </w:t>
+      </w:r>
+      <w:proofErr w:type="spellStart"/>
+      <w:r>
+        <w:rPr>
+          <w:rFonts w:cstheme="minorHAnsi"/>
+        </w:rPr>
+        <w:t>verbals</w:t>
+      </w:r>
+      <w:proofErr w:type="spellEnd"/>
+      <w:r>
+        <w:rPr>
+          <w:rFonts w:cstheme="minorHAnsi"/>
+        </w:rPr>
+        <w:t>, and adjectives.</w:t>
       </w:r>
     </w:p>
     <w:p>
@@ -3936,6 +4171,7 @@
         <w:rPr>
           <w:rFonts w:cstheme="minorHAnsi"/>
         </w:rPr>
+        <w:lastRenderedPageBreak/>
         <w:t xml:space="preserve">Intransitive verb: when a verb's action doesn't "transfer" from the doer to a receiver. Intransitive verbs often describe actions that can't physically affect something else, or they simply indicate a state of being, presence, or occurrence. Example: The sun </w:t>
       </w:r>
       <w:r>
@@ -4243,7 +4479,21 @@
         <w:rPr>
           <w:rFonts w:cstheme="minorHAnsi"/>
         </w:rPr>
-        <w:t xml:space="preserve">Adverb: a word that modifies or describes a verb, an adjective, another adverb, or even a whole sentence. Adverbs often end in “-ly”, but some look exactly the same as their adjective counterparts. Example: The race finished </w:t>
+        <w:t>Adverb: a word that modifies or describes a verb, an adjective, another adverb, or even a whole sentence. Adverbs often end in “-</w:t>
+      </w:r>
+      <w:proofErr w:type="spellStart"/>
+      <w:r>
+        <w:rPr>
+          <w:rFonts w:cstheme="minorHAnsi"/>
+        </w:rPr>
+        <w:t>ly</w:t>
+      </w:r>
+      <w:proofErr w:type="spellEnd"/>
+      <w:r>
+        <w:rPr>
+          <w:rFonts w:cstheme="minorHAnsi"/>
+        </w:rPr>
+        <w:t xml:space="preserve">”, but some look exactly the same as their adjective counterparts. Example: The race finished </w:t>
       </w:r>
       <w:r>
         <w:rPr>
@@ -4292,6 +4542,7 @@
         <w:rPr>
           <w:rFonts w:cstheme="minorHAnsi"/>
         </w:rPr>
+        <w:lastRenderedPageBreak/>
         <w:t>A definitive is a word which, when associated to a common name, is capable of singling out an individual or a group of individuals from the whole class designated by the common name.</w:t>
       </w:r>
       <w:r>
@@ -4339,14 +4590,7 @@
         <w:rPr>
           <w:rFonts w:cstheme="minorHAnsi"/>
         </w:rPr>
-        <w:t xml:space="preserve">In grammar, a determiner is a word or a group of words that introduces a noun, indicating reference to something specific or nonspecific. Determiners are used before nouns to clarify what the noun refers to. </w:t>
-      </w:r>
-      <w:r>
-        <w:rPr>
-          <w:rFonts w:cstheme="minorHAnsi"/>
-        </w:rPr>
-        <w:lastRenderedPageBreak/>
-        <w:t>They provide context to the noun, often in terms of definiteness, quantity, possession, or another relationship.</w:t>
+        <w:t>In grammar, a determiner is a word or a group of words that introduces a noun, indicating reference to something specific or nonspecific. Determiners are used before nouns to clarify what the noun refers to. They provide context to the noun, often in terms of definiteness, quantity, possession, or another relationship.</w:t>
       </w:r>
       <w:r>
         <w:rPr>
@@ -4740,29 +4984,35 @@
         <w:rPr>
           <w:rFonts w:cstheme="minorHAnsi"/>
         </w:rPr>
-        <w:t>A preposition is a word used to express the relationship between a noun or pronoun and other words in a sentence. It can indicate location ("in," "at," "on"), direction ("to," "from"), time ("before," "after"), and many other relationships. Prepositions are essential for constructing sentences that make sense because they provide context that clarifies how different parts of a sentence are connected. For example, in the sentence "The book is on the table," "on" is the preposition that tells us where the book is in relation to the table.</w:t>
-      </w:r>
-    </w:p>
-    <w:p>
-      <w:pPr>
-        <w:spacing w:after="40" w:line="240" w:lineRule="auto"/>
-        <w:rPr>
-          <w:rFonts w:cstheme="minorHAnsi"/>
-        </w:rPr>
-      </w:pPr>
-    </w:p>
-    <w:p>
-      <w:pPr>
-        <w:spacing w:after="40" w:line="240" w:lineRule="auto"/>
-        <w:rPr>
-          <w:rFonts w:cstheme="minorHAnsi"/>
-        </w:rPr>
-      </w:pPr>
+        <w:t xml:space="preserve">A preposition is a word used to express the relationship between a noun or pronoun and other words in a sentence. It can indicate location ("in," "at," "on"), direction ("to," "from"), time ("before," "after"), and </w:t>
+      </w:r>
       <w:r>
         <w:rPr>
           <w:rFonts w:cstheme="minorHAnsi"/>
         </w:rPr>
         <w:lastRenderedPageBreak/>
+        <w:t>many other relationships. Prepositions are essential for constructing sentences that make sense because they provide context that clarifies how different parts of a sentence are connected. For example, in the sentence "The book is on the table," "on" is the preposition that tells us where the book is in relation to the table.</w:t>
+      </w:r>
+    </w:p>
+    <w:p>
+      <w:pPr>
+        <w:spacing w:after="40" w:line="240" w:lineRule="auto"/>
+        <w:rPr>
+          <w:rFonts w:cstheme="minorHAnsi"/>
+        </w:rPr>
+      </w:pPr>
+    </w:p>
+    <w:p>
+      <w:pPr>
+        <w:spacing w:after="40" w:line="240" w:lineRule="auto"/>
+        <w:rPr>
+          <w:rFonts w:cstheme="minorHAnsi"/>
+        </w:rPr>
+      </w:pPr>
+      <w:r>
+        <w:rPr>
+          <w:rFonts w:cstheme="minorHAnsi"/>
+        </w:rPr>
         <w:t>The term "genitive" refers to a grammatical case that primarily expresses possession or ownership, but it can also denote various other relationships between words in a sentence. In English, the genitive case is often indicated by adding an apostrophe and an "s" to the end of a noun (for example, "the cat's whiskers" means the whiskers belonging to the cat) or by using the word "of" (as in "the sound of the music").</w:t>
       </w:r>
     </w:p>
@@ -4961,6 +5211,7 @@
         <w:rPr>
           <w:rFonts w:cstheme="minorHAnsi"/>
         </w:rPr>
+        <w:lastRenderedPageBreak/>
         <w:t>Simple and progressive (also known as continuous) verb forms represent different aspects of verbs in English, highlighting how actions relate to time. Understanding these forms helps convey the nature of actions—whether they are habitual, completed, or ongoing.</w:t>
       </w:r>
     </w:p>
@@ -4984,7 +5235,6 @@
           <w:rFonts w:cstheme="minorHAnsi"/>
           <w:noProof/>
         </w:rPr>
-        <w:lastRenderedPageBreak/>
         <w:drawing>
           <wp:inline distT="0" distB="0" distL="0" distR="0" wp14:anchorId="3BBFB8FF" wp14:editId="3156FFDF">
             <wp:extent cx="3695700" cy="3326130"/>
@@ -5304,21 +5554,7 @@
         <w:rPr>
           <w:rFonts w:cstheme="minorHAnsi"/>
         </w:rPr>
-        <w:t xml:space="preserve">An inflection is when you change a word slightly to show different meanings, like making a word plural ("cat" to "cats") or showing action happened in the past ("jump" to "jumped"). It's like adding a little twist to a word to </w:t>
-      </w:r>
-      <w:proofErr w:type="gramStart"/>
-      <w:r>
-        <w:rPr>
-          <w:rFonts w:cstheme="minorHAnsi"/>
-        </w:rPr>
-        <w:t>tell</w:t>
-      </w:r>
-      <w:proofErr w:type="gramEnd"/>
-      <w:r>
-        <w:rPr>
-          <w:rFonts w:cstheme="minorHAnsi"/>
-        </w:rPr>
-        <w:t xml:space="preserve"> more about it.</w:t>
+        <w:t>An inflection is when you change a word slightly to show different meanings, like making a word plural ("cat" to "cats") or showing action happened in the past ("jump" to "jumped"). It's like adding a little twist to a word to tell more about it.</w:t>
       </w:r>
     </w:p>
     <w:p>
@@ -5761,6 +5997,7 @@
         <w:rPr>
           <w:rFonts w:cstheme="minorHAnsi"/>
         </w:rPr>
+        <w:lastRenderedPageBreak/>
         <w:t>An "empirical term" is one that relates to observable reality, referring directly to things that can be experienced through the senses. It contrasts with abstract terms, which may refer to concepts or qualities not directly tied to physical or observable entities.</w:t>
       </w:r>
     </w:p>
@@ -5783,7 +6020,6 @@
         <w:rPr>
           <w:rFonts w:cstheme="minorHAnsi"/>
         </w:rPr>
-        <w:lastRenderedPageBreak/>
         <w:t>Proper names and empirical descriptions serve as bridges between the abstract symbols of language and the concrete entities of the physical world. They allow us to communicate about specific things in our environment, ensuring our discussions are grounded in shared reality. This understanding is foundational in both everyday communication and in more structured domains like logic, science, and philosophy, where clarity about what we're referring to is essential.</w:t>
       </w:r>
     </w:p>
@@ -5850,21 +6086,7 @@
         <w:rPr>
           <w:rFonts w:cstheme="minorHAnsi"/>
         </w:rPr>
-        <w:t xml:space="preserve">An "abstract term" is a word that stands for an idea or concept taken from real-life things but thought about separately from them. It's like when we think about the idea of "beauty" or "strength" on their own, without connecting them to a specific person or object. These terms help us focus on certain qualities or ideas as if they were </w:t>
-      </w:r>
-      <w:proofErr w:type="gramStart"/>
-      <w:r>
-        <w:rPr>
-          <w:rFonts w:cstheme="minorHAnsi"/>
-        </w:rPr>
-        <w:t>things</w:t>
-      </w:r>
-      <w:proofErr w:type="gramEnd"/>
-      <w:r>
-        <w:rPr>
-          <w:rFonts w:cstheme="minorHAnsi"/>
-        </w:rPr>
-        <w:t xml:space="preserve"> we can talk about all by themselves.</w:t>
+        <w:t>An "abstract term" is a word that stands for an idea or concept taken from real-life things but thought about separately from them. It's like when we think about the idea of "beauty" or "strength" on their own, without connecting them to a specific person or object. These terms help us focus on certain qualities or ideas as if they were things we can talk about all by themselves.</w:t>
       </w:r>
     </w:p>
     <w:p>
@@ -6058,7 +6280,6 @@
         <w:rPr>
           <w:rFonts w:cstheme="minorHAnsi"/>
         </w:rPr>
-        <w:lastRenderedPageBreak/>
         <w:t>The ten categories of being, also known as Aristotle's categories, are a foundational concept in classical philosophy, outlining different ways that a thing can be said to be. These categories are meant to describe how objects and subjects can exist and be understood. Here they are:</w:t>
       </w:r>
     </w:p>
@@ -6097,7 +6318,21 @@
         <w:rPr>
           <w:rFonts w:cstheme="minorHAnsi"/>
         </w:rPr>
-        <w:t>Quantity (Quantitas): This pertains to the measurable aspects of a being, such as length, volume, and number. It answers questions like "How much?" or "How many?"</w:t>
+        <w:t>Quantity (</w:t>
+      </w:r>
+      <w:proofErr w:type="spellStart"/>
+      <w:r>
+        <w:rPr>
+          <w:rFonts w:cstheme="minorHAnsi"/>
+        </w:rPr>
+        <w:t>Quantitas</w:t>
+      </w:r>
+      <w:proofErr w:type="spellEnd"/>
+      <w:r>
+        <w:rPr>
+          <w:rFonts w:cstheme="minorHAnsi"/>
+        </w:rPr>
+        <w:t>): This pertains to the measurable aspects of a being, such as length, volume, and number. It answers questions like "How much?" or "How many?"</w:t>
       </w:r>
     </w:p>
     <w:p>
@@ -6116,7 +6351,21 @@
         <w:rPr>
           <w:rFonts w:cstheme="minorHAnsi"/>
         </w:rPr>
-        <w:t>Quality (Qualitas): This category describes the characteristics or attributes that a being possesses, such as color, shape, or any other trait that describes how a being is.</w:t>
+        <w:t>Quality (</w:t>
+      </w:r>
+      <w:proofErr w:type="spellStart"/>
+      <w:r>
+        <w:rPr>
+          <w:rFonts w:cstheme="minorHAnsi"/>
+        </w:rPr>
+        <w:t>Qualitas</w:t>
+      </w:r>
+      <w:proofErr w:type="spellEnd"/>
+      <w:r>
+        <w:rPr>
+          <w:rFonts w:cstheme="minorHAnsi"/>
+        </w:rPr>
+        <w:t>): This category describes the characteristics or attributes that a being possesses, such as color, shape, or any other trait that describes how a being is.</w:t>
       </w:r>
     </w:p>
     <w:p>
@@ -6135,7 +6384,21 @@
         <w:rPr>
           <w:rFonts w:cstheme="minorHAnsi"/>
         </w:rPr>
-        <w:t>Relation (Relatio): This is about how one being may be related to another. Relations can include concepts like "bigger than," "father of," or "belonging to."</w:t>
+        <w:t>Relation (</w:t>
+      </w:r>
+      <w:proofErr w:type="spellStart"/>
+      <w:r>
+        <w:rPr>
+          <w:rFonts w:cstheme="minorHAnsi"/>
+        </w:rPr>
+        <w:t>Relatio</w:t>
+      </w:r>
+      <w:proofErr w:type="spellEnd"/>
+      <w:r>
+        <w:rPr>
+          <w:rFonts w:cstheme="minorHAnsi"/>
+        </w:rPr>
+        <w:t>): This is about how one being may be related to another. Relations can include concepts like "bigger than," "father of," or "belonging to."</w:t>
       </w:r>
     </w:p>
     <w:p>
@@ -6230,7 +6493,21 @@
         <w:rPr>
           <w:rFonts w:cstheme="minorHAnsi"/>
         </w:rPr>
-        <w:t>Action (Actio): This is about what a being does or can do. It involves activities or processes that a being initiates or performs.</w:t>
+        <w:t>Action (</w:t>
+      </w:r>
+      <w:proofErr w:type="spellStart"/>
+      <w:r>
+        <w:rPr>
+          <w:rFonts w:cstheme="minorHAnsi"/>
+        </w:rPr>
+        <w:t>Actio</w:t>
+      </w:r>
+      <w:proofErr w:type="spellEnd"/>
+      <w:r>
+        <w:rPr>
+          <w:rFonts w:cstheme="minorHAnsi"/>
+        </w:rPr>
+        <w:t>): This is about what a being does or can do. It involves activities or processes that a being initiates or performs.</w:t>
       </w:r>
     </w:p>
     <w:p>
@@ -6424,7 +6701,6 @@
         <w:rPr>
           <w:rFonts w:cstheme="minorHAnsi"/>
         </w:rPr>
-        <w:lastRenderedPageBreak/>
         <w:t>The basis of the difference among Aristotle's ten categories of being lies in the various aspects or dimensions of reality that they each capture, essentially categorizing all possible ways in which we can talk about the existence of things. These categories are designed to reflect the fundamental ways in which objects and their attributes manifest in the world, as well as how they relate to human perception and understanding. Here's a closer look at the distinctions:</w:t>
       </w:r>
     </w:p>
@@ -6696,7 +6972,14 @@
         <w:rPr>
           <w:rFonts w:cstheme="minorHAnsi"/>
         </w:rPr>
-        <w:t>The Tree of Porphyry: a fundamental tool in medieval scholastic philosophy, serving as an educational tool for understanding and teaching the concepts of substance and accidents (the essential and non-essential attributes of a thing), as well as the hierarchical organization of reality, from the most general to the most specific.</w:t>
+        <w:t>The Tree of Porphyry: a fundamental tool in medieval scholastic philosophy, serving as an educational tool for understanding and teaching the concepts of substance and accidents (the essential and non-</w:t>
+      </w:r>
+      <w:r>
+        <w:rPr>
+          <w:rFonts w:cstheme="minorHAnsi"/>
+        </w:rPr>
+        <w:lastRenderedPageBreak/>
+        <w:t>essential attributes of a thing), as well as the hierarchical organization of reality, from the most general to the most specific.</w:t>
       </w:r>
     </w:p>
     <w:p>
@@ -6972,6 +7255,7 @@
         <w:rPr>
           <w:rFonts w:cstheme="minorHAnsi"/>
         </w:rPr>
+        <w:lastRenderedPageBreak/>
         <w:t>Animals: Capable of sensation and movement but lack rationality.</w:t>
       </w:r>
     </w:p>
@@ -7324,14 +7608,8 @@
         <w:rPr>
           <w:rFonts w:cstheme="minorHAnsi"/>
         </w:rPr>
-        <w:t xml:space="preserve">In rhetoric, physical division is a technique used to divide a whole into its constituent parts to better understand, describe, or analyze it. This technique is essential in descriptive writing, scientific </w:t>
-      </w:r>
-      <w:r>
-        <w:rPr>
-          <w:rFonts w:cstheme="minorHAnsi"/>
-        </w:rPr>
         <w:lastRenderedPageBreak/>
-        <w:t>explanation, and technical communication, helping to clarify complex concepts, identify relationships between parts, and provide detailed descriptions.</w:t>
+        <w:t>In rhetoric, physical division is a technique used to divide a whole into its constituent parts to better understand, describe, or analyze it. This technique is essential in descriptive writing, scientific explanation, and technical communication, helping to clarify complex concepts, identify relationships between parts, and provide detailed descriptions.</w:t>
       </w:r>
     </w:p>
     <w:p>
@@ -7595,7 +7873,6 @@
         <w:rPr>
           <w:rFonts w:cstheme="minorHAnsi"/>
         </w:rPr>
-        <w:lastRenderedPageBreak/>
         <w:t>In rhetoric, modal propositions specify the manner or mode of truth, using verbs like "can", "may", "must", and "should" to introduce nuances like ability, permission, and possibility. This device allows for more subtle and thoughtful communication, acknowledging complexity and ambiguity, and enabling more sophisticated arguments and descriptions.</w:t>
       </w:r>
       <w:r>
@@ -8035,14 +8312,14 @@
         </w:rPr>
         <w:t xml:space="preserve">In rhetoric, a general proposition is a statement about a class or category, rather than specific individuals. It lacks quantity in the classical sense, making claims about the nature of a group or category as a whole, without specifying </w:t>
       </w:r>
-      <w:proofErr w:type="gramStart"/>
+      <w:proofErr w:type="spellStart"/>
       <w:r>
         <w:rPr>
           <w:rFonts w:cstheme="minorHAnsi"/>
         </w:rPr>
         <w:t>a</w:t>
       </w:r>
-      <w:proofErr w:type="gramEnd"/>
+      <w:proofErr w:type="spellEnd"/>
       <w:r>
         <w:rPr>
           <w:rFonts w:cstheme="minorHAnsi"/>
@@ -8361,7 +8638,21 @@
         <w:rPr>
           <w:rFonts w:cstheme="minorHAnsi"/>
         </w:rPr>
-        <w:t>In logic, the predicables are a way to classify predicates based on how they relate to subjects in a proposition. For example, a predicate can tell us whether a subject belongs to a general category (genus), has special characteristics that distinguish it from others in that category (differentia), or has additional descriptive qualities (property or accident). This classification is similar to how in grammar, we analyze the structure of a sentence to understand the roles and relationships of words and phrases (like subjects, verbs, and objects).</w:t>
+        <w:t xml:space="preserve">In logic, the </w:t>
+      </w:r>
+      <w:proofErr w:type="spellStart"/>
+      <w:r>
+        <w:rPr>
+          <w:rFonts w:cstheme="minorHAnsi"/>
+        </w:rPr>
+        <w:t>predicables</w:t>
+      </w:r>
+      <w:proofErr w:type="spellEnd"/>
+      <w:r>
+        <w:rPr>
+          <w:rFonts w:cstheme="minorHAnsi"/>
+        </w:rPr>
+        <w:t xml:space="preserve"> are a way to classify predicates based on how they relate to subjects in a proposition. For example, a predicate can tell us whether a subject belongs to a general category (genus), has special characteristics that distinguish it from others in that category (differentia), or has additional descriptive qualities (property or accident). This classification is similar to how in grammar, we analyze the structure of a sentence to understand the roles and relationships of words and phrases (like subjects, verbs, and objects).</w:t>
       </w:r>
     </w:p>
     <w:p>
@@ -8428,43 +8719,65 @@
         <w:rPr>
           <w:rFonts w:cstheme="minorHAnsi"/>
         </w:rPr>
-        <w:t xml:space="preserve">hile the predicables provide a useful framework for understanding how predicates can describe subjects, there are instances where this framework falls short, particularly when dealing with predicates that relate to broader or more distant categories than the subject directly belongs to. This limitation means that the predicables do not provide a completely exhaustive analysis of all possible types of </w:t>
-      </w:r>
-      <w:proofErr w:type="gramStart"/>
-      <w:r>
-        <w:rPr>
-          <w:rFonts w:cstheme="minorHAnsi"/>
-        </w:rPr>
-        <w:t>predication</w:t>
-      </w:r>
-      <w:proofErr w:type="gramEnd"/>
-      <w:r>
-        <w:rPr>
-          <w:rFonts w:cstheme="minorHAnsi"/>
-        </w:rPr>
-        <w:t>.</w:t>
-      </w:r>
-    </w:p>
-    <w:p>
-      <w:pPr>
-        <w:spacing w:after="40" w:line="240" w:lineRule="auto"/>
-        <w:rPr>
-          <w:rFonts w:cstheme="minorHAnsi"/>
-        </w:rPr>
-      </w:pPr>
-    </w:p>
-    <w:p>
-      <w:pPr>
-        <w:spacing w:after="40" w:line="240" w:lineRule="auto"/>
-        <w:rPr>
-          <w:rFonts w:cstheme="minorHAnsi"/>
-        </w:rPr>
-      </w:pPr>
-      <w:r>
-        <w:rPr>
-          <w:rFonts w:cstheme="minorHAnsi"/>
-        </w:rPr>
-        <w:t>Praedicamenta: When a predicate falls into the same category as the subject, it describes the subject either broadly or specifically. If it defines the subject as part of a genus, it's a broader description. If it specifies a species, the description is more specific.</w:t>
+        <w:t xml:space="preserve">hile the </w:t>
+      </w:r>
+      <w:proofErr w:type="spellStart"/>
+      <w:r>
+        <w:rPr>
+          <w:rFonts w:cstheme="minorHAnsi"/>
+        </w:rPr>
+        <w:t>predicables</w:t>
+      </w:r>
+      <w:proofErr w:type="spellEnd"/>
+      <w:r>
+        <w:rPr>
+          <w:rFonts w:cstheme="minorHAnsi"/>
+        </w:rPr>
+        <w:t xml:space="preserve"> provide a useful framework for understanding how predicates can describe subjects, there are instances where this framework falls short, particularly when dealing with predicates that relate to broader or more distant categories than the subject directly belongs to. This limitation means that the </w:t>
+      </w:r>
+      <w:proofErr w:type="spellStart"/>
+      <w:r>
+        <w:rPr>
+          <w:rFonts w:cstheme="minorHAnsi"/>
+        </w:rPr>
+        <w:t>predicables</w:t>
+      </w:r>
+      <w:proofErr w:type="spellEnd"/>
+      <w:r>
+        <w:rPr>
+          <w:rFonts w:cstheme="minorHAnsi"/>
+        </w:rPr>
+        <w:t xml:space="preserve"> do not provide a completely exhaustive analysis of all possible types of predication.</w:t>
+      </w:r>
+    </w:p>
+    <w:p>
+      <w:pPr>
+        <w:spacing w:after="40" w:line="240" w:lineRule="auto"/>
+        <w:rPr>
+          <w:rFonts w:cstheme="minorHAnsi"/>
+        </w:rPr>
+      </w:pPr>
+    </w:p>
+    <w:p>
+      <w:pPr>
+        <w:spacing w:after="40" w:line="240" w:lineRule="auto"/>
+        <w:rPr>
+          <w:rFonts w:cstheme="minorHAnsi"/>
+        </w:rPr>
+      </w:pPr>
+      <w:proofErr w:type="spellStart"/>
+      <w:r>
+        <w:rPr>
+          <w:rFonts w:cstheme="minorHAnsi"/>
+        </w:rPr>
+        <w:t>Praedicamenta</w:t>
+      </w:r>
+      <w:proofErr w:type="spellEnd"/>
+      <w:r>
+        <w:rPr>
+          <w:rFonts w:cstheme="minorHAnsi"/>
+        </w:rPr>
+        <w:t>: When a predicate falls into the same category as the subject, it describes the subject either broadly or specifically. If it defines the subject as part of a genus, it's a broader description. If it specifies a species, the description is more specific.</w:t>
       </w:r>
     </w:p>
     <w:p>
@@ -9239,11 +9552,19 @@
           <w:rFonts w:cstheme="minorHAnsi"/>
         </w:rPr>
       </w:pPr>
-      <w:r>
-        <w:rPr>
-          <w:rFonts w:cstheme="minorHAnsi"/>
-        </w:rPr>
-        <w:t>Eduction: This is about making new statements based on what you already know, through logical steps:</w:t>
+      <w:proofErr w:type="spellStart"/>
+      <w:r>
+        <w:rPr>
+          <w:rFonts w:cstheme="minorHAnsi"/>
+        </w:rPr>
+        <w:t>Eduction</w:t>
+      </w:r>
+      <w:proofErr w:type="spellEnd"/>
+      <w:r>
+        <w:rPr>
+          <w:rFonts w:cstheme="minorHAnsi"/>
+        </w:rPr>
+        <w:t>: This is about making new statements based on what you already know, through logical steps:</w:t>
       </w:r>
     </w:p>
     <w:p>
@@ -9499,7 +9820,21 @@
           <w:rFonts w:cstheme="minorHAnsi"/>
         </w:rPr>
         <w:lastRenderedPageBreak/>
-        <w:t>The seven eductive forms in rhetoric are:</w:t>
+        <w:t xml:space="preserve">The seven </w:t>
+      </w:r>
+      <w:proofErr w:type="spellStart"/>
+      <w:r>
+        <w:rPr>
+          <w:rFonts w:cstheme="minorHAnsi"/>
+        </w:rPr>
+        <w:t>eductive</w:t>
+      </w:r>
+      <w:proofErr w:type="spellEnd"/>
+      <w:r>
+        <w:rPr>
+          <w:rFonts w:cstheme="minorHAnsi"/>
+        </w:rPr>
+        <w:t xml:space="preserve"> forms in rhetoric are:</w:t>
       </w:r>
     </w:p>
     <w:p>
@@ -9663,7 +9998,21 @@
         <w:rPr>
           <w:rFonts w:cstheme="minorHAnsi"/>
         </w:rPr>
-        <w:t>These eductive forms represent different ways of developing and supporting arguments or explanations in rhetoric and persuasive writing. They help the speaker or writer organize their ideas and present them in a logical, structured manner.</w:t>
+        <w:t xml:space="preserve">These </w:t>
+      </w:r>
+      <w:proofErr w:type="spellStart"/>
+      <w:r>
+        <w:rPr>
+          <w:rFonts w:cstheme="minorHAnsi"/>
+        </w:rPr>
+        <w:t>eductive</w:t>
+      </w:r>
+      <w:proofErr w:type="spellEnd"/>
+      <w:r>
+        <w:rPr>
+          <w:rFonts w:cstheme="minorHAnsi"/>
+        </w:rPr>
+        <w:t xml:space="preserve"> forms represent different ways of developing and supporting arguments or explanations in rhetoric and persuasive writing. They help the speaker or writer organize their ideas and present them in a logical, structured manner.</w:t>
       </w:r>
     </w:p>
     <w:p>
@@ -10537,7 +10886,21 @@
         <w:rPr>
           <w:rFonts w:cstheme="minorHAnsi"/>
         </w:rPr>
-        <w:t>A sorite is a form of argument where a series of statements are chained together. Each statement leads logically to the next, with the conclusion of one statement serving as the premise for the next. It builds up step by step until it reaches a final conclusion at the end. This kind of argument is sometimes also referred to as a "chain argument" because of how the statements are linked together like links in a chain.</w:t>
+        <w:t xml:space="preserve">A </w:t>
+      </w:r>
+      <w:proofErr w:type="spellStart"/>
+      <w:r>
+        <w:rPr>
+          <w:rFonts w:cstheme="minorHAnsi"/>
+        </w:rPr>
+        <w:t>sorite</w:t>
+      </w:r>
+      <w:proofErr w:type="spellEnd"/>
+      <w:r>
+        <w:rPr>
+          <w:rFonts w:cstheme="minorHAnsi"/>
+        </w:rPr>
+        <w:t xml:space="preserve"> is a form of argument where a series of statements are chained together. Each statement leads logically to the next, with the conclusion of one statement serving as the premise for the next. It builds up step by step until it reaches a final conclusion at the end. This kind of argument is sometimes also referred to as a "chain argument" because of how the statements are linked together like links in a chain.</w:t>
       </w:r>
     </w:p>
     <w:p>
@@ -12130,7 +12493,35 @@
         <w:rPr>
           <w:rFonts w:cstheme="minorHAnsi"/>
         </w:rPr>
-        <w:t>Material fallacies originate from the substance of an argument—specifically, the terms, concepts, and symbols used to convey these ideas. They can undermine an argument that may otherwise appear logically valid. Aristotle categorized these fallacies into two groups: six 'fallacies in dictione,' which stem from a concealed assumption that the language does not express, and seven 'fallacies extra dictionem,' marked by a covert, erroneous assumption that the language used does not justify</w:t>
+        <w:t xml:space="preserve">Material fallacies originate from the substance of an argument—specifically, the terms, concepts, and symbols used to convey these ideas. They can undermine an argument that may otherwise appear logically valid. Aristotle categorized these fallacies into two groups: six 'fallacies in </w:t>
+      </w:r>
+      <w:proofErr w:type="spellStart"/>
+      <w:r>
+        <w:rPr>
+          <w:rFonts w:cstheme="minorHAnsi"/>
+        </w:rPr>
+        <w:t>dictione</w:t>
+      </w:r>
+      <w:proofErr w:type="spellEnd"/>
+      <w:r>
+        <w:rPr>
+          <w:rFonts w:cstheme="minorHAnsi"/>
+        </w:rPr>
+        <w:t xml:space="preserve">,' which stem from a concealed assumption that the language does not express, and seven 'fallacies extra </w:t>
+      </w:r>
+      <w:proofErr w:type="spellStart"/>
+      <w:r>
+        <w:rPr>
+          <w:rFonts w:cstheme="minorHAnsi"/>
+        </w:rPr>
+        <w:t>dictionem</w:t>
+      </w:r>
+      <w:proofErr w:type="spellEnd"/>
+      <w:r>
+        <w:rPr>
+          <w:rFonts w:cstheme="minorHAnsi"/>
+        </w:rPr>
+        <w:t>,' marked by a covert, erroneous assumption that the language used does not justify</w:t>
       </w:r>
       <w:r>
         <w:rPr>
@@ -12164,7 +12555,21 @@
         <w:rPr>
           <w:rFonts w:cstheme="minorHAnsi"/>
         </w:rPr>
-        <w:t>The Fallacies in Dictione:</w:t>
+        <w:t xml:space="preserve">The Fallacies in </w:t>
+      </w:r>
+      <w:proofErr w:type="spellStart"/>
+      <w:r>
+        <w:rPr>
+          <w:rFonts w:cstheme="minorHAnsi"/>
+        </w:rPr>
+        <w:t>Dictione</w:t>
+      </w:r>
+      <w:proofErr w:type="spellEnd"/>
+      <w:r>
+        <w:rPr>
+          <w:rFonts w:cstheme="minorHAnsi"/>
+        </w:rPr>
+        <w:t>:</w:t>
       </w:r>
     </w:p>
     <w:p>
@@ -12242,7 +12647,21 @@
           <w:rFonts w:cstheme="minorHAnsi"/>
         </w:rPr>
         <w:lastRenderedPageBreak/>
-        <w:t>The Fallacies Extra Dictionem:</w:t>
+        <w:t xml:space="preserve">The Fallacies Extra </w:t>
+      </w:r>
+      <w:proofErr w:type="spellStart"/>
+      <w:r>
+        <w:rPr>
+          <w:rFonts w:cstheme="minorHAnsi"/>
+        </w:rPr>
+        <w:t>Dictionem</w:t>
+      </w:r>
+      <w:proofErr w:type="spellEnd"/>
+      <w:r>
+        <w:rPr>
+          <w:rFonts w:cstheme="minorHAnsi"/>
+        </w:rPr>
+        <w:t>:</w:t>
       </w:r>
     </w:p>
     <w:p>
@@ -12424,7 +12843,21 @@
         <w:rPr>
           <w:rFonts w:cstheme="minorHAnsi"/>
         </w:rPr>
-        <w:t>In rhetoric, understanding the two intentions of a term is crucial because it allows you to grasp the complexities of language and communication. The two intentions of a term refer to its:</w:t>
+        <w:t xml:space="preserve">In rhetoric, understanding the two intentions of a term is crucial because it allows you to grasp the complexities of language and communication. The two intentions of a term refer to </w:t>
+      </w:r>
+      <w:proofErr w:type="spellStart"/>
+      <w:r>
+        <w:rPr>
+          <w:rFonts w:cstheme="minorHAnsi"/>
+        </w:rPr>
+        <w:t>its</w:t>
+      </w:r>
+      <w:proofErr w:type="spellEnd"/>
+      <w:r>
+        <w:rPr>
+          <w:rFonts w:cstheme="minorHAnsi"/>
+        </w:rPr>
+        <w:t>:</w:t>
       </w:r>
     </w:p>
     <w:p>
@@ -12830,12 +13263,20 @@
           <w:rFonts w:cstheme="minorHAnsi"/>
         </w:rPr>
       </w:pPr>
+      <w:proofErr w:type="spellStart"/>
       <w:r>
         <w:rPr>
           <w:rFonts w:cstheme="minorHAnsi"/>
         </w:rPr>
         <w:lastRenderedPageBreak/>
-        <w:t>Ignoratio elenchi refers to a mistake in refuting an argument. To truly refute someone, you must prove the opposite of what they said, using the same criteria (subject, predicate, respect, relation, manner, and time). If you prove something else, you're avoiding the main point and arguing irrelevantly.</w:t>
+        <w:t>Ignoratio</w:t>
+      </w:r>
+      <w:proofErr w:type="spellEnd"/>
+      <w:r>
+        <w:rPr>
+          <w:rFonts w:cstheme="minorHAnsi"/>
+        </w:rPr>
+        <w:t xml:space="preserve"> elenchi refers to a mistake in refuting an argument. To truly refute someone, you must prove the opposite of what they said, using the same criteria (subject, predicate, respect, relation, manner, and time). If you prove something else, you're avoiding the main point and arguing irrelevantly.</w:t>
       </w:r>
     </w:p>
     <w:p>
@@ -13007,7 +13448,21 @@
         <w:rPr>
           <w:rFonts w:cstheme="minorHAnsi"/>
         </w:rPr>
-        <w:t>Appealing to authority or reputation (ad verecundiam)</w:t>
+        <w:t xml:space="preserve">Appealing to authority or reputation (ad </w:t>
+      </w:r>
+      <w:proofErr w:type="spellStart"/>
+      <w:r>
+        <w:rPr>
+          <w:rFonts w:cstheme="minorHAnsi"/>
+        </w:rPr>
+        <w:t>verecundiam</w:t>
+      </w:r>
+      <w:proofErr w:type="spellEnd"/>
+      <w:r>
+        <w:rPr>
+          <w:rFonts w:cstheme="minorHAnsi"/>
+        </w:rPr>
+        <w:t>)</w:t>
       </w:r>
     </w:p>
     <w:p>
@@ -13141,7 +13596,21 @@
           <w:rFonts w:cstheme="minorHAnsi"/>
         </w:rPr>
         <w:lastRenderedPageBreak/>
-        <w:t>Argumentum ad verecundiam is a fallacy that occurs when someone uses a person's reputation or prestige to support an argument, rather than using logical reasoning. It's like saying 'Expert X believes this, so it must be true!' without considering the actual evidence or reasoning. While it's okay to use expert opinions to support an argument, it's not okay to rely solely on their authority instead of using reason. This fallacy is especially problematic when the person cited isn't an expert in the relevant field, like when a celebrity endorses a product or political cause.</w:t>
+        <w:t xml:space="preserve">Argumentum ad </w:t>
+      </w:r>
+      <w:proofErr w:type="spellStart"/>
+      <w:r>
+        <w:rPr>
+          <w:rFonts w:cstheme="minorHAnsi"/>
+        </w:rPr>
+        <w:t>verecundiam</w:t>
+      </w:r>
+      <w:proofErr w:type="spellEnd"/>
+      <w:r>
+        <w:rPr>
+          <w:rFonts w:cstheme="minorHAnsi"/>
+        </w:rPr>
+        <w:t xml:space="preserve"> is a fallacy that occurs when someone uses a person's reputation or prestige to support an argument, rather than using logical reasoning. It's like saying 'Expert X believes this, so it must be true!' without considering the actual evidence or reasoning. While it's okay to use expert opinions to support an argument, it's not okay to rely solely on their authority instead of using reason. This fallacy is especially problematic when the person cited isn't an expert in the relevant field, like when a celebrity endorses a product or political cause.</w:t>
       </w:r>
     </w:p>
     <w:p>
@@ -14704,7 +15173,21 @@
         <w:rPr>
           <w:rFonts w:cstheme="minorHAnsi"/>
         </w:rPr>
-        <w:t>Clarity (perspicuitas): Using clear and concise language to convey your message</w:t>
+        <w:t>Clarity (</w:t>
+      </w:r>
+      <w:proofErr w:type="spellStart"/>
+      <w:r>
+        <w:rPr>
+          <w:rFonts w:cstheme="minorHAnsi"/>
+        </w:rPr>
+        <w:t>perspicuitas</w:t>
+      </w:r>
+      <w:proofErr w:type="spellEnd"/>
+      <w:r>
+        <w:rPr>
+          <w:rFonts w:cstheme="minorHAnsi"/>
+        </w:rPr>
+        <w:t>): Using clear and concise language to convey your message</w:t>
       </w:r>
     </w:p>
     <w:p>
@@ -14723,7 +15206,21 @@
         <w:rPr>
           <w:rFonts w:cstheme="minorHAnsi"/>
         </w:rPr>
-        <w:t>Brevity (brevitas): Keeping your message brief and to the point</w:t>
+        <w:t>Brevity (</w:t>
+      </w:r>
+      <w:proofErr w:type="spellStart"/>
+      <w:r>
+        <w:rPr>
+          <w:rFonts w:cstheme="minorHAnsi"/>
+        </w:rPr>
+        <w:t>brevitas</w:t>
+      </w:r>
+      <w:proofErr w:type="spellEnd"/>
+      <w:r>
+        <w:rPr>
+          <w:rFonts w:cstheme="minorHAnsi"/>
+        </w:rPr>
+        <w:t>): Keeping your message brief and to the point</w:t>
       </w:r>
     </w:p>
     <w:p>
@@ -14761,7 +15258,21 @@
         <w:rPr>
           <w:rFonts w:cstheme="minorHAnsi"/>
         </w:rPr>
-        <w:t>Connection (coniunctio): Using transitions and connections to link your ideas together smoothly</w:t>
+        <w:t>Connection (</w:t>
+      </w:r>
+      <w:proofErr w:type="spellStart"/>
+      <w:r>
+        <w:rPr>
+          <w:rFonts w:cstheme="minorHAnsi"/>
+        </w:rPr>
+        <w:t>coniunctio</w:t>
+      </w:r>
+      <w:proofErr w:type="spellEnd"/>
+      <w:r>
+        <w:rPr>
+          <w:rFonts w:cstheme="minorHAnsi"/>
+        </w:rPr>
+        <w:t>): Using transitions and connections to link your ideas together smoothly</w:t>
       </w:r>
     </w:p>
     <w:p>
@@ -17123,7 +17634,21 @@
         <w:rPr>
           <w:rFonts w:cstheme="minorHAnsi"/>
         </w:rPr>
-        <w:t>Cadence is the natural rhythm of speech, created by the ups and downs of the speaking voice. Free verse poetry, also known as vers libre, harnesses this natural cadence instead of following a strict meter or rhyme scheme. This style was popularized by French symbolist poets in the late 19th century and is now widely used in modern poetry. Interestingly, free verse can also be found in ancient texts like the Bible, particularly in the Psalms and the Song of Solomon, which showcase a natural, rhythmic flow.</w:t>
+        <w:t xml:space="preserve">Cadence is the natural rhythm of speech, created by the ups and downs of the speaking voice. Free verse poetry, also known as </w:t>
+      </w:r>
+      <w:proofErr w:type="spellStart"/>
+      <w:r>
+        <w:rPr>
+          <w:rFonts w:cstheme="minorHAnsi"/>
+        </w:rPr>
+        <w:t>vers</w:t>
+      </w:r>
+      <w:proofErr w:type="spellEnd"/>
+      <w:r>
+        <w:rPr>
+          <w:rFonts w:cstheme="minorHAnsi"/>
+        </w:rPr>
+        <w:t xml:space="preserve"> libre, harnesses this natural cadence instead of following a strict meter or rhyme scheme. This style was popularized by French symbolist poets in the late 19th century and is now widely used in modern poetry. Interestingly, free verse can also be found in ancient texts like the Bible, particularly in the Psalms and the Song of Solomon, which showcase a natural, rhythmic flow.</w:t>
       </w:r>
     </w:p>
     <w:p>
@@ -20410,7 +20935,21 @@
         <w:rPr>
           <w:rFonts w:cstheme="minorHAnsi"/>
         </w:rPr>
-        <w:t>The classical idea of kairos is closely related to the concept of exigence in contemporary rhetoric. The nature of the problem (the exigence) impacts the means and opportunities rhetors have for addressing it.</w:t>
+        <w:t xml:space="preserve">The classical idea of </w:t>
+      </w:r>
+      <w:proofErr w:type="spellStart"/>
+      <w:r>
+        <w:rPr>
+          <w:rFonts w:cstheme="minorHAnsi"/>
+        </w:rPr>
+        <w:t>kairos</w:t>
+      </w:r>
+      <w:proofErr w:type="spellEnd"/>
+      <w:r>
+        <w:rPr>
+          <w:rFonts w:cstheme="minorHAnsi"/>
+        </w:rPr>
+        <w:t xml:space="preserve"> is closely related to the concept of exigence in contemporary rhetoric. The nature of the problem (the exigence) impacts the means and opportunities rhetors have for addressing it.</w:t>
       </w:r>
     </w:p>
     <w:p>
@@ -25886,12 +26425,14 @@
         </w:rPr>
         <w:t>“</w:t>
       </w:r>
+      <w:proofErr w:type="spellStart"/>
       <w:r>
         <w:rPr>
           <w:rFonts w:cstheme="minorHAnsi"/>
         </w:rPr>
         <w:t>fallo</w:t>
       </w:r>
+      <w:proofErr w:type="spellEnd"/>
       <w:r>
         <w:rPr>
           <w:rFonts w:cstheme="minorHAnsi"/>
@@ -26335,11 +26876,19 @@
           <w:rFonts w:cstheme="minorHAnsi"/>
         </w:rPr>
       </w:pPr>
-      <w:r>
-        <w:rPr>
-          <w:rFonts w:cstheme="minorHAnsi"/>
-        </w:rPr>
-        <w:t>Proportio is a rhetorical technique that creates balance and harmony in language by carefully arranging words, phrases, and ideas to produce a sense of rhythm and flow. This makes writing and speaking more effective, engaging, and enjoyable to experience.</w:t>
+      <w:proofErr w:type="spellStart"/>
+      <w:r>
+        <w:rPr>
+          <w:rFonts w:cstheme="minorHAnsi"/>
+        </w:rPr>
+        <w:t>Proportio</w:t>
+      </w:r>
+      <w:proofErr w:type="spellEnd"/>
+      <w:r>
+        <w:rPr>
+          <w:rFonts w:cstheme="minorHAnsi"/>
+        </w:rPr>
+        <w:t xml:space="preserve"> is a rhetorical technique that creates balance and harmony in language by carefully arranging words, phrases, and ideas to produce a sense of rhythm and flow. This makes writing and speaking more effective, engaging, and enjoyable to experience.</w:t>
       </w:r>
     </w:p>
     <w:p>
@@ -27849,11 +28398,19 @@
           <w:rFonts w:cstheme="minorHAnsi"/>
         </w:rPr>
       </w:pPr>
-      <w:r>
-        <w:rPr>
-          <w:rFonts w:cstheme="minorHAnsi"/>
-        </w:rPr>
-        <w:t>Calliditas: This refers to the ability to use clever and subtle arguments to defend one's position.</w:t>
+      <w:proofErr w:type="spellStart"/>
+      <w:r>
+        <w:rPr>
+          <w:rFonts w:cstheme="minorHAnsi"/>
+        </w:rPr>
+        <w:t>Calliditas</w:t>
+      </w:r>
+      <w:proofErr w:type="spellEnd"/>
+      <w:r>
+        <w:rPr>
+          <w:rFonts w:cstheme="minorHAnsi"/>
+        </w:rPr>
+        <w:t>: This refers to the ability to use clever and subtle arguments to defend one's position.</w:t>
       </w:r>
     </w:p>
     <w:p>
@@ -27868,11 +28425,19 @@
           <w:rFonts w:cstheme="minorHAnsi"/>
         </w:rPr>
       </w:pPr>
-      <w:r>
-        <w:rPr>
-          <w:rFonts w:cstheme="minorHAnsi"/>
-        </w:rPr>
-        <w:t>Sollertia: This refers to the ability to quickly think of arguments and respond to opposing views.</w:t>
+      <w:proofErr w:type="spellStart"/>
+      <w:r>
+        <w:rPr>
+          <w:rFonts w:cstheme="minorHAnsi"/>
+        </w:rPr>
+        <w:t>Sollertia</w:t>
+      </w:r>
+      <w:proofErr w:type="spellEnd"/>
+      <w:r>
+        <w:rPr>
+          <w:rFonts w:cstheme="minorHAnsi"/>
+        </w:rPr>
+        <w:t>: This refers to the ability to quickly think of arguments and respond to opposing views.</w:t>
       </w:r>
     </w:p>
     <w:p>
@@ -27887,11 +28452,19 @@
           <w:rFonts w:cstheme="minorHAnsi"/>
         </w:rPr>
       </w:pPr>
-      <w:r>
-        <w:rPr>
-          <w:rFonts w:cstheme="minorHAnsi"/>
-        </w:rPr>
-        <w:t>Veementia: This refers to the ability to argue with great passion and conviction.</w:t>
+      <w:proofErr w:type="spellStart"/>
+      <w:r>
+        <w:rPr>
+          <w:rFonts w:cstheme="minorHAnsi"/>
+        </w:rPr>
+        <w:t>Veementia</w:t>
+      </w:r>
+      <w:proofErr w:type="spellEnd"/>
+      <w:r>
+        <w:rPr>
+          <w:rFonts w:cstheme="minorHAnsi"/>
+        </w:rPr>
+        <w:t>: This refers to the ability to argue with great passion and conviction.</w:t>
       </w:r>
     </w:p>
     <w:p>

</xml_diff>

<commit_message>
Another Commmit- make more edits to rhetorical notes
</commit_message>
<xml_diff>
--- a/Rhetoric Notes.docx
+++ b/Rhetoric Notes.docx
@@ -2868,65 +2868,53 @@
         <w:rPr>
           <w:rFonts w:cstheme="minorHAnsi"/>
         </w:rPr>
-        <w:t xml:space="preserve">Idiomatic language refers to expressions, words, or phrases that have a meaning which is not predictable from the usual meanings of its </w:t>
-      </w:r>
-      <w:r>
-        <w:rPr>
-          <w:rFonts w:cstheme="minorHAnsi"/>
-        </w:rPr>
-        <w:t>basic</w:t>
-      </w:r>
-      <w:r>
-        <w:rPr>
-          <w:rFonts w:cstheme="minorHAnsi"/>
-        </w:rPr>
-        <w:t xml:space="preserve"> elements or from the general grammatical rules of a language. In other words, an idiom's </w:t>
-      </w:r>
-      <w:r>
-        <w:rPr>
-          <w:rFonts w:cstheme="minorHAnsi"/>
-        </w:rPr>
-        <w:t>symbolic</w:t>
-      </w:r>
-      <w:r>
-        <w:rPr>
-          <w:rFonts w:cstheme="minorHAnsi"/>
-        </w:rPr>
-        <w:t xml:space="preserve"> meaning is separate from the </w:t>
-      </w:r>
-      <w:r>
-        <w:rPr>
-          <w:rFonts w:cstheme="minorHAnsi"/>
-        </w:rPr>
-        <w:t>precise</w:t>
-      </w:r>
-      <w:r>
-        <w:rPr>
-          <w:rFonts w:cstheme="minorHAnsi"/>
-        </w:rPr>
-        <w:t xml:space="preserve"> meaning.</w:t>
-      </w:r>
-    </w:p>
-    <w:p>
-      <w:pPr>
-        <w:spacing w:after="40" w:line="240" w:lineRule="auto"/>
-        <w:rPr>
-          <w:rFonts w:cstheme="minorHAnsi"/>
-        </w:rPr>
-      </w:pPr>
-    </w:p>
-    <w:p>
-      <w:pPr>
-        <w:spacing w:after="40" w:line="240" w:lineRule="auto"/>
-        <w:rPr>
-          <w:rFonts w:cstheme="minorHAnsi"/>
-        </w:rPr>
-      </w:pPr>
-      <w:r>
-        <w:rPr>
-          <w:rFonts w:cstheme="minorHAnsi"/>
-        </w:rPr>
-        <w:t>Allusions are brief references to familiar phrases or passages that authors assume readers will recognize. This language of allusion serves as a concise shortcut, connecting people across time and shared experiences, conveying complex ideas and emotions in just a few words.</w:t>
+        <w:t>Idiomatic language is when a phrase or expression means something different from what the individual words literally say. The meaning is not obvious from the words alone, and you need to know the cultural reference or common usage to understand what it really means.</w:t>
+      </w:r>
+      <w:r>
+        <w:rPr>
+          <w:rFonts w:cstheme="minorHAnsi"/>
+        </w:rPr>
+        <w:t xml:space="preserve"> </w:t>
+      </w:r>
+      <w:r>
+        <w:rPr>
+          <w:rFonts w:cstheme="minorHAnsi"/>
+        </w:rPr>
+        <w:t>Example: "It's raining cats and dogs" doesn't mean animals are falling from the sky, but rather it's raining very heavily!</w:t>
+      </w:r>
+    </w:p>
+    <w:p>
+      <w:pPr>
+        <w:spacing w:after="40" w:line="240" w:lineRule="auto"/>
+        <w:rPr>
+          <w:rFonts w:cstheme="minorHAnsi"/>
+        </w:rPr>
+      </w:pPr>
+    </w:p>
+    <w:p>
+      <w:pPr>
+        <w:spacing w:after="40" w:line="240" w:lineRule="auto"/>
+        <w:rPr>
+          <w:rFonts w:cstheme="minorHAnsi"/>
+        </w:rPr>
+      </w:pPr>
+      <w:r>
+        <w:rPr>
+          <w:rFonts w:cstheme="minorHAnsi"/>
+        </w:rPr>
+        <w:t>An allusion is a brief reference to a well-known phrase, story, or event. Authors use allusions to assume readers will make a connection, and this shared understanding helps to convey complex ideas and emotions in a concise way.</w:t>
+      </w:r>
+      <w:r>
+        <w:rPr>
+          <w:rFonts w:cstheme="minorHAnsi"/>
+        </w:rPr>
+        <w:t xml:space="preserve"> </w:t>
+      </w:r>
+      <w:r>
+        <w:rPr>
+          <w:rFonts w:cstheme="minorHAnsi"/>
+        </w:rPr>
+        <w:t>Example: "Their love was like Romeo and Juliet's" is an allusion to the famous Shakespearean story, conveying a sense of tragic, star-crossed love.</w:t>
       </w:r>
     </w:p>
     <w:p>
@@ -2970,6 +2958,28 @@
         <w:rPr>
           <w:rFonts w:cstheme="minorHAnsi"/>
         </w:rPr>
+        <w:t>Zero imposition: when someone talks or writes in a way that makes their request or statement seem less demanding.</w:t>
+      </w:r>
+    </w:p>
+    <w:p>
+      <w:pPr>
+        <w:spacing w:after="40" w:line="240" w:lineRule="auto"/>
+        <w:rPr>
+          <w:rFonts w:cstheme="minorHAnsi"/>
+        </w:rPr>
+      </w:pPr>
+    </w:p>
+    <w:p>
+      <w:pPr>
+        <w:spacing w:after="40" w:line="240" w:lineRule="auto"/>
+        <w:rPr>
+          <w:rFonts w:cstheme="minorHAnsi"/>
+        </w:rPr>
+      </w:pPr>
+      <w:r>
+        <w:rPr>
+          <w:rFonts w:cstheme="minorHAnsi"/>
+        </w:rPr>
         <w:t>First imposition: a term used to describe the initial thesis or main argument that a rhetor (speaker or writer) presents before developing and supporting it further.</w:t>
       </w:r>
     </w:p>
@@ -2992,47 +3002,19 @@
         <w:rPr>
           <w:rFonts w:cstheme="minorHAnsi"/>
         </w:rPr>
-        <w:t xml:space="preserve">Zero imposition: </w:t>
-      </w:r>
-      <w:r>
-        <w:rPr>
-          <w:rFonts w:cstheme="minorHAnsi"/>
-        </w:rPr>
-        <w:t>when someone talks or writes in a way that makes their request or statement seem less demanding.</w:t>
-      </w:r>
-    </w:p>
-    <w:p>
-      <w:pPr>
-        <w:spacing w:after="40" w:line="240" w:lineRule="auto"/>
-        <w:rPr>
-          <w:rFonts w:cstheme="minorHAnsi"/>
-        </w:rPr>
-      </w:pPr>
-    </w:p>
-    <w:p>
-      <w:pPr>
-        <w:spacing w:after="40" w:line="240" w:lineRule="auto"/>
-        <w:rPr>
-          <w:rFonts w:cstheme="minorHAnsi"/>
-        </w:rPr>
-      </w:pPr>
-      <w:r>
-        <w:rPr>
-          <w:rFonts w:cstheme="minorHAnsi"/>
-        </w:rPr>
-        <w:t xml:space="preserve">Second imposition: </w:t>
-      </w:r>
-      <w:r>
-        <w:rPr>
-          <w:rFonts w:cstheme="minorHAnsi"/>
-        </w:rPr>
-        <w:t>u</w:t>
-      </w:r>
-      <w:r>
-        <w:rPr>
-          <w:rFonts w:cstheme="minorHAnsi"/>
-        </w:rPr>
-        <w:t>sing a word to talk about the word itself, focusing on both its sound and meaning, is specific to grammar. Without knowing a word's meaning, we can't organize it grammatically. So, grammar studies how words are used and understood in this special way.</w:t>
+        <w:t>Second imposition is when we use a word to refer to the word itself, considering both its sound and meaning. This is important in grammar because we need to understand a word's meaning to use it correctly in sentences. Grammar studies how words are used and understood in this way, so we can communicate effectively.</w:t>
+      </w:r>
+      <w:r>
+        <w:rPr>
+          <w:rFonts w:cstheme="minorHAnsi"/>
+        </w:rPr>
+        <w:t xml:space="preserve"> </w:t>
+      </w:r>
+      <w:r>
+        <w:rPr>
+          <w:rFonts w:cstheme="minorHAnsi"/>
+        </w:rPr>
+        <w:t>Example: Saying "the word 'run' is a verb" is an example of second imposition, as we're using the word "run" to talk about the word itself, rather than its meaning of moving quickly.</w:t>
       </w:r>
     </w:p>
     <w:p>
@@ -3076,16 +3058,26 @@
         <w:rPr>
           <w:rFonts w:cstheme="minorHAnsi"/>
         </w:rPr>
-        <w:t>Second intention: in rhetoric and philosophy refers to the more abstract, secondary, or indirect meanings and interpretations of words or concepts, beyond their immediate, literal sense ("first intention"). It involves understanding how terms are used to refer to ideas or categories rather than to direct, tangible objects or actions. This can include the way we categorize or conceptualize things in our minds, as opposed to how we directly perceive or talk about them.</w:t>
-      </w:r>
-    </w:p>
-    <w:p>
-      <w:pPr>
-        <w:spacing w:after="40" w:line="240" w:lineRule="auto"/>
-        <w:rPr>
-          <w:rFonts w:cstheme="minorHAnsi"/>
-          <w:color w:val="0D0D0D"/>
-          <w:shd w:val="clear" w:color="auto" w:fill="FFFFFF"/>
+        <w:t>Second intention refers to the deeper, indirect meaning of words or concepts, beyond their literal definition. It's about understanding how we use language to describe abstract ideas, categories, and concepts, rather than just physical objects or actions. It involves thinking about how we think about things, rather than just what we say about them.</w:t>
+      </w:r>
+      <w:r>
+        <w:rPr>
+          <w:rFonts w:cstheme="minorHAnsi"/>
+        </w:rPr>
+        <w:t xml:space="preserve"> </w:t>
+      </w:r>
+      <w:r>
+        <w:rPr>
+          <w:rFonts w:cstheme="minorHAnsi"/>
+        </w:rPr>
+        <w:t>Example: The word "home" might literally refer to a physical building (first intention), but its second intention could include feelings of safety, belonging, and family.</w:t>
+      </w:r>
+    </w:p>
+    <w:p>
+      <w:pPr>
+        <w:spacing w:after="40" w:line="240" w:lineRule="auto"/>
+        <w:rPr>
+          <w:rFonts w:cstheme="minorHAnsi"/>
         </w:rPr>
       </w:pPr>
     </w:p>
@@ -3144,7 +3136,6 @@
         <w:rPr>
           <w:rFonts w:cstheme="minorHAnsi"/>
         </w:rPr>
-        <w:lastRenderedPageBreak/>
         <w:t>Metaphor is the use of a word or a phrase to evoke simultaneously two images, one literal and the other figurative. (It is deliberate ambiguity of images.)</w:t>
       </w:r>
       <w:r>
@@ -3322,13 +3313,7 @@
         <w:rPr>
           <w:rFonts w:cstheme="minorHAnsi"/>
         </w:rPr>
-        <w:t>the study of existence, reality, and how we categorize and understand the world</w:t>
-      </w:r>
-      <w:r>
-        <w:rPr>
-          <w:rFonts w:cstheme="minorHAnsi"/>
-        </w:rPr>
-        <w:t>)</w:t>
+        <w:t>the study of existence, reality, and how we categorize and understand the world)</w:t>
       </w:r>
       <w:r>
         <w:rPr>
@@ -3370,21 +3355,7 @@
         <w:rPr>
           <w:rFonts w:cstheme="minorHAnsi"/>
         </w:rPr>
-        <w:t xml:space="preserve">Syncategorematic words are words that don't have meaning on their own, but help clarify or connect other words to create a meaningful phrase. Examples include words like 'and', 'the', and 'or', which don't have independent meaning but help shape the meaning of a sentence. There are two main types: connectives (like 'and' and 'but') and </w:t>
-      </w:r>
-      <w:proofErr w:type="spellStart"/>
-      <w:r>
-        <w:rPr>
-          <w:rFonts w:cstheme="minorHAnsi"/>
-        </w:rPr>
-        <w:t>definitives</w:t>
-      </w:r>
-      <w:proofErr w:type="spellEnd"/>
-      <w:r>
-        <w:rPr>
-          <w:rFonts w:cstheme="minorHAnsi"/>
-        </w:rPr>
-        <w:t xml:space="preserve"> (like 'the' and 'a').</w:t>
+        <w:t>Syncategorematic words are words that don't have meaning on their own, but help clarify or connect other words to create a meaningful phrase. Examples include words like 'and', 'the', and 'or', which don't have independent meaning but help shape the meaning of a sentence. There are two main types: connectives (like 'and' and 'but') and definitives (like 'the' and 'a').</w:t>
       </w:r>
     </w:p>
     <w:p>
@@ -3440,14 +3411,7 @@
         <w:rPr>
           <w:rFonts w:cstheme="minorHAnsi"/>
         </w:rPr>
-        <w:t xml:space="preserve">Attributives- are words or phrases that modify or describe nouns, providing more information about the noun's qualities, quantities, or characteristics. They essentially attribute certain properties to nouns. </w:t>
-      </w:r>
-      <w:r>
-        <w:rPr>
-          <w:rFonts w:cstheme="minorHAnsi"/>
-        </w:rPr>
-        <w:lastRenderedPageBreak/>
-        <w:t>Attributives can be adjectives, noun adjuncts (nouns that modify other nouns), or even phrases that serve a similar descriptive function.</w:t>
+        <w:t>Attributives- are words or phrases that modify or describe nouns, providing more information about the noun's qualities, quantities, or characteristics. They essentially attribute certain properties to nouns. Attributives can be adjectives, noun adjuncts (nouns that modify other nouns), or even phrases that serve a similar descriptive function.</w:t>
       </w:r>
     </w:p>
     <w:p>
@@ -3727,48 +3691,29 @@
         <w:rPr>
           <w:rFonts w:cstheme="minorHAnsi"/>
         </w:rPr>
-        <w:t>The relative pronoun simultaneously performs three functions: (1) It stands for a noun. (2) It connects clauses. (3) It subordinates one clause to another.</w:t>
-      </w:r>
-      <w:r>
-        <w:rPr>
-          <w:rFonts w:cstheme="minorHAnsi"/>
-        </w:rPr>
-        <w:t xml:space="preserve"> Example: The book </w:t>
-      </w:r>
-      <w:r>
-        <w:rPr>
-          <w:rFonts w:cstheme="minorHAnsi"/>
-          <w:u w:val="single"/>
-        </w:rPr>
-        <w:t>that</w:t>
-      </w:r>
-      <w:r>
-        <w:rPr>
-          <w:rFonts w:cstheme="minorHAnsi"/>
-        </w:rPr>
-        <w:t xml:space="preserve"> I borrowed from the library is overdue. </w:t>
-      </w:r>
-    </w:p>
-    <w:p>
-      <w:pPr>
-        <w:spacing w:after="40" w:line="240" w:lineRule="auto"/>
-        <w:rPr>
-          <w:rFonts w:cstheme="minorHAnsi"/>
-        </w:rPr>
-      </w:pPr>
-    </w:p>
-    <w:p>
-      <w:pPr>
-        <w:spacing w:after="40" w:line="240" w:lineRule="auto"/>
-        <w:rPr>
-          <w:rFonts w:cstheme="minorHAnsi"/>
-        </w:rPr>
-      </w:pPr>
-      <w:r>
-        <w:rPr>
-          <w:rFonts w:cstheme="minorHAnsi"/>
-        </w:rPr>
         <w:lastRenderedPageBreak/>
+        <w:t>Relative pronouns, such as "who", "which", and "that", play a triple role in sentences. They stand in for a noun, connecting it to additional information. They also link two clauses together, creating a relationship between them. Most importantly, they subordinate one clause to another, showing that one idea is dependent on the other. By performing these three functions, relative pronouns help us express complex ideas and relationships in a clear and concise way.</w:t>
+      </w:r>
+    </w:p>
+    <w:p>
+      <w:pPr>
+        <w:spacing w:after="40" w:line="240" w:lineRule="auto"/>
+        <w:rPr>
+          <w:rFonts w:cstheme="minorHAnsi"/>
+        </w:rPr>
+      </w:pPr>
+    </w:p>
+    <w:p>
+      <w:pPr>
+        <w:spacing w:after="40" w:line="240" w:lineRule="auto"/>
+        <w:rPr>
+          <w:rFonts w:cstheme="minorHAnsi"/>
+        </w:rPr>
+      </w:pPr>
+      <w:r>
+        <w:rPr>
+          <w:rFonts w:cstheme="minorHAnsi"/>
+        </w:rPr>
         <w:t>Case shows the relationship of a noun or a pronoun to other words in the sentence. Four cases of substantives are distinguished in general grammar, for these are the relationships necessary in every language, although not in every sentence.</w:t>
       </w:r>
     </w:p>
@@ -4136,135 +4081,117 @@
         <w:rPr>
           <w:rFonts w:cstheme="minorHAnsi"/>
         </w:rPr>
-        <w:t xml:space="preserve">A transitive verb always requires a complement, that is, a word which completes the meaning of the predicate. Example: He bought a </w:t>
+        <w:lastRenderedPageBreak/>
+        <w:t>A transitive verb needs a direct object to make sense. This direct object completes the verb's meaning and tells us what or who is affected by the action.</w:t>
+      </w:r>
+      <w:r>
+        <w:rPr>
+          <w:rFonts w:cstheme="minorHAnsi"/>
+        </w:rPr>
+        <w:t xml:space="preserve"> </w:t>
+      </w:r>
+      <w:r>
+        <w:rPr>
+          <w:rFonts w:cstheme="minorHAnsi"/>
+        </w:rPr>
+        <w:t>Example: "She eats [something]" - "eats" is a transitive verb, and "[something]" is the direct object that completes its meaning.</w:t>
+      </w:r>
+    </w:p>
+    <w:p>
+      <w:pPr>
+        <w:spacing w:after="40" w:line="240" w:lineRule="auto"/>
+        <w:rPr>
+          <w:rFonts w:cstheme="minorHAnsi"/>
+        </w:rPr>
+      </w:pPr>
+    </w:p>
+    <w:p>
+      <w:pPr>
+        <w:spacing w:after="40" w:line="240" w:lineRule="auto"/>
+        <w:rPr>
+          <w:rFonts w:cstheme="minorHAnsi"/>
+        </w:rPr>
+      </w:pPr>
+      <w:r>
+        <w:rPr>
+          <w:rFonts w:cstheme="minorHAnsi"/>
+        </w:rPr>
+        <w:t>An intransitive verb is a verb whose action stays with the doer and doesn't affect anything or anyone else. These verbs often describe actions that can't be done to something else, like "sleep" or "laugh", or they describe a state or condition, like "be" or "exist".</w:t>
+      </w:r>
+      <w:r>
+        <w:rPr>
+          <w:rFonts w:cstheme="minorHAnsi"/>
+        </w:rPr>
+        <w:t xml:space="preserve"> </w:t>
+      </w:r>
+      <w:r>
+        <w:rPr>
+          <w:rFonts w:cstheme="minorHAnsi"/>
+        </w:rPr>
+        <w:t>Example: "She sleeps" - the action of sleeping stays with "she" and doesn't affect anyone or anything else.</w:t>
+      </w:r>
+    </w:p>
+    <w:p>
+      <w:pPr>
+        <w:spacing w:after="40" w:line="240" w:lineRule="auto"/>
+        <w:rPr>
+          <w:rFonts w:cstheme="minorHAnsi"/>
+        </w:rPr>
+      </w:pPr>
+    </w:p>
+    <w:p>
+      <w:pPr>
+        <w:spacing w:after="40" w:line="240" w:lineRule="auto"/>
+        <w:rPr>
+          <w:rFonts w:cstheme="minorHAnsi"/>
+        </w:rPr>
+      </w:pPr>
+      <w:r>
+        <w:rPr>
+          <w:rFonts w:cstheme="minorHAnsi"/>
+        </w:rPr>
+        <w:t xml:space="preserve">Copula: a word or phrase that links the subject of a sentence to a subject complement. Example: The sky </w:t>
       </w:r>
       <w:r>
         <w:rPr>
           <w:rFonts w:cstheme="minorHAnsi"/>
           <w:u w:val="single"/>
         </w:rPr>
-        <w:t>new car</w:t>
-      </w:r>
-      <w:r>
-        <w:rPr>
-          <w:rFonts w:cstheme="minorHAnsi"/>
-        </w:rPr>
-        <w:t xml:space="preserve"> with the latest technology features.</w:t>
-      </w:r>
-    </w:p>
-    <w:p>
-      <w:pPr>
-        <w:spacing w:after="40" w:line="240" w:lineRule="auto"/>
-        <w:rPr>
-          <w:rFonts w:cstheme="minorHAnsi"/>
-        </w:rPr>
-      </w:pPr>
-    </w:p>
-    <w:p>
-      <w:pPr>
-        <w:spacing w:after="40" w:line="240" w:lineRule="auto"/>
-        <w:rPr>
-          <w:rFonts w:cstheme="minorHAnsi"/>
-        </w:rPr>
-      </w:pPr>
-      <w:r>
-        <w:rPr>
-          <w:rFonts w:cstheme="minorHAnsi"/>
-        </w:rPr>
-        <w:lastRenderedPageBreak/>
-        <w:t xml:space="preserve">Intransitive verb: when a verb's action doesn't "transfer" from the doer to a receiver. Intransitive verbs often describe actions that can't physically affect something else, or they simply indicate a state of being, presence, or occurrence. Example: The sun </w:t>
+        <w:t>is</w:t>
+      </w:r>
+      <w:r>
+        <w:rPr>
+          <w:rFonts w:cstheme="minorHAnsi"/>
+        </w:rPr>
+        <w:t xml:space="preserve"> blue. </w:t>
+      </w:r>
+    </w:p>
+    <w:p>
+      <w:pPr>
+        <w:spacing w:after="40" w:line="240" w:lineRule="auto"/>
+        <w:rPr>
+          <w:rFonts w:cstheme="minorHAnsi"/>
+        </w:rPr>
+      </w:pPr>
+    </w:p>
+    <w:p>
+      <w:pPr>
+        <w:spacing w:after="40" w:line="240" w:lineRule="auto"/>
+        <w:rPr>
+          <w:rFonts w:cstheme="minorHAnsi"/>
+        </w:rPr>
+      </w:pPr>
+      <w:r>
+        <w:rPr>
+          <w:rFonts w:cstheme="minorHAnsi"/>
+        </w:rPr>
+        <w:t xml:space="preserve">A copulative verb, also known as a linking verb, is a type of verb that connects the subject of a sentence to a subject complement. The subject complement can be a noun, pronoun, or adjective that describes or identifies the subject. The purpose of a copulative verb is not to indicate action but rather to link the subject with further information about the subject. Example: She </w:t>
       </w:r>
       <w:r>
         <w:rPr>
           <w:rFonts w:cstheme="minorHAnsi"/>
           <w:u w:val="single"/>
         </w:rPr>
-        <w:t>rises</w:t>
-      </w:r>
-      <w:r>
-        <w:rPr>
-          <w:rFonts w:cstheme="minorHAnsi"/>
-        </w:rPr>
-        <w:t xml:space="preserve"> in the east. </w:t>
-      </w:r>
-    </w:p>
-    <w:p>
-      <w:pPr>
-        <w:spacing w:after="40" w:line="240" w:lineRule="auto"/>
-        <w:rPr>
-          <w:rFonts w:cstheme="minorHAnsi"/>
-        </w:rPr>
-      </w:pPr>
-    </w:p>
-    <w:p>
-      <w:pPr>
-        <w:spacing w:after="40" w:line="240" w:lineRule="auto"/>
-        <w:rPr>
-          <w:rFonts w:cstheme="minorHAnsi"/>
-        </w:rPr>
-      </w:pPr>
-      <w:r>
-        <w:rPr>
-          <w:rFonts w:cstheme="minorHAnsi"/>
-        </w:rPr>
-        <w:t xml:space="preserve">Copula: a word or phrase that links the subject of a sentence to a subject complement. Example: The sky </w:t>
-      </w:r>
-      <w:r>
-        <w:rPr>
-          <w:rFonts w:cstheme="minorHAnsi"/>
-          <w:u w:val="single"/>
-        </w:rPr>
-        <w:t>is</w:t>
-      </w:r>
-      <w:r>
-        <w:rPr>
-          <w:rFonts w:cstheme="minorHAnsi"/>
-        </w:rPr>
-        <w:t xml:space="preserve"> blue. </w:t>
-      </w:r>
-    </w:p>
-    <w:p>
-      <w:pPr>
-        <w:spacing w:after="40" w:line="240" w:lineRule="auto"/>
-        <w:rPr>
-          <w:rFonts w:cstheme="minorHAnsi"/>
-        </w:rPr>
-      </w:pPr>
-    </w:p>
-    <w:p>
-      <w:pPr>
-        <w:spacing w:after="40" w:line="240" w:lineRule="auto"/>
-        <w:rPr>
-          <w:rFonts w:cstheme="minorHAnsi"/>
-        </w:rPr>
-      </w:pPr>
-    </w:p>
-    <w:p>
-      <w:pPr>
-        <w:spacing w:after="40" w:line="240" w:lineRule="auto"/>
-        <w:rPr>
-          <w:rFonts w:cstheme="minorHAnsi"/>
-        </w:rPr>
-      </w:pPr>
-    </w:p>
-    <w:p>
-      <w:pPr>
-        <w:spacing w:after="40" w:line="240" w:lineRule="auto"/>
-        <w:rPr>
-          <w:rFonts w:cstheme="minorHAnsi"/>
-        </w:rPr>
-      </w:pPr>
-      <w:r>
-        <w:rPr>
-          <w:rFonts w:cstheme="minorHAnsi"/>
-        </w:rPr>
-        <w:t xml:space="preserve">A copulative verb, also known as a linking verb, is a type of verb that connects the subject of a sentence to a subject complement. The subject complement can be a noun, pronoun, or adjective that describes or identifies the subject. The purpose of a copulative verb is not to indicate action but rather to link the subject with further information about the subject. Example: She </w:t>
-      </w:r>
-      <w:r>
-        <w:rPr>
-          <w:rFonts w:cstheme="minorHAnsi"/>
-          <w:u w:val="single"/>
-        </w:rPr>
         <w:t>seems</w:t>
       </w:r>
       <w:r>
@@ -4293,20 +4220,7 @@
         <w:rPr>
           <w:rFonts w:cstheme="minorHAnsi"/>
         </w:rPr>
-        <w:t xml:space="preserve">Pseudocopula: refers to a word or phrase that functions similarly to a copula or linking verb but doesn't fit the traditional definition of a copula. Pseudocopulas link the subject of a sentence to a complement or an adjective, much like copulas do, but they often imply a more dynamic or specific relationship than the static being or existence implied by true copulas such as "is" or "are." Example: The milk </w:t>
-      </w:r>
-      <w:r>
-        <w:rPr>
-          <w:rFonts w:cstheme="minorHAnsi"/>
-          <w:u w:val="single"/>
-        </w:rPr>
-        <w:t>has gone</w:t>
-      </w:r>
-      <w:r>
-        <w:rPr>
-          <w:rFonts w:cstheme="minorHAnsi"/>
-        </w:rPr>
-        <w:t xml:space="preserve"> sour in the refrigerator overnight.</w:t>
+        <w:t>A pseudocopula is a word or phrase that acts like a linking verb (like "is" or "are"), but with a twist. It connects the subject to a description or complement, but implies a more active or specific relationship than a simple "being" or "existing". Examples include verbs like "seem", "appear", "feel", or "become", which suggest a more dynamic connection between the subject and the description.</w:t>
       </w:r>
     </w:p>
     <w:p>
@@ -4542,8 +4456,43 @@
         <w:rPr>
           <w:rFonts w:cstheme="minorHAnsi"/>
         </w:rPr>
-        <w:lastRenderedPageBreak/>
-        <w:t>A definitive is a word which, when associated to a common name, is capable of singling out an individual or a group of individuals from the whole class designated by the common name.</w:t>
+        <w:t>A definitive is a word that, when added to a general term, identifies a specific person or group within that category. It helps to pinpoint a particular individual or group, making them stand out from the rest.</w:t>
+      </w:r>
+    </w:p>
+    <w:p>
+      <w:pPr>
+        <w:spacing w:after="40" w:line="240" w:lineRule="auto"/>
+        <w:rPr>
+          <w:rFonts w:cstheme="minorHAnsi"/>
+        </w:rPr>
+      </w:pPr>
+      <w:r>
+        <w:rPr>
+          <w:rFonts w:cstheme="minorHAnsi"/>
+        </w:rPr>
+        <w:t>Example: "The" is a definitive article that can be used to specify a particular person or thing, like "the book" or "the person". Other definitives include names, titles, and descriptive phrases.</w:t>
+      </w:r>
+    </w:p>
+    <w:p>
+      <w:pPr>
+        <w:spacing w:after="40" w:line="240" w:lineRule="auto"/>
+        <w:rPr>
+          <w:rFonts w:cstheme="minorHAnsi"/>
+        </w:rPr>
+      </w:pPr>
+    </w:p>
+    <w:p>
+      <w:pPr>
+        <w:spacing w:after="40" w:line="240" w:lineRule="auto"/>
+        <w:rPr>
+          <w:rFonts w:cstheme="minorHAnsi"/>
+        </w:rPr>
+      </w:pPr>
+      <w:r>
+        <w:rPr>
+          <w:rFonts w:cstheme="minorHAnsi"/>
+        </w:rPr>
+        <w:t>In grammar, a determiner is a word or a group of words that introduces a noun, indicating reference to something specific or nonspecific. Determiners are used before nouns to clarify what the noun refers to. They provide context to the noun, often in terms of definiteness, quantity, possession, or another relationship.</w:t>
       </w:r>
       <w:r>
         <w:rPr>
@@ -4562,53 +4511,6 @@
           <w:rFonts w:cstheme="minorHAnsi"/>
           <w:u w:val="single"/>
         </w:rPr>
-        <w:t>the</w:t>
-      </w:r>
-      <w:r>
-        <w:rPr>
-          <w:rFonts w:cstheme="minorHAnsi"/>
-        </w:rPr>
-        <w:t xml:space="preserve"> salt?</w:t>
-      </w:r>
-    </w:p>
-    <w:p>
-      <w:pPr>
-        <w:spacing w:after="40" w:line="240" w:lineRule="auto"/>
-        <w:rPr>
-          <w:rFonts w:cstheme="minorHAnsi"/>
-        </w:rPr>
-      </w:pPr>
-    </w:p>
-    <w:p>
-      <w:pPr>
-        <w:spacing w:after="40" w:line="240" w:lineRule="auto"/>
-        <w:rPr>
-          <w:rFonts w:cstheme="minorHAnsi"/>
-        </w:rPr>
-      </w:pPr>
-      <w:r>
-        <w:rPr>
-          <w:rFonts w:cstheme="minorHAnsi"/>
-        </w:rPr>
-        <w:t>In grammar, a determiner is a word or a group of words that introduces a noun, indicating reference to something specific or nonspecific. Determiners are used before nouns to clarify what the noun refers to. They provide context to the noun, often in terms of definiteness, quantity, possession, or another relationship.</w:t>
-      </w:r>
-      <w:r>
-        <w:rPr>
-          <w:rFonts w:cstheme="minorHAnsi"/>
-        </w:rPr>
-        <w:t xml:space="preserve"> Example: </w:t>
-      </w:r>
-      <w:r>
-        <w:rPr>
-          <w:rFonts w:cstheme="minorHAnsi"/>
-        </w:rPr>
-        <w:t xml:space="preserve">Can you pass me </w:t>
-      </w:r>
-      <w:r>
-        <w:rPr>
-          <w:rFonts w:cstheme="minorHAnsi"/>
-          <w:u w:val="single"/>
-        </w:rPr>
         <w:t>a</w:t>
       </w:r>
       <w:r>
@@ -4637,7 +4539,19 @@
         <w:rPr>
           <w:rFonts w:cstheme="minorHAnsi"/>
         </w:rPr>
-        <w:t>Article: a type of determiner that precedes a noun to indicate the specificity of the noun's referent. Articles are part of the broader category of determiners, which also includes numbers, possessive pronouns, and other words that specify or quantify nouns. There are two types:</w:t>
+        <w:t>An article is a word that comes before a noun to show whether it refers to a specific or general thing. There are two main types of articles: "the" (specific) and "a/an" (general). Articles help clarify which noun you're talking about, and they're part of a larger group of words called determiners that help specify or quantify nouns.</w:t>
+      </w:r>
+      <w:r>
+        <w:rPr>
+          <w:rFonts w:cstheme="minorHAnsi"/>
+        </w:rPr>
+        <w:t xml:space="preserve"> </w:t>
+      </w:r>
+      <w:r>
+        <w:rPr>
+          <w:rFonts w:cstheme="minorHAnsi"/>
+        </w:rPr>
+        <w:t>There are two types:</w:t>
       </w:r>
     </w:p>
     <w:p>
@@ -4984,14 +4898,7 @@
         <w:rPr>
           <w:rFonts w:cstheme="minorHAnsi"/>
         </w:rPr>
-        <w:t xml:space="preserve">A preposition is a word used to express the relationship between a noun or pronoun and other words in a sentence. It can indicate location ("in," "at," "on"), direction ("to," "from"), time ("before," "after"), and </w:t>
-      </w:r>
-      <w:r>
-        <w:rPr>
-          <w:rFonts w:cstheme="minorHAnsi"/>
-        </w:rPr>
-        <w:lastRenderedPageBreak/>
-        <w:t>many other relationships. Prepositions are essential for constructing sentences that make sense because they provide context that clarifies how different parts of a sentence are connected. For example, in the sentence "The book is on the table," "on" is the preposition that tells us where the book is in relation to the table.</w:t>
+        <w:t>A preposition is a word used to express the relationship between a noun or pronoun and other words in a sentence. It can indicate location ("in," "at," "on"), direction ("to," "from"), time ("before," "after"), and many other relationships. Prepositions are essential for constructing sentences that make sense because they provide context that clarifies how different parts of a sentence are connected. For example, in the sentence "The book is on the table," "on" is the preposition that tells us where the book is in relation to the table.</w:t>
       </w:r>
     </w:p>
     <w:p>
@@ -5211,17 +5118,8 @@
         <w:rPr>
           <w:rFonts w:cstheme="minorHAnsi"/>
         </w:rPr>
-        <w:lastRenderedPageBreak/>
-        <w:t>Simple and progressive (also known as continuous) verb forms represent different aspects of verbs in English, highlighting how actions relate to time. Understanding these forms helps convey the nature of actions—whether they are habitual, completed, or ongoing.</w:t>
-      </w:r>
-    </w:p>
-    <w:p>
-      <w:pPr>
-        <w:spacing w:after="40" w:line="240" w:lineRule="auto"/>
-        <w:rPr>
-          <w:rFonts w:cstheme="minorHAnsi"/>
-        </w:rPr>
-      </w:pPr>
+        <w:t>English verbs have two main forms: simple and progressive (or continuous). These forms help us show how actions relate to time, with simple describing habits or completed actions and progressive describing ongoing actions. Using the right form helps us communicate clearly and accurately.</w:t>
+      </w:r>
     </w:p>
     <w:p>
       <w:pPr>
@@ -5554,7 +5452,21 @@
         <w:rPr>
           <w:rFonts w:cstheme="minorHAnsi"/>
         </w:rPr>
-        <w:t>An inflection is when you change a word slightly to show different meanings, like making a word plural ("cat" to "cats") or showing action happened in the past ("jump" to "jumped"). It's like adding a little twist to a word to tell more about it.</w:t>
+        <w:t xml:space="preserve">An inflection is when you change a word slightly to show different meanings, like making a word plural ("cat" to "cats") or showing action happened in the past ("jump" to "jumped"). It's like adding a little twist to a word to </w:t>
+      </w:r>
+      <w:proofErr w:type="gramStart"/>
+      <w:r>
+        <w:rPr>
+          <w:rFonts w:cstheme="minorHAnsi"/>
+        </w:rPr>
+        <w:t>tell</w:t>
+      </w:r>
+      <w:proofErr w:type="gramEnd"/>
+      <w:r>
+        <w:rPr>
+          <w:rFonts w:cstheme="minorHAnsi"/>
+        </w:rPr>
+        <w:t xml:space="preserve"> more about it.</w:t>
       </w:r>
     </w:p>
     <w:p>
@@ -6086,7 +5998,21 @@
         <w:rPr>
           <w:rFonts w:cstheme="minorHAnsi"/>
         </w:rPr>
-        <w:t>An "abstract term" is a word that stands for an idea or concept taken from real-life things but thought about separately from them. It's like when we think about the idea of "beauty" or "strength" on their own, without connecting them to a specific person or object. These terms help us focus on certain qualities or ideas as if they were things we can talk about all by themselves.</w:t>
+        <w:t xml:space="preserve">An "abstract term" is a word that stands for an idea or concept taken from real-life things but thought about separately from them. It's like when we think about the idea of "beauty" or "strength" on their own, without connecting them to a specific person or object. These terms help us focus on certain qualities or ideas as if they were </w:t>
+      </w:r>
+      <w:proofErr w:type="gramStart"/>
+      <w:r>
+        <w:rPr>
+          <w:rFonts w:cstheme="minorHAnsi"/>
+        </w:rPr>
+        <w:t>things</w:t>
+      </w:r>
+      <w:proofErr w:type="gramEnd"/>
+      <w:r>
+        <w:rPr>
+          <w:rFonts w:cstheme="minorHAnsi"/>
+        </w:rPr>
+        <w:t xml:space="preserve"> we can talk about all by themselves.</w:t>
       </w:r>
     </w:p>
     <w:p>
@@ -6968,18 +6894,28 @@
           <w:rFonts w:cstheme="minorHAnsi"/>
         </w:rPr>
       </w:pPr>
-      <w:r>
-        <w:rPr>
-          <w:rFonts w:cstheme="minorHAnsi"/>
-        </w:rPr>
-        <w:t>The Tree of Porphyry: a fundamental tool in medieval scholastic philosophy, serving as an educational tool for understanding and teaching the concepts of substance and accidents (the essential and non-</w:t>
-      </w:r>
+    </w:p>
+    <w:p>
+      <w:pPr>
+        <w:spacing w:after="40" w:line="240" w:lineRule="auto"/>
+        <w:rPr>
+          <w:rFonts w:cstheme="minorHAnsi"/>
+        </w:rPr>
+      </w:pPr>
+    </w:p>
+    <w:p>
+      <w:pPr>
+        <w:spacing w:after="40" w:line="240" w:lineRule="auto"/>
+        <w:rPr>
+          <w:rFonts w:cstheme="minorHAnsi"/>
+        </w:rPr>
+      </w:pPr>
       <w:r>
         <w:rPr>
           <w:rFonts w:cstheme="minorHAnsi"/>
         </w:rPr>
         <w:lastRenderedPageBreak/>
-        <w:t>essential attributes of a thing), as well as the hierarchical organization of reality, from the most general to the most specific.</w:t>
+        <w:t>The Tree of Porphyry: a fundamental tool in medieval scholastic philosophy, serving as an educational tool for understanding and teaching the concepts of substance and accidents (the essential and non-essential attributes of a thing), as well as the hierarchical organization of reality, from the most general to the most specific.</w:t>
       </w:r>
     </w:p>
     <w:p>
@@ -7164,23 +7100,40 @@
     <w:p>
       <w:pPr>
         <w:spacing w:after="40" w:line="240" w:lineRule="auto"/>
+        <w:rPr>
+          <w:rFonts w:cstheme="minorHAnsi"/>
+        </w:rPr>
+      </w:pPr>
+      <w:r>
+        <w:rPr>
+          <w:rFonts w:cstheme="minorHAnsi"/>
+        </w:rPr>
+        <w:t>Material Substance:</w:t>
+      </w:r>
+      <w:r>
+        <w:rPr>
+          <w:rFonts w:cstheme="minorHAnsi"/>
+        </w:rPr>
+        <w:t xml:space="preserve"> This category is further divided into living and non-living entities. Living entities (or beings) include plants, animals, and humans, while non-living entities include things like water, rocks, and air.</w:t>
+      </w:r>
+    </w:p>
+    <w:p>
+      <w:pPr>
+        <w:spacing w:after="40" w:line="240" w:lineRule="auto"/>
         <w:ind w:left="720"/>
         <w:rPr>
           <w:rFonts w:cstheme="minorHAnsi"/>
         </w:rPr>
       </w:pPr>
-      <w:r>
-        <w:rPr>
-          <w:rFonts w:cstheme="minorHAnsi"/>
-        </w:rPr>
-        <w:t>Material Substance:</w:t>
-      </w:r>
-      <w:r>
-        <w:rPr>
-          <w:rFonts w:cstheme="minorHAnsi"/>
-        </w:rPr>
-        <w:t xml:space="preserve"> This category is further divided into living and non-living entities. Living entities (or beings) include plants, animals, and humans, while non-living entities include things like water, rocks, and air.</w:t>
-      </w:r>
+    </w:p>
+    <w:p>
+      <w:pPr>
+        <w:spacing w:after="40" w:line="240" w:lineRule="auto"/>
+        <w:ind w:left="720"/>
+        <w:rPr>
+          <w:rFonts w:cstheme="minorHAnsi"/>
+        </w:rPr>
+      </w:pPr>
     </w:p>
     <w:p>
       <w:pPr>
@@ -7202,13 +7155,8 @@
         <w:rPr>
           <w:rFonts w:cstheme="minorHAnsi"/>
         </w:rPr>
-        <w:t>Living Beings:</w:t>
-      </w:r>
-      <w:r>
-        <w:rPr>
-          <w:rFonts w:cstheme="minorHAnsi"/>
-        </w:rPr>
-        <w:t xml:space="preserve"> Living beings are categorized into plants, animals, and humans based on their ability to sense and move, and their level of intelligence or rationality.</w:t>
+        <w:lastRenderedPageBreak/>
+        <w:t>Living beings are categorized into plants, animals, and humans based on their ability to sense and move, and their level of intelligence or rationality.</w:t>
       </w:r>
     </w:p>
     <w:p>
@@ -7236,7 +7184,7 @@
         <w:rPr>
           <w:rFonts w:cstheme="minorHAnsi"/>
         </w:rPr>
-        <w:t>Plants: Defined by their ability to grow and reproduce but lack sensation and movement.</w:t>
+        <w:t>Plants: Defined by their ability to grow and reproduce but lack sensation and movement</w:t>
       </w:r>
     </w:p>
     <w:p>
@@ -7255,8 +7203,7 @@
         <w:rPr>
           <w:rFonts w:cstheme="minorHAnsi"/>
         </w:rPr>
-        <w:lastRenderedPageBreak/>
-        <w:t>Animals: Capable of sensation and movement but lack rationality.</w:t>
+        <w:t>Animals: Capable of sensation and movement but lack rationality</w:t>
       </w:r>
     </w:p>
     <w:p>
@@ -7275,7 +7222,7 @@
         <w:rPr>
           <w:rFonts w:cstheme="minorHAnsi"/>
         </w:rPr>
-        <w:t>Humans: Possess growth, reproduction, sensation, movement, and rationality.</w:t>
+        <w:t>Humans: Possess growth, reproduction, sensation, movement, and rationality</w:t>
       </w:r>
     </w:p>
     <w:p>
@@ -7560,6 +7507,14 @@
           <w:rFonts w:cstheme="minorHAnsi"/>
         </w:rPr>
       </w:pPr>
+    </w:p>
+    <w:p>
+      <w:pPr>
+        <w:spacing w:after="40" w:line="240" w:lineRule="auto"/>
+        <w:rPr>
+          <w:rFonts w:cstheme="minorHAnsi"/>
+        </w:rPr>
+      </w:pPr>
       <w:r>
         <w:rPr>
           <w:rFonts w:cstheme="minorHAnsi"/>
@@ -7586,6 +7541,7 @@
         <w:rPr>
           <w:rFonts w:cstheme="minorHAnsi"/>
         </w:rPr>
+        <w:lastRenderedPageBreak/>
         <w:t>While logical division involves breaking down a genus into its constituent species based on qualitative, essential characteristics, quantitative division refers to the division of a whole into parts based on quantitative, numerical values.</w:t>
       </w:r>
     </w:p>
@@ -7608,271 +7564,247 @@
         <w:rPr>
           <w:rFonts w:cstheme="minorHAnsi"/>
         </w:rPr>
+        <w:t>In rhetoric, physical division is a technique used to divide a whole into its constituent parts to better understand, describe, or analyze it. This technique is essential in descriptive writing, scientific explanation, and technical communication, helping to clarify complex concepts, identify relationships between parts, and provide detailed descriptions.</w:t>
+      </w:r>
+    </w:p>
+    <w:p>
+      <w:pPr>
+        <w:spacing w:after="40" w:line="240" w:lineRule="auto"/>
+        <w:rPr>
+          <w:rFonts w:cstheme="minorHAnsi"/>
+        </w:rPr>
+      </w:pPr>
+    </w:p>
+    <w:p>
+      <w:pPr>
+        <w:spacing w:after="40" w:line="240" w:lineRule="auto"/>
+        <w:rPr>
+          <w:rFonts w:cstheme="minorHAnsi"/>
+        </w:rPr>
+      </w:pPr>
+      <w:r>
+        <w:rPr>
+          <w:rFonts w:cstheme="minorHAnsi"/>
+        </w:rPr>
+        <w:t>Virtual or functional division is a conceptual form of division that does not involve the physical separation of a whole, but rather the division of a whole into distinct functional or operational parts. Virtual or functional division is often used in the design, organization, and management of complex systems, where the focus is on the efficient division of labor, the coordination of interdependent components, and the optimization of overall system performance.</w:t>
+      </w:r>
+    </w:p>
+    <w:p>
+      <w:pPr>
+        <w:spacing w:after="40" w:line="240" w:lineRule="auto"/>
+        <w:rPr>
+          <w:rFonts w:cstheme="minorHAnsi"/>
+        </w:rPr>
+      </w:pPr>
+    </w:p>
+    <w:p>
+      <w:pPr>
+        <w:spacing w:after="40" w:line="240" w:lineRule="auto"/>
+        <w:rPr>
+          <w:rFonts w:cstheme="minorHAnsi"/>
+        </w:rPr>
+      </w:pPr>
+      <w:r>
+        <w:rPr>
+          <w:rFonts w:cstheme="minorHAnsi"/>
+        </w:rPr>
+        <w:t>Metaphysical division is a philosophical approach to understanding reality, existence, and being. It explores fundamental questions about the universe, knowledge, and reality, seeking to understand the big picture and how everything fits together.</w:t>
+      </w:r>
+    </w:p>
+    <w:p>
+      <w:pPr>
+        <w:spacing w:after="40" w:line="240" w:lineRule="auto"/>
+        <w:rPr>
+          <w:rFonts w:cstheme="minorHAnsi"/>
+        </w:rPr>
+      </w:pPr>
+    </w:p>
+    <w:p>
+      <w:pPr>
+        <w:spacing w:after="40" w:line="240" w:lineRule="auto"/>
+        <w:rPr>
+          <w:rFonts w:cstheme="minorHAnsi"/>
+        </w:rPr>
+      </w:pPr>
+      <w:r>
+        <w:rPr>
+          <w:rFonts w:cstheme="minorHAnsi"/>
+        </w:rPr>
+        <w:t>Metaphysical division explores fundamental questions about existence and reality, often sparking philosophical debates. Verbal division, meanwhile, clarifies and shares complex ideas and concepts in various fields, facilitating clear communication.</w:t>
+      </w:r>
+    </w:p>
+    <w:p>
+      <w:pPr>
+        <w:spacing w:after="40" w:line="240" w:lineRule="auto"/>
+        <w:rPr>
+          <w:rFonts w:cstheme="minorHAnsi"/>
+        </w:rPr>
+      </w:pPr>
+    </w:p>
+    <w:p>
+      <w:pPr>
+        <w:spacing w:after="40" w:line="240" w:lineRule="auto"/>
+        <w:rPr>
+          <w:rFonts w:cstheme="minorHAnsi"/>
+        </w:rPr>
+      </w:pPr>
+      <w:r>
+        <w:rPr>
+          <w:rFonts w:cstheme="minorHAnsi"/>
+        </w:rPr>
+        <w:t xml:space="preserve">Logical division is the division of a genus (a broader category) into its constituent species (more specific subcategories). It can further be broken down into logical whole, the basis of division, and dividing members. </w:t>
+      </w:r>
+    </w:p>
+    <w:p>
+      <w:pPr>
+        <w:spacing w:after="40" w:line="240" w:lineRule="auto"/>
+        <w:rPr>
+          <w:rFonts w:cstheme="minorHAnsi"/>
+        </w:rPr>
+      </w:pPr>
+    </w:p>
+    <w:p>
+      <w:pPr>
+        <w:spacing w:after="40" w:line="240" w:lineRule="auto"/>
+        <w:rPr>
+          <w:rFonts w:cstheme="minorHAnsi"/>
+        </w:rPr>
+      </w:pPr>
+      <w:r>
+        <w:rPr>
+          <w:rFonts w:cstheme="minorHAnsi"/>
+        </w:rPr>
+        <w:t xml:space="preserve">Dichotomy is defined as division according to contradiction. </w:t>
+      </w:r>
+    </w:p>
+    <w:p>
+      <w:pPr>
+        <w:spacing w:after="40" w:line="240" w:lineRule="auto"/>
+        <w:rPr>
+          <w:rFonts w:cstheme="minorHAnsi"/>
+        </w:rPr>
+      </w:pPr>
+    </w:p>
+    <w:p>
+      <w:pPr>
+        <w:spacing w:after="40" w:line="240" w:lineRule="auto"/>
+        <w:rPr>
+          <w:rFonts w:cstheme="minorHAnsi"/>
+        </w:rPr>
+      </w:pPr>
+      <w:r>
+        <w:rPr>
+          <w:rFonts w:cstheme="minorHAnsi"/>
+        </w:rPr>
+        <w:t>In the context of rhetoric, positive division refers to a rhetorical technique where the speaker or writer divides a topic or concept into its positive or affirmative aspects.</w:t>
+      </w:r>
+    </w:p>
+    <w:p>
+      <w:pPr>
+        <w:spacing w:after="40" w:line="240" w:lineRule="auto"/>
+        <w:rPr>
+          <w:rFonts w:cstheme="minorHAnsi"/>
+        </w:rPr>
+      </w:pPr>
+    </w:p>
+    <w:p>
+      <w:pPr>
+        <w:spacing w:after="40" w:line="240" w:lineRule="auto"/>
+        <w:rPr>
+          <w:rFonts w:cstheme="minorHAnsi"/>
+        </w:rPr>
+      </w:pPr>
+      <w:r>
+        <w:rPr>
+          <w:rFonts w:cstheme="minorHAnsi"/>
+        </w:rPr>
+        <w:t>Subdivision is a more granular level of division that builds on a preceding broader division, and it aims to maintain a consistent, well-structured categorization of the overall topic or concept.</w:t>
+      </w:r>
+    </w:p>
+    <w:p>
+      <w:pPr>
+        <w:spacing w:after="40" w:line="240" w:lineRule="auto"/>
+        <w:rPr>
+          <w:rFonts w:cstheme="minorHAnsi"/>
+        </w:rPr>
+      </w:pPr>
+    </w:p>
+    <w:p>
+      <w:pPr>
+        <w:spacing w:after="40" w:line="240" w:lineRule="auto"/>
+        <w:rPr>
+          <w:rFonts w:cstheme="minorHAnsi"/>
+        </w:rPr>
+      </w:pPr>
+      <w:r>
+        <w:rPr>
+          <w:rFonts w:cstheme="minorHAnsi"/>
+        </w:rPr>
+        <w:t>In co</w:t>
+      </w:r>
+      <w:r>
+        <w:rPr>
+          <w:rFonts w:cstheme="minorHAnsi"/>
+        </w:rPr>
+        <w:t>-</w:t>
+      </w:r>
+      <w:r>
+        <w:rPr>
+          <w:rFonts w:cstheme="minorHAnsi"/>
+        </w:rPr>
+        <w:t>division, you take the same overarching topic and divide it up in multiple ways, using different criteria or principles for each division. The divisions are independent of each other, but they all apply to the same core subject.</w:t>
+      </w:r>
+    </w:p>
+    <w:p>
+      <w:pPr>
+        <w:spacing w:after="40" w:line="240" w:lineRule="auto"/>
+        <w:rPr>
+          <w:rFonts w:cstheme="minorHAnsi"/>
+        </w:rPr>
+      </w:pPr>
+    </w:p>
+    <w:p>
+      <w:pPr>
+        <w:spacing w:after="40" w:line="240" w:lineRule="auto"/>
+        <w:rPr>
+          <w:rFonts w:cstheme="minorHAnsi"/>
+        </w:rPr>
+      </w:pPr>
+      <w:r>
+        <w:rPr>
+          <w:rFonts w:cstheme="minorHAnsi"/>
+        </w:rPr>
+        <w:t>A proposition asserts a relationship between the subject, the copula (linking verb), and the predicate. It's a way of making a statement that can be evaluated as true or false.</w:t>
+      </w:r>
+    </w:p>
+    <w:p>
+      <w:pPr>
+        <w:spacing w:after="40" w:line="240" w:lineRule="auto"/>
+        <w:rPr>
+          <w:rFonts w:cstheme="minorHAnsi"/>
+        </w:rPr>
+      </w:pPr>
+    </w:p>
+    <w:p>
+      <w:pPr>
+        <w:spacing w:after="40" w:line="240" w:lineRule="auto"/>
+        <w:rPr>
+          <w:rFonts w:cstheme="minorHAnsi"/>
+        </w:rPr>
+      </w:pPr>
+    </w:p>
+    <w:p>
+      <w:pPr>
+        <w:spacing w:after="40" w:line="240" w:lineRule="auto"/>
+        <w:rPr>
+          <w:rFonts w:cstheme="minorHAnsi"/>
+        </w:rPr>
+      </w:pPr>
+      <w:r>
+        <w:rPr>
+          <w:rFonts w:cstheme="minorHAnsi"/>
+        </w:rPr>
         <w:lastRenderedPageBreak/>
-        <w:t>In rhetoric, physical division is a technique used to divide a whole into its constituent parts to better understand, describe, or analyze it. This technique is essential in descriptive writing, scientific explanation, and technical communication, helping to clarify complex concepts, identify relationships between parts, and provide detailed descriptions.</w:t>
-      </w:r>
-    </w:p>
-    <w:p>
-      <w:pPr>
-        <w:spacing w:after="40" w:line="240" w:lineRule="auto"/>
-        <w:rPr>
-          <w:rFonts w:cstheme="minorHAnsi"/>
-        </w:rPr>
-      </w:pPr>
-    </w:p>
-    <w:p>
-      <w:pPr>
-        <w:spacing w:after="40" w:line="240" w:lineRule="auto"/>
-        <w:rPr>
-          <w:rFonts w:cstheme="minorHAnsi"/>
-        </w:rPr>
-      </w:pPr>
-      <w:r>
-        <w:rPr>
-          <w:rFonts w:cstheme="minorHAnsi"/>
-        </w:rPr>
-        <w:t>Virtual or functional division is a conceptual form of division that does not involve the physical separation of a whole, but rather the division of a whole into distinct functional or operational parts. Virtual or functional division is often used in the design, organization, and management of complex systems, where the focus is on the efficient division of labor, the coordination of interdependent components, and the optimization of overall system performance.</w:t>
-      </w:r>
-    </w:p>
-    <w:p>
-      <w:pPr>
-        <w:spacing w:after="40" w:line="240" w:lineRule="auto"/>
-        <w:rPr>
-          <w:rFonts w:cstheme="minorHAnsi"/>
-        </w:rPr>
-      </w:pPr>
-    </w:p>
-    <w:p>
-      <w:pPr>
-        <w:spacing w:after="40" w:line="240" w:lineRule="auto"/>
-        <w:rPr>
-          <w:rFonts w:cstheme="minorHAnsi"/>
-        </w:rPr>
-      </w:pPr>
-      <w:r>
-        <w:rPr>
-          <w:rFonts w:cstheme="minorHAnsi"/>
-        </w:rPr>
-        <w:t>Metaphysical division refers to the conceptual division or classification of reality, existence, or the nature of being itself, based on philosophical and metaphysical principles. Metaphysical division is concerned with the most fundamental questions about the nature of existence, knowledge, and reality, and it often involves complex and speculative philosophical debates.</w:t>
-      </w:r>
-    </w:p>
-    <w:p>
-      <w:pPr>
-        <w:spacing w:after="40" w:line="240" w:lineRule="auto"/>
-        <w:rPr>
-          <w:rFonts w:cstheme="minorHAnsi"/>
-        </w:rPr>
-      </w:pPr>
-    </w:p>
-    <w:p>
-      <w:pPr>
-        <w:spacing w:after="40" w:line="240" w:lineRule="auto"/>
-        <w:rPr>
-          <w:rFonts w:cstheme="minorHAnsi"/>
-        </w:rPr>
-      </w:pPr>
-      <w:r>
-        <w:rPr>
-          <w:rFonts w:cstheme="minorHAnsi"/>
-        </w:rPr>
-        <w:t>Metaphysical division is concerned with the most fundamental questions about the nature of existence, knowledge, and reality, and it often involves complex and speculative philosophical debates. Verbal division is an essential tool in various fields, including philosophy, science, education, and everyday communication, as it allows for the clear articulation and shared understanding of concepts, ideas, and knowledge.</w:t>
-      </w:r>
-    </w:p>
-    <w:p>
-      <w:pPr>
-        <w:spacing w:after="40" w:line="240" w:lineRule="auto"/>
-        <w:rPr>
-          <w:rFonts w:cstheme="minorHAnsi"/>
-        </w:rPr>
-      </w:pPr>
-    </w:p>
-    <w:p>
-      <w:pPr>
-        <w:spacing w:after="40" w:line="240" w:lineRule="auto"/>
-        <w:rPr>
-          <w:rFonts w:cstheme="minorHAnsi"/>
-        </w:rPr>
-      </w:pPr>
-      <w:r>
-        <w:rPr>
-          <w:rFonts w:cstheme="minorHAnsi"/>
-        </w:rPr>
-        <w:t xml:space="preserve">Logical division is the division of a genus (a broader category) into its constituent species (more specific subcategories). It can further be broken down into logical whole, the basis of division, and dividing members. </w:t>
-      </w:r>
-    </w:p>
-    <w:p>
-      <w:pPr>
-        <w:spacing w:after="40" w:line="240" w:lineRule="auto"/>
-        <w:rPr>
-          <w:rFonts w:cstheme="minorHAnsi"/>
-        </w:rPr>
-      </w:pPr>
-    </w:p>
-    <w:p>
-      <w:pPr>
-        <w:spacing w:after="40" w:line="240" w:lineRule="auto"/>
-        <w:rPr>
-          <w:rFonts w:cstheme="minorHAnsi"/>
-        </w:rPr>
-      </w:pPr>
-      <w:r>
-        <w:rPr>
-          <w:rFonts w:cstheme="minorHAnsi"/>
-        </w:rPr>
-        <w:t xml:space="preserve">Dichotomy is defined as division according to contradiction. </w:t>
-      </w:r>
-    </w:p>
-    <w:p>
-      <w:pPr>
-        <w:spacing w:after="40" w:line="240" w:lineRule="auto"/>
-        <w:rPr>
-          <w:rFonts w:cstheme="minorHAnsi"/>
-        </w:rPr>
-      </w:pPr>
-    </w:p>
-    <w:p>
-      <w:pPr>
-        <w:spacing w:after="40" w:line="240" w:lineRule="auto"/>
-        <w:rPr>
-          <w:rFonts w:cstheme="minorHAnsi"/>
-        </w:rPr>
-      </w:pPr>
-      <w:r>
-        <w:rPr>
-          <w:rFonts w:cstheme="minorHAnsi"/>
-        </w:rPr>
-        <w:t>In the context of rhetoric, positive division refers to a rhetorical technique where the speaker or writer divides a topic or concept into its positive or affirmative aspects.</w:t>
-      </w:r>
-    </w:p>
-    <w:p>
-      <w:pPr>
-        <w:spacing w:after="40" w:line="240" w:lineRule="auto"/>
-        <w:rPr>
-          <w:rFonts w:cstheme="minorHAnsi"/>
-        </w:rPr>
-      </w:pPr>
-    </w:p>
-    <w:p>
-      <w:pPr>
-        <w:spacing w:after="40" w:line="240" w:lineRule="auto"/>
-        <w:rPr>
-          <w:rFonts w:cstheme="minorHAnsi"/>
-        </w:rPr>
-      </w:pPr>
-      <w:r>
-        <w:rPr>
-          <w:rFonts w:cstheme="minorHAnsi"/>
-        </w:rPr>
-        <w:t>Subdivision is a more granular level of division that builds on a preceding broader division, and it aims to maintain a consistent, well-structured categorization of the overall topic or concept.</w:t>
-      </w:r>
-    </w:p>
-    <w:p>
-      <w:pPr>
-        <w:spacing w:after="40" w:line="240" w:lineRule="auto"/>
-        <w:rPr>
-          <w:rFonts w:cstheme="minorHAnsi"/>
-        </w:rPr>
-      </w:pPr>
-    </w:p>
-    <w:p>
-      <w:pPr>
-        <w:spacing w:after="40" w:line="240" w:lineRule="auto"/>
-        <w:rPr>
-          <w:rFonts w:cstheme="minorHAnsi"/>
-        </w:rPr>
-      </w:pPr>
-      <w:r>
-        <w:rPr>
-          <w:rFonts w:cstheme="minorHAnsi"/>
-        </w:rPr>
-        <w:t>In co</w:t>
-      </w:r>
-      <w:r>
-        <w:rPr>
-          <w:rFonts w:cstheme="minorHAnsi"/>
-        </w:rPr>
-        <w:t>-</w:t>
-      </w:r>
-      <w:r>
-        <w:rPr>
-          <w:rFonts w:cstheme="minorHAnsi"/>
-        </w:rPr>
-        <w:t>division, you take the same overarching topic and divide it up in multiple ways, using different criteria or principles for each division. The divisions are independent of each other, but they all apply to the same core subject.</w:t>
-      </w:r>
-    </w:p>
-    <w:p>
-      <w:pPr>
-        <w:spacing w:after="40" w:line="240" w:lineRule="auto"/>
-        <w:rPr>
-          <w:rFonts w:cstheme="minorHAnsi"/>
-        </w:rPr>
-      </w:pPr>
-    </w:p>
-    <w:p>
-      <w:pPr>
-        <w:spacing w:after="40" w:line="240" w:lineRule="auto"/>
-        <w:rPr>
-          <w:rFonts w:cstheme="minorHAnsi"/>
-        </w:rPr>
-      </w:pPr>
-      <w:r>
-        <w:rPr>
-          <w:rFonts w:cstheme="minorHAnsi"/>
-        </w:rPr>
-        <w:t>A proposition asserts a relationship between the subject, the copula (linking verb), and the predicate. It's a way of making a statement that can be evaluated as true or false.</w:t>
-      </w:r>
-    </w:p>
-    <w:p>
-      <w:pPr>
-        <w:spacing w:after="40" w:line="240" w:lineRule="auto"/>
-        <w:rPr>
-          <w:rFonts w:cstheme="minorHAnsi"/>
-        </w:rPr>
-      </w:pPr>
-    </w:p>
-    <w:p>
-      <w:pPr>
-        <w:spacing w:after="40" w:line="240" w:lineRule="auto"/>
-        <w:rPr>
-          <w:rFonts w:cstheme="minorHAnsi"/>
-        </w:rPr>
-      </w:pPr>
-    </w:p>
-    <w:p>
-      <w:pPr>
-        <w:spacing w:after="40" w:line="240" w:lineRule="auto"/>
-        <w:rPr>
-          <w:rFonts w:cstheme="minorHAnsi"/>
-        </w:rPr>
-      </w:pPr>
-    </w:p>
-    <w:p>
-      <w:pPr>
-        <w:spacing w:after="40" w:line="240" w:lineRule="auto"/>
-        <w:rPr>
-          <w:rFonts w:cstheme="minorHAnsi"/>
-        </w:rPr>
-      </w:pPr>
-    </w:p>
-    <w:p>
-      <w:pPr>
-        <w:spacing w:after="40" w:line="240" w:lineRule="auto"/>
-        <w:rPr>
-          <w:rFonts w:cstheme="minorHAnsi"/>
-        </w:rPr>
-      </w:pPr>
-    </w:p>
-    <w:p>
-      <w:pPr>
-        <w:spacing w:after="40" w:line="240" w:lineRule="auto"/>
-        <w:rPr>
-          <w:rFonts w:cstheme="minorHAnsi"/>
-        </w:rPr>
-      </w:pPr>
-      <w:r>
-        <w:rPr>
-          <w:rFonts w:cstheme="minorHAnsi"/>
-        </w:rPr>
         <w:t>In rhetoric, modal propositions specify the manner or mode of truth, using verbs like "can", "may", "must", and "should" to introduce nuances like ability, permission, and possibility. This device allows for more subtle and thoughtful communication, acknowledging complexity and ambiguity, and enabling more sophisticated arguments and descriptions.</w:t>
       </w:r>
       <w:r>
@@ -7887,6 +7819,14 @@
         </w:rPr>
         <w:t>The key aspects of a modal proposition are:</w:t>
       </w:r>
+    </w:p>
+    <w:p>
+      <w:pPr>
+        <w:spacing w:after="40" w:line="240" w:lineRule="auto"/>
+        <w:rPr>
+          <w:rFonts w:cstheme="minorHAnsi"/>
+        </w:rPr>
+      </w:pPr>
     </w:p>
     <w:p>
       <w:pPr>
@@ -8195,6 +8135,14 @@
           <w:rFonts w:cstheme="minorHAnsi"/>
         </w:rPr>
       </w:pPr>
+    </w:p>
+    <w:p>
+      <w:pPr>
+        <w:spacing w:after="40" w:line="240" w:lineRule="auto"/>
+        <w:rPr>
+          <w:rFonts w:cstheme="minorHAnsi"/>
+        </w:rPr>
+      </w:pPr>
       <w:r>
         <w:rPr>
           <w:rFonts w:cstheme="minorHAnsi"/>
@@ -8243,7 +8191,6 @@
         <w:rPr>
           <w:rFonts w:cstheme="minorHAnsi"/>
         </w:rPr>
-        <w:lastRenderedPageBreak/>
         <w:t xml:space="preserve">A general proposition is one whose subject is a general term, referring to an essence, symbolized by a common name or a general description. </w:t>
       </w:r>
     </w:p>
@@ -8312,14 +8259,12 @@
         </w:rPr>
         <w:t xml:space="preserve">In rhetoric, a general proposition is a statement about a class or category, rather than specific individuals. It lacks quantity in the classical sense, making claims about the nature of a group or category as a whole, without specifying </w:t>
       </w:r>
-      <w:proofErr w:type="spellStart"/>
-      <w:r>
-        <w:rPr>
-          <w:rFonts w:cstheme="minorHAnsi"/>
-        </w:rPr>
-        <w:t>a</w:t>
-      </w:r>
-      <w:proofErr w:type="spellEnd"/>
+      <w:r>
+        <w:rPr>
+          <w:rFonts w:cstheme="minorHAnsi"/>
+        </w:rPr>
+        <w:t>an</w:t>
+      </w:r>
       <w:r>
         <w:rPr>
           <w:rFonts w:cstheme="minorHAnsi"/>
@@ -8747,7 +8692,21 @@
         <w:rPr>
           <w:rFonts w:cstheme="minorHAnsi"/>
         </w:rPr>
-        <w:t xml:space="preserve"> do not provide a completely exhaustive analysis of all possible types of predication.</w:t>
+        <w:t xml:space="preserve"> do not provide a completely exhaustive analysis of all possible types of </w:t>
+      </w:r>
+      <w:proofErr w:type="gramStart"/>
+      <w:r>
+        <w:rPr>
+          <w:rFonts w:cstheme="minorHAnsi"/>
+        </w:rPr>
+        <w:t>predication</w:t>
+      </w:r>
+      <w:proofErr w:type="gramEnd"/>
+      <w:r>
+        <w:rPr>
+          <w:rFonts w:cstheme="minorHAnsi"/>
+        </w:rPr>
+        <w:t>.</w:t>
       </w:r>
     </w:p>
     <w:p>
@@ -8971,20 +8930,28 @@
           <w:rFonts w:cstheme="minorHAnsi"/>
         </w:rPr>
       </w:pPr>
+    </w:p>
+    <w:p>
+      <w:pPr>
+        <w:spacing w:after="40" w:line="240" w:lineRule="auto"/>
+        <w:rPr>
+          <w:rFonts w:cstheme="minorHAnsi"/>
+        </w:rPr>
+      </w:pPr>
+    </w:p>
+    <w:p>
+      <w:pPr>
+        <w:spacing w:after="40" w:line="240" w:lineRule="auto"/>
+        <w:rPr>
+          <w:rFonts w:cstheme="minorHAnsi"/>
+        </w:rPr>
+      </w:pPr>
       <w:r>
         <w:rPr>
           <w:rFonts w:cstheme="minorHAnsi"/>
         </w:rPr>
         <w:t>A syllogism is a logical argument that uses two statements to reach a conclusion. The statements share a common term, and a third term links them together. This type of reasoning is a basic building block of logic and was developed by Aristotle.</w:t>
       </w:r>
-    </w:p>
-    <w:p>
-      <w:pPr>
-        <w:spacing w:after="40" w:line="240" w:lineRule="auto"/>
-        <w:rPr>
-          <w:rFonts w:cstheme="minorHAnsi"/>
-        </w:rPr>
-      </w:pPr>
     </w:p>
     <w:p>
       <w:pPr>
@@ -9011,7 +8978,6 @@
         <w:rPr>
           <w:rFonts w:cstheme="minorHAnsi"/>
         </w:rPr>
-        <w:lastRenderedPageBreak/>
         <w:t>Here’s a basic example of a syllogism:</w:t>
       </w:r>
     </w:p>
@@ -9375,27 +9341,10 @@
           <w:rFonts w:cstheme="minorHAnsi"/>
         </w:rPr>
       </w:pPr>
-    </w:p>
-    <w:p>
-      <w:pPr>
-        <w:spacing w:after="40" w:line="240" w:lineRule="auto"/>
-        <w:rPr>
-          <w:rFonts w:cstheme="minorHAnsi"/>
-        </w:rPr>
-      </w:pPr>
-    </w:p>
-    <w:p>
-      <w:pPr>
-        <w:spacing w:after="40" w:line="240" w:lineRule="auto"/>
-        <w:rPr>
-          <w:rFonts w:cstheme="minorHAnsi"/>
-        </w:rPr>
-      </w:pPr>
-      <w:r>
-        <w:rPr>
-          <w:rFonts w:cstheme="minorHAnsi"/>
-        </w:rPr>
-        <w:lastRenderedPageBreak/>
+      <w:r>
+        <w:rPr>
+          <w:rFonts w:cstheme="minorHAnsi"/>
+        </w:rPr>
         <w:t>The four types of relationships between propositions:</w:t>
       </w:r>
     </w:p>
@@ -9527,7 +9476,7 @@
         <w:rPr>
           <w:rFonts w:cstheme="minorHAnsi"/>
         </w:rPr>
-        <w:t>Subalternation: This happens when a general statement (like "All birds are animals") makes a specific statement (like "Some birds are animals") automatically true.</w:t>
+        <w:t>Subalternation: This happens when a general statement (like "All birds are animals") makes a specific statement (like "Some birds are animals") automatically true</w:t>
       </w:r>
     </w:p>
     <w:p>
@@ -9819,7 +9768,6 @@
         <w:rPr>
           <w:rFonts w:cstheme="minorHAnsi"/>
         </w:rPr>
-        <w:lastRenderedPageBreak/>
         <w:t xml:space="preserve">The seven </w:t>
       </w:r>
       <w:proofErr w:type="spellStart"/>
@@ -17503,7 +17451,21 @@
         <w:rPr>
           <w:rFonts w:cstheme="minorHAnsi"/>
         </w:rPr>
-        <w:t>A caesura is a break or pause within a line of verse. The caesura is a rhetorical device that can be used to emphasize certain words or phrases, create a dramatic effect, or separate ideas within a sentence. There are three types of caesura:</w:t>
+        <w:t xml:space="preserve">A caesura is a break or pause within a line of verse. The caesura is a rhetorical device that can be used to emphasize certain words or phrases, create a dramatic effect, or separate ideas within a sentence. There are three types of </w:t>
+      </w:r>
+      <w:proofErr w:type="gramStart"/>
+      <w:r>
+        <w:rPr>
+          <w:rFonts w:cstheme="minorHAnsi"/>
+        </w:rPr>
+        <w:t>caesura</w:t>
+      </w:r>
+      <w:proofErr w:type="gramEnd"/>
+      <w:r>
+        <w:rPr>
+          <w:rFonts w:cstheme="minorHAnsi"/>
+        </w:rPr>
+        <w:t>:</w:t>
       </w:r>
     </w:p>
     <w:p>
@@ -20363,7 +20325,21 @@
         <w:rPr>
           <w:rFonts w:cstheme="minorHAnsi"/>
         </w:rPr>
-        <w:t>If we know why the people we are trying to persuade are angry, we may become more sympathetic and may see our own position in a different way and make different arguments. As we become more open to the arguments the other makes, dialogue becomes more possible and we may become more persuasive because of it.</w:t>
+        <w:t xml:space="preserve">If we know why the </w:t>
+      </w:r>
+      <w:proofErr w:type="gramStart"/>
+      <w:r>
+        <w:rPr>
+          <w:rFonts w:cstheme="minorHAnsi"/>
+        </w:rPr>
+        <w:t>people</w:t>
+      </w:r>
+      <w:proofErr w:type="gramEnd"/>
+      <w:r>
+        <w:rPr>
+          <w:rFonts w:cstheme="minorHAnsi"/>
+        </w:rPr>
+        <w:t xml:space="preserve"> we are trying to persuade are angry, we may become more sympathetic and may see our own position in a different way and make different arguments. As we become more open to the arguments the other makes, dialogue becomes more possible and we may become more persuasive because of it.</w:t>
       </w:r>
     </w:p>
     <w:p>
@@ -22706,7 +22682,21 @@
         <w:rPr>
           <w:rFonts w:cstheme="minorHAnsi"/>
         </w:rPr>
-        <w:t>Saves time: By planning out your writing in advance, you can avoid writer's block and reduce the need for revisions.</w:t>
+        <w:t xml:space="preserve">Saves time: By planning out </w:t>
+      </w:r>
+      <w:proofErr w:type="gramStart"/>
+      <w:r>
+        <w:rPr>
+          <w:rFonts w:cstheme="minorHAnsi"/>
+        </w:rPr>
+        <w:t>your</w:t>
+      </w:r>
+      <w:proofErr w:type="gramEnd"/>
+      <w:r>
+        <w:rPr>
+          <w:rFonts w:cstheme="minorHAnsi"/>
+        </w:rPr>
+        <w:t xml:space="preserve"> writing in advance, you can avoid writer's block and reduce the need for revisions.</w:t>
       </w:r>
     </w:p>
     <w:p>
@@ -24078,7 +24068,21 @@
         <w:rPr>
           <w:rFonts w:cstheme="minorHAnsi"/>
         </w:rPr>
-        <w:t xml:space="preserve">As a result </w:t>
+        <w:t xml:space="preserve">As a </w:t>
+      </w:r>
+      <w:proofErr w:type="gramStart"/>
+      <w:r>
+        <w:rPr>
+          <w:rFonts w:cstheme="minorHAnsi"/>
+        </w:rPr>
+        <w:t>result</w:t>
+      </w:r>
+      <w:proofErr w:type="gramEnd"/>
+      <w:r>
+        <w:rPr>
+          <w:rFonts w:cstheme="minorHAnsi"/>
+        </w:rPr>
+        <w:t xml:space="preserve"> </w:t>
       </w:r>
     </w:p>
     <w:p>
@@ -39645,7 +39649,6 @@
   <w:style w:type="character" w:default="1" w:styleId="DefaultParagraphFont">
     <w:name w:val="Default Paragraph Font"/>
     <w:uiPriority w:val="1"/>
-    <w:semiHidden/>
     <w:unhideWhenUsed/>
   </w:style>
   <w:style w:type="table" w:default="1" w:styleId="TableNormal">

</xml_diff>

<commit_message>
Additional commit, more editing on rhetoric notes
</commit_message>
<xml_diff>
--- a/Rhetoric Notes.docx
+++ b/Rhetoric Notes.docx
@@ -106,21 +106,7 @@
         <w:rPr>
           <w:rFonts w:cstheme="minorHAnsi"/>
         </w:rPr>
-        <w:t>Rhetoric is language that is carefully constructed to persuade, motivate, or inform the reader or listener about the speaker or writer’s position. You might have heard the term used in discussions about politicians and political goals. That is because politicians, alongside people in other roles that involve public speaking, employ rhetoric regularly. In fact, the word “rhetoric” comes from the Greek “</w:t>
-      </w:r>
-      <w:proofErr w:type="spellStart"/>
-      <w:r>
-        <w:rPr>
-          <w:rFonts w:cstheme="minorHAnsi"/>
-        </w:rPr>
-        <w:t>rhetorikos</w:t>
-      </w:r>
-      <w:proofErr w:type="spellEnd"/>
-      <w:r>
-        <w:rPr>
-          <w:rFonts w:cstheme="minorHAnsi"/>
-        </w:rPr>
-        <w:t>,” which means “oratory.”</w:t>
+        <w:t>Rhetoric is language that is carefully constructed to persuade, motivate, or inform the reader or listener about the speaker or writer’s position. You might have heard the term used in discussions about politicians and political goals. That is because politicians, alongside people in other roles that involve public speaking, employ rhetoric regularly. In fact, the word “rhetoric” comes from the Greek “rhetorikos,” which means “oratory.”</w:t>
       </w:r>
     </w:p>
     <w:p>
@@ -3889,21 +3875,7 @@
         <w:rPr>
           <w:rFonts w:cstheme="minorHAnsi"/>
         </w:rPr>
-        <w:t xml:space="preserve">Attributives are words which express the accidents that exist in substance. Primary attributives include verbs, </w:t>
-      </w:r>
-      <w:proofErr w:type="spellStart"/>
-      <w:r>
-        <w:rPr>
-          <w:rFonts w:cstheme="minorHAnsi"/>
-        </w:rPr>
-        <w:t>verbals</w:t>
-      </w:r>
-      <w:proofErr w:type="spellEnd"/>
-      <w:r>
-        <w:rPr>
-          <w:rFonts w:cstheme="minorHAnsi"/>
-        </w:rPr>
-        <w:t>, and adjectives.</w:t>
+        <w:t>Attributives are words which express the accidents that exist in substance. Primary attributives include verbs, verbals, and adjectives.</w:t>
       </w:r>
     </w:p>
     <w:p>
@@ -4393,21 +4365,7 @@
         <w:rPr>
           <w:rFonts w:cstheme="minorHAnsi"/>
         </w:rPr>
-        <w:t>Adverb: a word that modifies or describes a verb, an adjective, another adverb, or even a whole sentence. Adverbs often end in “-</w:t>
-      </w:r>
-      <w:proofErr w:type="spellStart"/>
-      <w:r>
-        <w:rPr>
-          <w:rFonts w:cstheme="minorHAnsi"/>
-        </w:rPr>
-        <w:t>ly</w:t>
-      </w:r>
-      <w:proofErr w:type="spellEnd"/>
-      <w:r>
-        <w:rPr>
-          <w:rFonts w:cstheme="minorHAnsi"/>
-        </w:rPr>
-        <w:t xml:space="preserve">”, but some look exactly the same as their adjective counterparts. Example: The race finished </w:t>
+        <w:t xml:space="preserve">Adverb: a word that modifies or describes a verb, an adjective, another adverb, or even a whole sentence. Adverbs often end in “-ly”, but some look exactly the same as their adjective counterparts. Example: The race finished </w:t>
       </w:r>
       <w:r>
         <w:rPr>
@@ -5452,21 +5410,7 @@
         <w:rPr>
           <w:rFonts w:cstheme="minorHAnsi"/>
         </w:rPr>
-        <w:t xml:space="preserve">An inflection is when you change a word slightly to show different meanings, like making a word plural ("cat" to "cats") or showing action happened in the past ("jump" to "jumped"). It's like adding a little twist to a word to </w:t>
-      </w:r>
-      <w:proofErr w:type="gramStart"/>
-      <w:r>
-        <w:rPr>
-          <w:rFonts w:cstheme="minorHAnsi"/>
-        </w:rPr>
-        <w:t>tell</w:t>
-      </w:r>
-      <w:proofErr w:type="gramEnd"/>
-      <w:r>
-        <w:rPr>
-          <w:rFonts w:cstheme="minorHAnsi"/>
-        </w:rPr>
-        <w:t xml:space="preserve"> more about it.</w:t>
+        <w:t>An inflection is when you change a word slightly to show different meanings, like making a word plural ("cat" to "cats") or showing action happened in the past ("jump" to "jumped"). It's like adding a little twist to a word to tell more about it.</w:t>
       </w:r>
     </w:p>
     <w:p>
@@ -5998,21 +5942,7 @@
         <w:rPr>
           <w:rFonts w:cstheme="minorHAnsi"/>
         </w:rPr>
-        <w:t xml:space="preserve">An "abstract term" is a word that stands for an idea or concept taken from real-life things but thought about separately from them. It's like when we think about the idea of "beauty" or "strength" on their own, without connecting them to a specific person or object. These terms help us focus on certain qualities or ideas as if they were </w:t>
-      </w:r>
-      <w:proofErr w:type="gramStart"/>
-      <w:r>
-        <w:rPr>
-          <w:rFonts w:cstheme="minorHAnsi"/>
-        </w:rPr>
-        <w:t>things</w:t>
-      </w:r>
-      <w:proofErr w:type="gramEnd"/>
-      <w:r>
-        <w:rPr>
-          <w:rFonts w:cstheme="minorHAnsi"/>
-        </w:rPr>
-        <w:t xml:space="preserve"> we can talk about all by themselves.</w:t>
+        <w:t>An "abstract term" is a word that stands for an idea or concept taken from real-life things but thought about separately from them. It's like when we think about the idea of "beauty" or "strength" on their own, without connecting them to a specific person or object. These terms help us focus on certain qualities or ideas as if they were things we can talk about all by themselves.</w:t>
       </w:r>
     </w:p>
     <w:p>
@@ -6244,21 +6174,7 @@
         <w:rPr>
           <w:rFonts w:cstheme="minorHAnsi"/>
         </w:rPr>
-        <w:t>Quantity (</w:t>
-      </w:r>
-      <w:proofErr w:type="spellStart"/>
-      <w:r>
-        <w:rPr>
-          <w:rFonts w:cstheme="minorHAnsi"/>
-        </w:rPr>
-        <w:t>Quantitas</w:t>
-      </w:r>
-      <w:proofErr w:type="spellEnd"/>
-      <w:r>
-        <w:rPr>
-          <w:rFonts w:cstheme="minorHAnsi"/>
-        </w:rPr>
-        <w:t>): This pertains to the measurable aspects of a being, such as length, volume, and number. It answers questions like "How much?" or "How many?"</w:t>
+        <w:t>Quantity (Quantitas): This pertains to the measurable aspects of a being, such as length, volume, and number. It answers questions like "How much?" or "How many?"</w:t>
       </w:r>
     </w:p>
     <w:p>
@@ -6277,21 +6193,7 @@
         <w:rPr>
           <w:rFonts w:cstheme="minorHAnsi"/>
         </w:rPr>
-        <w:t>Quality (</w:t>
-      </w:r>
-      <w:proofErr w:type="spellStart"/>
-      <w:r>
-        <w:rPr>
-          <w:rFonts w:cstheme="minorHAnsi"/>
-        </w:rPr>
-        <w:t>Qualitas</w:t>
-      </w:r>
-      <w:proofErr w:type="spellEnd"/>
-      <w:r>
-        <w:rPr>
-          <w:rFonts w:cstheme="minorHAnsi"/>
-        </w:rPr>
-        <w:t>): This category describes the characteristics or attributes that a being possesses, such as color, shape, or any other trait that describes how a being is.</w:t>
+        <w:t>Quality (Qualitas): This category describes the characteristics or attributes that a being possesses, such as color, shape, or any other trait that describes how a being is.</w:t>
       </w:r>
     </w:p>
     <w:p>
@@ -6310,21 +6212,7 @@
         <w:rPr>
           <w:rFonts w:cstheme="minorHAnsi"/>
         </w:rPr>
-        <w:t>Relation (</w:t>
-      </w:r>
-      <w:proofErr w:type="spellStart"/>
-      <w:r>
-        <w:rPr>
-          <w:rFonts w:cstheme="minorHAnsi"/>
-        </w:rPr>
-        <w:t>Relatio</w:t>
-      </w:r>
-      <w:proofErr w:type="spellEnd"/>
-      <w:r>
-        <w:rPr>
-          <w:rFonts w:cstheme="minorHAnsi"/>
-        </w:rPr>
-        <w:t>): This is about how one being may be related to another. Relations can include concepts like "bigger than," "father of," or "belonging to."</w:t>
+        <w:t>Relation (Relatio): This is about how one being may be related to another. Relations can include concepts like "bigger than," "father of," or "belonging to."</w:t>
       </w:r>
     </w:p>
     <w:p>
@@ -6419,21 +6307,7 @@
         <w:rPr>
           <w:rFonts w:cstheme="minorHAnsi"/>
         </w:rPr>
-        <w:t>Action (</w:t>
-      </w:r>
-      <w:proofErr w:type="spellStart"/>
-      <w:r>
-        <w:rPr>
-          <w:rFonts w:cstheme="minorHAnsi"/>
-        </w:rPr>
-        <w:t>Actio</w:t>
-      </w:r>
-      <w:proofErr w:type="spellEnd"/>
-      <w:r>
-        <w:rPr>
-          <w:rFonts w:cstheme="minorHAnsi"/>
-        </w:rPr>
-        <w:t>): This is about what a being does or can do. It involves activities or processes that a being initiates or performs.</w:t>
+        <w:t>Action (Actio): This is about what a being does or can do. It involves activities or processes that a being initiates or performs.</w:t>
       </w:r>
     </w:p>
     <w:p>
@@ -7100,6 +6974,7 @@
     <w:p>
       <w:pPr>
         <w:spacing w:after="40" w:line="240" w:lineRule="auto"/>
+        <w:ind w:left="360"/>
         <w:rPr>
           <w:rFonts w:cstheme="minorHAnsi"/>
         </w:rPr>
@@ -8583,21 +8458,7 @@
         <w:rPr>
           <w:rFonts w:cstheme="minorHAnsi"/>
         </w:rPr>
-        <w:t xml:space="preserve">In logic, the </w:t>
-      </w:r>
-      <w:proofErr w:type="spellStart"/>
-      <w:r>
-        <w:rPr>
-          <w:rFonts w:cstheme="minorHAnsi"/>
-        </w:rPr>
-        <w:t>predicables</w:t>
-      </w:r>
-      <w:proofErr w:type="spellEnd"/>
-      <w:r>
-        <w:rPr>
-          <w:rFonts w:cstheme="minorHAnsi"/>
-        </w:rPr>
-        <w:t xml:space="preserve"> are a way to classify predicates based on how they relate to subjects in a proposition. For example, a predicate can tell us whether a subject belongs to a general category (genus), has special characteristics that distinguish it from others in that category (differentia), or has additional descriptive qualities (property or accident). This classification is similar to how in grammar, we analyze the structure of a sentence to understand the roles and relationships of words and phrases (like subjects, verbs, and objects).</w:t>
+        <w:t>In logic, the predicables are a way to classify predicates based on how they relate to subjects in a proposition. For example, a predicate can tell us whether a subject belongs to a general category (genus), has special characteristics that distinguish it from others in that category (differentia), or has additional descriptive qualities (property or accident). This classification is similar to how in grammar, we analyze the structure of a sentence to understand the roles and relationships of words and phrases (like subjects, verbs, and objects).</w:t>
       </w:r>
     </w:p>
     <w:p>
@@ -8664,79 +8525,29 @@
         <w:rPr>
           <w:rFonts w:cstheme="minorHAnsi"/>
         </w:rPr>
-        <w:t xml:space="preserve">hile the </w:t>
-      </w:r>
-      <w:proofErr w:type="spellStart"/>
-      <w:r>
-        <w:rPr>
-          <w:rFonts w:cstheme="minorHAnsi"/>
-        </w:rPr>
-        <w:t>predicables</w:t>
-      </w:r>
-      <w:proofErr w:type="spellEnd"/>
-      <w:r>
-        <w:rPr>
-          <w:rFonts w:cstheme="minorHAnsi"/>
-        </w:rPr>
-        <w:t xml:space="preserve"> provide a useful framework for understanding how predicates can describe subjects, there are instances where this framework falls short, particularly when dealing with predicates that relate to broader or more distant categories than the subject directly belongs to. This limitation means that the </w:t>
-      </w:r>
-      <w:proofErr w:type="spellStart"/>
-      <w:r>
-        <w:rPr>
-          <w:rFonts w:cstheme="minorHAnsi"/>
-        </w:rPr>
-        <w:t>predicables</w:t>
-      </w:r>
-      <w:proofErr w:type="spellEnd"/>
-      <w:r>
-        <w:rPr>
-          <w:rFonts w:cstheme="minorHAnsi"/>
-        </w:rPr>
-        <w:t xml:space="preserve"> do not provide a completely exhaustive analysis of all possible types of </w:t>
-      </w:r>
-      <w:proofErr w:type="gramStart"/>
-      <w:r>
-        <w:rPr>
-          <w:rFonts w:cstheme="minorHAnsi"/>
-        </w:rPr>
-        <w:t>predication</w:t>
-      </w:r>
-      <w:proofErr w:type="gramEnd"/>
-      <w:r>
-        <w:rPr>
-          <w:rFonts w:cstheme="minorHAnsi"/>
-        </w:rPr>
-        <w:t>.</w:t>
-      </w:r>
-    </w:p>
-    <w:p>
-      <w:pPr>
-        <w:spacing w:after="40" w:line="240" w:lineRule="auto"/>
-        <w:rPr>
-          <w:rFonts w:cstheme="minorHAnsi"/>
-        </w:rPr>
-      </w:pPr>
-    </w:p>
-    <w:p>
-      <w:pPr>
-        <w:spacing w:after="40" w:line="240" w:lineRule="auto"/>
-        <w:rPr>
-          <w:rFonts w:cstheme="minorHAnsi"/>
-        </w:rPr>
-      </w:pPr>
-      <w:proofErr w:type="spellStart"/>
-      <w:r>
-        <w:rPr>
-          <w:rFonts w:cstheme="minorHAnsi"/>
-        </w:rPr>
-        <w:t>Praedicamenta</w:t>
-      </w:r>
-      <w:proofErr w:type="spellEnd"/>
-      <w:r>
-        <w:rPr>
-          <w:rFonts w:cstheme="minorHAnsi"/>
-        </w:rPr>
-        <w:t>: When a predicate falls into the same category as the subject, it describes the subject either broadly or specifically. If it defines the subject as part of a genus, it's a broader description. If it specifies a species, the description is more specific.</w:t>
+        <w:t>hile the predicables provide a useful framework for understanding how predicates can describe subjects, there are instances where this framework falls short, particularly when dealing with predicates that relate to broader or more distant categories than the subject directly belongs to. This limitation means that the predicables do not provide a completely exhaustive analysis of all possible types of predication.</w:t>
+      </w:r>
+    </w:p>
+    <w:p>
+      <w:pPr>
+        <w:spacing w:after="40" w:line="240" w:lineRule="auto"/>
+        <w:rPr>
+          <w:rFonts w:cstheme="minorHAnsi"/>
+        </w:rPr>
+      </w:pPr>
+    </w:p>
+    <w:p>
+      <w:pPr>
+        <w:spacing w:after="40" w:line="240" w:lineRule="auto"/>
+        <w:rPr>
+          <w:rFonts w:cstheme="minorHAnsi"/>
+        </w:rPr>
+      </w:pPr>
+      <w:r>
+        <w:rPr>
+          <w:rFonts w:cstheme="minorHAnsi"/>
+        </w:rPr>
+        <w:t>Praedicamenta: When a predicate falls into the same category as the subject, it describes the subject either broadly or specifically. If it defines the subject as part of a genus, it's a broader description. If it specifies a species, the description is more specific.</w:t>
       </w:r>
     </w:p>
     <w:p>
@@ -8946,10 +8757,19 @@
           <w:rFonts w:cstheme="minorHAnsi"/>
         </w:rPr>
       </w:pPr>
-      <w:r>
-        <w:rPr>
-          <w:rFonts w:cstheme="minorHAnsi"/>
-        </w:rPr>
+    </w:p>
+    <w:p>
+      <w:pPr>
+        <w:spacing w:after="40" w:line="240" w:lineRule="auto"/>
+        <w:rPr>
+          <w:rFonts w:cstheme="minorHAnsi"/>
+        </w:rPr>
+      </w:pPr>
+      <w:r>
+        <w:rPr>
+          <w:rFonts w:cstheme="minorHAnsi"/>
+        </w:rPr>
+        <w:lastRenderedPageBreak/>
         <w:t>A syllogism is a logical argument that uses two statements to reach a conclusion. The statements share a common term, and a third term links them together. This type of reasoning is a basic building block of logic and was developed by Aristotle.</w:t>
       </w:r>
     </w:p>
@@ -9501,19 +9321,11 @@
           <w:rFonts w:cstheme="minorHAnsi"/>
         </w:rPr>
       </w:pPr>
-      <w:proofErr w:type="spellStart"/>
-      <w:r>
-        <w:rPr>
-          <w:rFonts w:cstheme="minorHAnsi"/>
-        </w:rPr>
-        <w:t>Eduction</w:t>
-      </w:r>
-      <w:proofErr w:type="spellEnd"/>
-      <w:r>
-        <w:rPr>
-          <w:rFonts w:cstheme="minorHAnsi"/>
-        </w:rPr>
-        <w:t>: This is about making new statements based on what you already know, through logical steps:</w:t>
+      <w:r>
+        <w:rPr>
+          <w:rFonts w:cstheme="minorHAnsi"/>
+        </w:rPr>
+        <w:t>Eduction: This is about making new statements based on what you already know, through logical steps:</w:t>
       </w:r>
     </w:p>
     <w:p>
@@ -9768,21 +9580,7 @@
         <w:rPr>
           <w:rFonts w:cstheme="minorHAnsi"/>
         </w:rPr>
-        <w:t xml:space="preserve">The seven </w:t>
-      </w:r>
-      <w:proofErr w:type="spellStart"/>
-      <w:r>
-        <w:rPr>
-          <w:rFonts w:cstheme="minorHAnsi"/>
-        </w:rPr>
-        <w:t>eductive</w:t>
-      </w:r>
-      <w:proofErr w:type="spellEnd"/>
-      <w:r>
-        <w:rPr>
-          <w:rFonts w:cstheme="minorHAnsi"/>
-        </w:rPr>
-        <w:t xml:space="preserve"> forms in rhetoric are:</w:t>
+        <w:t>The seven eductive forms in rhetoric are:</w:t>
       </w:r>
     </w:p>
     <w:p>
@@ -9946,21 +9744,7 @@
         <w:rPr>
           <w:rFonts w:cstheme="minorHAnsi"/>
         </w:rPr>
-        <w:t xml:space="preserve">These </w:t>
-      </w:r>
-      <w:proofErr w:type="spellStart"/>
-      <w:r>
-        <w:rPr>
-          <w:rFonts w:cstheme="minorHAnsi"/>
-        </w:rPr>
-        <w:t>eductive</w:t>
-      </w:r>
-      <w:proofErr w:type="spellEnd"/>
-      <w:r>
-        <w:rPr>
-          <w:rFonts w:cstheme="minorHAnsi"/>
-        </w:rPr>
-        <w:t xml:space="preserve"> forms represent different ways of developing and supporting arguments or explanations in rhetoric and persuasive writing. They help the speaker or writer organize their ideas and present them in a logical, structured manner.</w:t>
+        <w:t>These eductive forms represent different ways of developing and supporting arguments or explanations in rhetoric and persuasive writing. They help the speaker or writer organize their ideas and present them in a logical, structured manner.</w:t>
       </w:r>
     </w:p>
     <w:p>
@@ -10656,7 +10440,7 @@
         <w:rPr>
           <w:rFonts w:cstheme="minorHAnsi"/>
         </w:rPr>
-        <w:t>Words like "because," "for," or "since" start a premise, which is a reason that leads to a conclusion. The other statement you see will be that conclusion.</w:t>
+        <w:t>Words like "because," "for," or "since" start a premise, which is a reason that leads to a conclusion. The other statement you see will be that conclusion</w:t>
       </w:r>
     </w:p>
     <w:p>
@@ -10675,7 +10459,7 @@
         <w:rPr>
           <w:rFonts w:cstheme="minorHAnsi"/>
         </w:rPr>
-        <w:t>Words like "therefore," "consequently," or "accordingly" signal the conclusion itself.</w:t>
+        <w:t>Words like "therefore," "consequently," or "accordingly" signal the conclusion itself</w:t>
       </w:r>
     </w:p>
     <w:p>
@@ -10694,7 +10478,7 @@
         <w:rPr>
           <w:rFonts w:cstheme="minorHAnsi"/>
         </w:rPr>
-        <w:t>Words like "and" or "but" link two premises together, and suggest that the conclusion is missing and needs to be inferred.</w:t>
+        <w:t>Words like "and" or "but" link two premises together, and suggest that the conclusion is missing and needs to be inferred</w:t>
       </w:r>
     </w:p>
     <w:p>
@@ -10834,21 +10618,7 @@
         <w:rPr>
           <w:rFonts w:cstheme="minorHAnsi"/>
         </w:rPr>
-        <w:t xml:space="preserve">A </w:t>
-      </w:r>
-      <w:proofErr w:type="spellStart"/>
-      <w:r>
-        <w:rPr>
-          <w:rFonts w:cstheme="minorHAnsi"/>
-        </w:rPr>
-        <w:t>sorite</w:t>
-      </w:r>
-      <w:proofErr w:type="spellEnd"/>
-      <w:r>
-        <w:rPr>
-          <w:rFonts w:cstheme="minorHAnsi"/>
-        </w:rPr>
-        <w:t xml:space="preserve"> is a form of argument where a series of statements are chained together. Each statement leads logically to the next, with the conclusion of one statement serving as the premise for the next. It builds up step by step until it reaches a final conclusion at the end. This kind of argument is sometimes also referred to as a "chain argument" because of how the statements are linked together like links in a chain.</w:t>
+        <w:t>A sorite is a form of argument where a series of statements are chained together. Each statement leads logically to the next, with the conclusion of one statement serving as the premise for the next. It builds up step by step until it reaches a final conclusion at the end. This kind of argument is sometimes also referred to as a "chain argument" because of how the statements are linked together like links in a chain.</w:t>
       </w:r>
     </w:p>
     <w:p>
@@ -12237,7 +12007,19 @@
         <w:rPr>
           <w:rFonts w:cstheme="minorHAnsi"/>
         </w:rPr>
-        <w:t>1.Material Fallacies: These occur within the content of the argument and are often related to the information being used or the way it's interpreted. These include fallacies like:</w:t>
+        <w:t>1.</w:t>
+      </w:r>
+      <w:r>
+        <w:rPr>
+          <w:rFonts w:cstheme="minorHAnsi"/>
+        </w:rPr>
+        <w:t xml:space="preserve"> </w:t>
+      </w:r>
+      <w:r>
+        <w:rPr>
+          <w:rFonts w:cstheme="minorHAnsi"/>
+        </w:rPr>
+        <w:t>Material Fallacies: These occur within the content of the argument and are often related to the information being used or the way it's interpreted. These include fallacies like:</w:t>
       </w:r>
     </w:p>
     <w:p>
@@ -12328,7 +12110,19 @@
         <w:rPr>
           <w:rFonts w:cstheme="minorHAnsi"/>
         </w:rPr>
-        <w:t>2.Verbal Fallacies: These occur because of the language used in the argument, leading to ambiguity and misunderstanding. Examples include:</w:t>
+        <w:t>2.</w:t>
+      </w:r>
+      <w:r>
+        <w:rPr>
+          <w:rFonts w:cstheme="minorHAnsi"/>
+        </w:rPr>
+        <w:t xml:space="preserve"> </w:t>
+      </w:r>
+      <w:r>
+        <w:rPr>
+          <w:rFonts w:cstheme="minorHAnsi"/>
+        </w:rPr>
+        <w:t>Verbal Fallacies: These occur because of the language used in the argument, leading to ambiguity and misunderstanding. Examples include:</w:t>
       </w:r>
     </w:p>
     <w:p>
@@ -12441,83 +12235,126 @@
         <w:rPr>
           <w:rFonts w:cstheme="minorHAnsi"/>
         </w:rPr>
-        <w:t xml:space="preserve">Material fallacies originate from the substance of an argument—specifically, the terms, concepts, and symbols used to convey these ideas. They can undermine an argument that may otherwise appear logically valid. Aristotle categorized these fallacies into two groups: six 'fallacies in </w:t>
-      </w:r>
-      <w:proofErr w:type="spellStart"/>
-      <w:r>
-        <w:rPr>
-          <w:rFonts w:cstheme="minorHAnsi"/>
-        </w:rPr>
-        <w:t>dictione</w:t>
-      </w:r>
-      <w:proofErr w:type="spellEnd"/>
-      <w:r>
-        <w:rPr>
-          <w:rFonts w:cstheme="minorHAnsi"/>
-        </w:rPr>
-        <w:t xml:space="preserve">,' which stem from a concealed assumption that the language does not express, and seven 'fallacies extra </w:t>
-      </w:r>
-      <w:proofErr w:type="spellStart"/>
-      <w:r>
-        <w:rPr>
-          <w:rFonts w:cstheme="minorHAnsi"/>
-        </w:rPr>
-        <w:t>dictionem</w:t>
-      </w:r>
-      <w:proofErr w:type="spellEnd"/>
-      <w:r>
-        <w:rPr>
-          <w:rFonts w:cstheme="minorHAnsi"/>
-        </w:rPr>
-        <w:t>,' marked by a covert, erroneous assumption that the language used does not justify</w:t>
-      </w:r>
-      <w:r>
-        <w:rPr>
-          <w:rFonts w:cstheme="minorHAnsi"/>
-        </w:rPr>
-        <w:t xml:space="preserve"> (at bottom)</w:t>
-      </w:r>
-      <w:r>
-        <w:rPr>
-          <w:rFonts w:cstheme="minorHAnsi"/>
-        </w:rPr>
-        <w:t>.</w:t>
-      </w:r>
-    </w:p>
-    <w:p>
-      <w:pPr>
-        <w:spacing w:after="40" w:line="240" w:lineRule="auto"/>
-        <w:rPr>
-          <w:rFonts w:cstheme="minorHAnsi"/>
-        </w:rPr>
-      </w:pPr>
-    </w:p>
-    <w:p>
-      <w:pPr>
-        <w:spacing w:after="40" w:line="240" w:lineRule="auto"/>
-        <w:rPr>
-          <w:rFonts w:cstheme="minorHAnsi"/>
-        </w:rPr>
-      </w:pPr>
-      <w:r>
-        <w:rPr>
-          <w:rFonts w:cstheme="minorHAnsi"/>
-        </w:rPr>
-        <w:t xml:space="preserve">The Fallacies in </w:t>
-      </w:r>
-      <w:proofErr w:type="spellStart"/>
-      <w:r>
-        <w:rPr>
-          <w:rFonts w:cstheme="minorHAnsi"/>
-        </w:rPr>
-        <w:t>Dictione</w:t>
-      </w:r>
-      <w:proofErr w:type="spellEnd"/>
-      <w:r>
-        <w:rPr>
-          <w:rFonts w:cstheme="minorHAnsi"/>
-        </w:rPr>
-        <w:t>:</w:t>
+        <w:t>Material fallacies occur when the content of an argument, such as the words, ideas, or symbols used, contains flaws that undermine the argument's validity, even if it appears logically sound. According to Aristotle, these fallacies can be categorized into two main groups: "fallacies in dictione" and "fallacies extra dictionem". The first type involves hidden assumptions not explicitly stated in the language used, while the second type involves assumptions not supported by the language used, often due to errors or covert mistakes.</w:t>
+      </w:r>
+    </w:p>
+    <w:p>
+      <w:pPr>
+        <w:spacing w:after="40" w:line="240" w:lineRule="auto"/>
+        <w:rPr>
+          <w:rFonts w:cstheme="minorHAnsi"/>
+        </w:rPr>
+      </w:pPr>
+    </w:p>
+    <w:p>
+      <w:pPr>
+        <w:spacing w:after="40" w:line="240" w:lineRule="auto"/>
+        <w:rPr>
+          <w:rFonts w:cstheme="minorHAnsi"/>
+        </w:rPr>
+      </w:pPr>
+    </w:p>
+    <w:p>
+      <w:pPr>
+        <w:spacing w:after="40" w:line="240" w:lineRule="auto"/>
+        <w:rPr>
+          <w:rFonts w:cstheme="minorHAnsi"/>
+        </w:rPr>
+      </w:pPr>
+    </w:p>
+    <w:p>
+      <w:pPr>
+        <w:spacing w:after="40" w:line="240" w:lineRule="auto"/>
+        <w:rPr>
+          <w:rFonts w:cstheme="minorHAnsi"/>
+        </w:rPr>
+      </w:pPr>
+    </w:p>
+    <w:p>
+      <w:pPr>
+        <w:spacing w:after="40" w:line="240" w:lineRule="auto"/>
+        <w:rPr>
+          <w:rFonts w:cstheme="minorHAnsi"/>
+        </w:rPr>
+      </w:pPr>
+    </w:p>
+    <w:p>
+      <w:pPr>
+        <w:spacing w:after="40" w:line="240" w:lineRule="auto"/>
+        <w:rPr>
+          <w:rFonts w:cstheme="minorHAnsi"/>
+        </w:rPr>
+      </w:pPr>
+    </w:p>
+    <w:p>
+      <w:pPr>
+        <w:spacing w:after="40" w:line="240" w:lineRule="auto"/>
+        <w:rPr>
+          <w:rFonts w:cstheme="minorHAnsi"/>
+        </w:rPr>
+      </w:pPr>
+    </w:p>
+    <w:p>
+      <w:pPr>
+        <w:spacing w:after="40" w:line="240" w:lineRule="auto"/>
+        <w:rPr>
+          <w:rFonts w:cstheme="minorHAnsi"/>
+        </w:rPr>
+      </w:pPr>
+    </w:p>
+    <w:p>
+      <w:pPr>
+        <w:spacing w:after="40" w:line="240" w:lineRule="auto"/>
+        <w:rPr>
+          <w:rFonts w:cstheme="minorHAnsi"/>
+        </w:rPr>
+      </w:pPr>
+    </w:p>
+    <w:p>
+      <w:pPr>
+        <w:spacing w:after="40" w:line="240" w:lineRule="auto"/>
+        <w:rPr>
+          <w:rFonts w:cstheme="minorHAnsi"/>
+        </w:rPr>
+      </w:pPr>
+    </w:p>
+    <w:p>
+      <w:pPr>
+        <w:spacing w:after="40" w:line="240" w:lineRule="auto"/>
+        <w:rPr>
+          <w:rFonts w:cstheme="minorHAnsi"/>
+        </w:rPr>
+      </w:pPr>
+    </w:p>
+    <w:p>
+      <w:pPr>
+        <w:spacing w:after="40" w:line="240" w:lineRule="auto"/>
+        <w:rPr>
+          <w:rFonts w:cstheme="minorHAnsi"/>
+        </w:rPr>
+      </w:pPr>
+    </w:p>
+    <w:p>
+      <w:pPr>
+        <w:spacing w:after="40" w:line="240" w:lineRule="auto"/>
+        <w:rPr>
+          <w:rFonts w:cstheme="minorHAnsi"/>
+        </w:rPr>
+      </w:pPr>
+    </w:p>
+    <w:p>
+      <w:pPr>
+        <w:spacing w:after="40" w:line="240" w:lineRule="auto"/>
+        <w:rPr>
+          <w:rFonts w:cstheme="minorHAnsi"/>
+        </w:rPr>
+      </w:pPr>
+      <w:r>
+        <w:rPr>
+          <w:rFonts w:cstheme="minorHAnsi"/>
+        </w:rPr>
+        <w:lastRenderedPageBreak/>
+        <w:t>The Fallacies in Dictione:</w:t>
       </w:r>
     </w:p>
     <w:p>
@@ -12594,22 +12431,7 @@
         <w:rPr>
           <w:rFonts w:cstheme="minorHAnsi"/>
         </w:rPr>
-        <w:lastRenderedPageBreak/>
-        <w:t xml:space="preserve">The Fallacies Extra </w:t>
-      </w:r>
-      <w:proofErr w:type="spellStart"/>
-      <w:r>
-        <w:rPr>
-          <w:rFonts w:cstheme="minorHAnsi"/>
-        </w:rPr>
-        <w:t>Dictionem</w:t>
-      </w:r>
-      <w:proofErr w:type="spellEnd"/>
-      <w:r>
-        <w:rPr>
-          <w:rFonts w:cstheme="minorHAnsi"/>
-        </w:rPr>
-        <w:t>:</w:t>
+        <w:t>The Fallacies Extra Dictionem:</w:t>
       </w:r>
     </w:p>
     <w:p>
@@ -12787,25 +12609,20 @@
           <w:rFonts w:cstheme="minorHAnsi"/>
         </w:rPr>
       </w:pPr>
-      <w:r>
-        <w:rPr>
-          <w:rFonts w:cstheme="minorHAnsi"/>
-        </w:rPr>
-        <w:t xml:space="preserve">In rhetoric, understanding the two intentions of a term is crucial because it allows you to grasp the complexities of language and communication. The two intentions of a term refer to </w:t>
-      </w:r>
-      <w:proofErr w:type="spellStart"/>
-      <w:r>
-        <w:rPr>
-          <w:rFonts w:cstheme="minorHAnsi"/>
-        </w:rPr>
-        <w:t>its</w:t>
-      </w:r>
-      <w:proofErr w:type="spellEnd"/>
-      <w:r>
-        <w:rPr>
-          <w:rFonts w:cstheme="minorHAnsi"/>
-        </w:rPr>
-        <w:t>:</w:t>
+    </w:p>
+    <w:p>
+      <w:pPr>
+        <w:spacing w:after="40" w:line="240" w:lineRule="auto"/>
+        <w:rPr>
+          <w:rFonts w:cstheme="minorHAnsi"/>
+        </w:rPr>
+      </w:pPr>
+      <w:r>
+        <w:rPr>
+          <w:rFonts w:cstheme="minorHAnsi"/>
+        </w:rPr>
+        <w:lastRenderedPageBreak/>
+        <w:t>In rhetoric, understanding the two intentions of a term is crucial because it allows you to grasp the complexities of language and communication. The two intentions of a term refer to its:</w:t>
       </w:r>
     </w:p>
     <w:p>
@@ -12865,97 +12682,192 @@
     </w:p>
     <w:p>
       <w:pPr>
-        <w:pStyle w:val="ListParagraph"/>
-        <w:spacing w:after="40" w:line="240" w:lineRule="auto"/>
-        <w:rPr>
-          <w:rFonts w:cstheme="minorHAnsi"/>
-        </w:rPr>
-      </w:pPr>
-    </w:p>
-    <w:p>
-      <w:pPr>
-        <w:pStyle w:val="ListParagraph"/>
-        <w:spacing w:after="40" w:line="240" w:lineRule="auto"/>
-        <w:rPr>
-          <w:rFonts w:cstheme="minorHAnsi"/>
-        </w:rPr>
-      </w:pPr>
-    </w:p>
-    <w:p>
-      <w:pPr>
-        <w:pStyle w:val="ListParagraph"/>
-        <w:spacing w:after="40" w:line="240" w:lineRule="auto"/>
-        <w:rPr>
-          <w:rFonts w:cstheme="minorHAnsi"/>
-        </w:rPr>
-      </w:pPr>
-    </w:p>
-    <w:p>
-      <w:pPr>
-        <w:pStyle w:val="ListParagraph"/>
-        <w:spacing w:after="40" w:line="240" w:lineRule="auto"/>
-        <w:rPr>
-          <w:rFonts w:cstheme="minorHAnsi"/>
-        </w:rPr>
-      </w:pPr>
-    </w:p>
-    <w:p>
-      <w:pPr>
-        <w:pStyle w:val="ListParagraph"/>
-        <w:spacing w:after="40" w:line="240" w:lineRule="auto"/>
-        <w:rPr>
-          <w:rFonts w:cstheme="minorHAnsi"/>
-        </w:rPr>
-      </w:pPr>
-    </w:p>
-    <w:p>
-      <w:pPr>
-        <w:pStyle w:val="ListParagraph"/>
-        <w:spacing w:after="40" w:line="240" w:lineRule="auto"/>
-        <w:rPr>
-          <w:rFonts w:cstheme="minorHAnsi"/>
-        </w:rPr>
-      </w:pPr>
-    </w:p>
-    <w:p>
-      <w:pPr>
-        <w:pStyle w:val="ListParagraph"/>
-        <w:spacing w:after="40" w:line="240" w:lineRule="auto"/>
-        <w:rPr>
-          <w:rFonts w:cstheme="minorHAnsi"/>
-        </w:rPr>
-      </w:pPr>
-    </w:p>
-    <w:p>
-      <w:pPr>
-        <w:pStyle w:val="ListParagraph"/>
-        <w:spacing w:after="40" w:line="240" w:lineRule="auto"/>
-        <w:rPr>
-          <w:rFonts w:cstheme="minorHAnsi"/>
-        </w:rPr>
-      </w:pPr>
-    </w:p>
-    <w:p>
-      <w:pPr>
-        <w:pStyle w:val="ListParagraph"/>
-        <w:spacing w:after="40" w:line="240" w:lineRule="auto"/>
-        <w:rPr>
-          <w:rFonts w:cstheme="minorHAnsi"/>
-        </w:rPr>
-      </w:pPr>
-    </w:p>
-    <w:p>
-      <w:pPr>
-        <w:pStyle w:val="ListParagraph"/>
-        <w:spacing w:after="40" w:line="240" w:lineRule="auto"/>
-        <w:rPr>
-          <w:rFonts w:cstheme="minorHAnsi"/>
-        </w:rPr>
-      </w:pPr>
-    </w:p>
-    <w:p>
-      <w:pPr>
-        <w:spacing w:after="40" w:line="240" w:lineRule="auto"/>
+        <w:spacing w:after="40" w:line="240" w:lineRule="auto"/>
+        <w:rPr>
+          <w:rFonts w:cstheme="minorHAnsi"/>
+        </w:rPr>
+      </w:pPr>
+      <w:r>
+        <w:rPr>
+          <w:rFonts w:cstheme="minorHAnsi"/>
+        </w:rPr>
+        <w:t>In rhetoric, the three impositions of a word refer to the ways in which language is used to shape meaning and influence others. The three impositions are:</w:t>
+      </w:r>
+    </w:p>
+    <w:p>
+      <w:pPr>
+        <w:spacing w:after="40" w:line="240" w:lineRule="auto"/>
+        <w:ind w:left="720"/>
+        <w:rPr>
+          <w:rFonts w:cstheme="minorHAnsi"/>
+        </w:rPr>
+      </w:pPr>
+      <w:r>
+        <w:rPr>
+          <w:rFonts w:cstheme="minorHAnsi"/>
+        </w:rPr>
+        <w:t>1. Imposition of Extension: This refers to the scope or range of things to which a word or phrase applies. Understanding the extension of a term helps you identify what is included or excluded from a definition or classification.</w:t>
+      </w:r>
+    </w:p>
+    <w:p>
+      <w:pPr>
+        <w:spacing w:after="40" w:line="240" w:lineRule="auto"/>
+        <w:ind w:left="720"/>
+        <w:rPr>
+          <w:rFonts w:cstheme="minorHAnsi"/>
+        </w:rPr>
+      </w:pPr>
+      <w:r>
+        <w:rPr>
+          <w:rFonts w:cstheme="minorHAnsi"/>
+        </w:rPr>
+        <w:t>2. Imposition of Intension: This refers to the qualities or characteristics that define a concept or term. Intension determines the essential attributes or connotations associated with a word or phrase.</w:t>
+      </w:r>
+    </w:p>
+    <w:p>
+      <w:pPr>
+        <w:spacing w:after="40" w:line="240" w:lineRule="auto"/>
+        <w:ind w:left="720"/>
+        <w:rPr>
+          <w:rFonts w:cstheme="minorHAnsi"/>
+        </w:rPr>
+      </w:pPr>
+      <w:r>
+        <w:rPr>
+          <w:rFonts w:cstheme="minorHAnsi"/>
+        </w:rPr>
+        <w:t>3. Imposition of Emotion: This refers to the emotional associations or connotations that words or phrases evoke. Emotions can influence how people respond to language and shape their attitudes and beliefs.</w:t>
+      </w:r>
+    </w:p>
+    <w:p>
+      <w:pPr>
+        <w:spacing w:after="40" w:line="240" w:lineRule="auto"/>
+        <w:rPr>
+          <w:rFonts w:cstheme="minorHAnsi"/>
+        </w:rPr>
+      </w:pPr>
+    </w:p>
+    <w:p>
+      <w:pPr>
+        <w:spacing w:after="40" w:line="240" w:lineRule="auto"/>
+        <w:rPr>
+          <w:rFonts w:cstheme="minorHAnsi"/>
+        </w:rPr>
+      </w:pPr>
+      <w:r>
+        <w:rPr>
+          <w:rFonts w:cstheme="minorHAnsi"/>
+        </w:rPr>
+        <w:t>The imposition fallacy happens when we mistakenly assume that a word's meaning in one context applies to all contexts. For example: 'A banana is yellow. Yellow is an adjective. So, banana is an adjective.' This reasoning is flawed because 'yellow' has different meanings in each sentence (first imposition: a color, second imposition: a word type).</w:t>
+      </w:r>
+    </w:p>
+    <w:p>
+      <w:pPr>
+        <w:spacing w:after="40" w:line="240" w:lineRule="auto"/>
+        <w:rPr>
+          <w:rFonts w:cstheme="minorHAnsi"/>
+        </w:rPr>
+      </w:pPr>
+    </w:p>
+    <w:p>
+      <w:pPr>
+        <w:spacing w:after="40" w:line="240" w:lineRule="auto"/>
+        <w:rPr>
+          <w:rFonts w:cstheme="minorHAnsi"/>
+        </w:rPr>
+      </w:pPr>
+      <w:r>
+        <w:rPr>
+          <w:rFonts w:cstheme="minorHAnsi"/>
+        </w:rPr>
+        <w:t>When we use terms like 'phonetics' and 'spelling' (or 'orthography') to describe something, we're looking at the most basic level - just the sounds or written symbols themselves, without any added meaning or interpretation. We're essentially stripping away any extra layers of understanding and focusing on the raw sounds or written notation.</w:t>
+      </w:r>
+    </w:p>
+    <w:p>
+      <w:pPr>
+        <w:spacing w:after="40" w:line="240" w:lineRule="auto"/>
+        <w:rPr>
+          <w:rFonts w:cstheme="minorHAnsi"/>
+        </w:rPr>
+      </w:pPr>
+    </w:p>
+    <w:p>
+      <w:pPr>
+        <w:spacing w:after="40" w:line="240" w:lineRule="auto"/>
+        <w:rPr>
+          <w:rFonts w:cstheme="minorHAnsi"/>
+        </w:rPr>
+      </w:pPr>
+      <w:r>
+        <w:rPr>
+          <w:rFonts w:cstheme="minorHAnsi"/>
+        </w:rPr>
+        <w:t>“S</w:t>
+      </w:r>
+      <w:r>
+        <w:rPr>
+          <w:rFonts w:cstheme="minorHAnsi"/>
+        </w:rPr>
+        <w:t>hift of intention" is a mistake where we assume that a term's meaning in one context (first intention) applies to the same term in a different context (second intention), and vice versa. In other words, we wrongly assume that a term's meaning stays the same regardless of the context in which it's used.</w:t>
+      </w:r>
+    </w:p>
+    <w:p>
+      <w:pPr>
+        <w:spacing w:after="40" w:line="240" w:lineRule="auto"/>
+        <w:rPr>
+          <w:rFonts w:cstheme="minorHAnsi"/>
+        </w:rPr>
+      </w:pPr>
+    </w:p>
+    <w:p>
+      <w:pPr>
+        <w:spacing w:after="40" w:line="240" w:lineRule="auto"/>
+        <w:rPr>
+          <w:rFonts w:cstheme="minorHAnsi"/>
+        </w:rPr>
+      </w:pPr>
+      <w:r>
+        <w:rPr>
+          <w:rFonts w:cstheme="minorHAnsi"/>
+        </w:rPr>
+        <w:t>This argument is a great example of how things can go wrong: 'Man is rational. Rational is a characteristic. Characteristic is a long word. Long word is a noun. So, man is a noun.' Each statement is true on its own, but the argument is completely flawed because it jumps between different levels of meaning and context. It starts with what 'man' means, then moves to a characteristic of man, then to a type of word, and finally to a type of grammatical term. The conclusion is true, but the reasoning is faulty because it shifts between different planes of discourse.</w:t>
+      </w:r>
+    </w:p>
+    <w:p>
+      <w:pPr>
+        <w:spacing w:after="40" w:line="240" w:lineRule="auto"/>
+        <w:rPr>
+          <w:rFonts w:cstheme="minorHAnsi"/>
+        </w:rPr>
+      </w:pPr>
+    </w:p>
+    <w:p>
+      <w:pPr>
+        <w:spacing w:after="40" w:line="240" w:lineRule="auto"/>
+        <w:rPr>
+          <w:rFonts w:cstheme="minorHAnsi"/>
+        </w:rPr>
+      </w:pPr>
+    </w:p>
+    <w:p>
+      <w:pPr>
+        <w:spacing w:after="40" w:line="240" w:lineRule="auto"/>
+        <w:rPr>
+          <w:rFonts w:cstheme="minorHAnsi"/>
+        </w:rPr>
+      </w:pPr>
+    </w:p>
+    <w:p>
+      <w:pPr>
+        <w:spacing w:after="40" w:line="240" w:lineRule="auto"/>
+        <w:rPr>
+          <w:rFonts w:cstheme="minorHAnsi"/>
+        </w:rPr>
+      </w:pPr>
+    </w:p>
+    <w:p>
+      <w:pPr>
+        <w:shd w:val="clear" w:color="auto" w:fill="FFFFFF"/>
         <w:rPr>
           <w:rFonts w:cstheme="minorHAnsi"/>
         </w:rPr>
@@ -12965,161 +12877,6 @@
           <w:rFonts w:cstheme="minorHAnsi"/>
         </w:rPr>
         <w:lastRenderedPageBreak/>
-        <w:t>In rhetoric, the three impositions of a word refer to the ways in which language is used to shape meaning and influence others. The three impositions are:</w:t>
-      </w:r>
-    </w:p>
-    <w:p>
-      <w:pPr>
-        <w:spacing w:after="40" w:line="240" w:lineRule="auto"/>
-        <w:ind w:left="720"/>
-        <w:rPr>
-          <w:rFonts w:cstheme="minorHAnsi"/>
-        </w:rPr>
-      </w:pPr>
-      <w:r>
-        <w:rPr>
-          <w:rFonts w:cstheme="minorHAnsi"/>
-        </w:rPr>
-        <w:t>1. Imposition of Extension: This refers to the scope or range of things to which a word or phrase applies. Understanding the extension of a term helps you identify what is included or excluded from a definition or classification.</w:t>
-      </w:r>
-    </w:p>
-    <w:p>
-      <w:pPr>
-        <w:spacing w:after="40" w:line="240" w:lineRule="auto"/>
-        <w:ind w:left="720"/>
-        <w:rPr>
-          <w:rFonts w:cstheme="minorHAnsi"/>
-        </w:rPr>
-      </w:pPr>
-      <w:r>
-        <w:rPr>
-          <w:rFonts w:cstheme="minorHAnsi"/>
-        </w:rPr>
-        <w:t>2. Imposition of Intension: This refers to the qualities or characteristics that define a concept or term. Intension determines the essential attributes or connotations associated with a word or phrase.</w:t>
-      </w:r>
-    </w:p>
-    <w:p>
-      <w:pPr>
-        <w:spacing w:after="40" w:line="240" w:lineRule="auto"/>
-        <w:ind w:left="720"/>
-        <w:rPr>
-          <w:rFonts w:cstheme="minorHAnsi"/>
-        </w:rPr>
-      </w:pPr>
-      <w:r>
-        <w:rPr>
-          <w:rFonts w:cstheme="minorHAnsi"/>
-        </w:rPr>
-        <w:t>3. Imposition of Emotion: This refers to the emotional associations or connotations that words or phrases evoke. Emotions can influence how people respond to language and shape their attitudes and beliefs.</w:t>
-      </w:r>
-    </w:p>
-    <w:p>
-      <w:pPr>
-        <w:spacing w:after="40" w:line="240" w:lineRule="auto"/>
-        <w:rPr>
-          <w:rFonts w:cstheme="minorHAnsi"/>
-        </w:rPr>
-      </w:pPr>
-    </w:p>
-    <w:p>
-      <w:pPr>
-        <w:spacing w:after="40" w:line="240" w:lineRule="auto"/>
-        <w:rPr>
-          <w:rFonts w:cstheme="minorHAnsi"/>
-        </w:rPr>
-      </w:pPr>
-      <w:r>
-        <w:rPr>
-          <w:rFonts w:cstheme="minorHAnsi"/>
-        </w:rPr>
-        <w:t>The imposition fallacy happens when we mistakenly assume that a word's meaning in one context applies to all contexts. For example: 'A banana is yellow. Yellow is an adjective. So, banana is an adjective.' This reasoning is flawed because 'yellow' has different meanings in each sentence (first imposition: a color, second imposition: a word type).</w:t>
-      </w:r>
-    </w:p>
-    <w:p>
-      <w:pPr>
-        <w:spacing w:after="40" w:line="240" w:lineRule="auto"/>
-        <w:rPr>
-          <w:rFonts w:cstheme="minorHAnsi"/>
-        </w:rPr>
-      </w:pPr>
-    </w:p>
-    <w:p>
-      <w:pPr>
-        <w:spacing w:after="40" w:line="240" w:lineRule="auto"/>
-        <w:rPr>
-          <w:rFonts w:cstheme="minorHAnsi"/>
-        </w:rPr>
-      </w:pPr>
-      <w:r>
-        <w:rPr>
-          <w:rFonts w:cstheme="minorHAnsi"/>
-        </w:rPr>
-        <w:t>When we use terms like 'phonetics' and 'spelling' (or 'orthography') to describe something, we're looking at the most basic level - just the sounds or written symbols themselves, without any added meaning or interpretation. We're essentially stripping away any extra layers of understanding and focusing on the raw sounds or written notation.</w:t>
-      </w:r>
-    </w:p>
-    <w:p>
-      <w:pPr>
-        <w:spacing w:after="40" w:line="240" w:lineRule="auto"/>
-        <w:rPr>
-          <w:rFonts w:cstheme="minorHAnsi"/>
-        </w:rPr>
-      </w:pPr>
-    </w:p>
-    <w:p>
-      <w:pPr>
-        <w:spacing w:after="40" w:line="240" w:lineRule="auto"/>
-        <w:rPr>
-          <w:rFonts w:cstheme="minorHAnsi"/>
-        </w:rPr>
-      </w:pPr>
-      <w:r>
-        <w:rPr>
-          <w:rFonts w:cstheme="minorHAnsi"/>
-        </w:rPr>
-        <w:t>Shift of intention" is a mistake where we assume that a term's meaning in one context (first intention) applies to the same term in a different context (second intention), and vice versa. In other words, we wrongly assume that a term's meaning stays the same regardless of the context in which it's used.</w:t>
-      </w:r>
-    </w:p>
-    <w:p>
-      <w:pPr>
-        <w:spacing w:after="40" w:line="240" w:lineRule="auto"/>
-        <w:rPr>
-          <w:rFonts w:cstheme="minorHAnsi"/>
-        </w:rPr>
-      </w:pPr>
-    </w:p>
-    <w:p>
-      <w:pPr>
-        <w:spacing w:after="40" w:line="240" w:lineRule="auto"/>
-        <w:rPr>
-          <w:rFonts w:cstheme="minorHAnsi"/>
-        </w:rPr>
-      </w:pPr>
-      <w:r>
-        <w:rPr>
-          <w:rFonts w:cstheme="minorHAnsi"/>
-        </w:rPr>
-        <w:t>This argument is a great example of how things can go wrong: 'Man is rational. Rational is a characteristic. Characteristic is a long word. Long word is a noun. So, man is a noun.' Each statement is true on its own, but the argument is completely flawed because it jumps between different levels of meaning and context. It starts with what 'man' means, then moves to a characteristic of man, then to a type of word, and finally to a type of grammatical term. The conclusion is true, but the reasoning is faulty because it shifts between different planes of discourse.</w:t>
-      </w:r>
-    </w:p>
-    <w:p>
-      <w:pPr>
-        <w:spacing w:after="40" w:line="240" w:lineRule="auto"/>
-        <w:rPr>
-          <w:rFonts w:cstheme="minorHAnsi"/>
-        </w:rPr>
-      </w:pPr>
-    </w:p>
-    <w:p>
-      <w:pPr>
-        <w:shd w:val="clear" w:color="auto" w:fill="FFFFFF"/>
-        <w:rPr>
-          <w:rFonts w:cstheme="minorHAnsi"/>
-        </w:rPr>
-      </w:pPr>
-      <w:r>
-        <w:rPr>
-          <w:rFonts w:cstheme="minorHAnsi"/>
-        </w:rPr>
         <w:t>The term secundum quid means “following this.” In other words, what is true in one case is assumed to be true in another. This fallacy is a sneaky trick used to deceive others or ourselves. It happens when we ignore or downplay small but important details. There are three ways it works:</w:t>
       </w:r>
     </w:p>
@@ -13128,7 +12885,7 @@
         <w:pStyle w:val="ListParagraph"/>
         <w:numPr>
           <w:ilvl w:val="0"/>
-          <w:numId w:val="64"/>
+          <w:numId w:val="98"/>
         </w:numPr>
         <w:shd w:val="clear" w:color="auto" w:fill="FFFFFF"/>
         <w:rPr>
@@ -13144,16 +12901,24 @@
     </w:p>
     <w:p>
       <w:pPr>
-        <w:pStyle w:val="ListParagraph"/>
-        <w:numPr>
-          <w:ilvl w:val="0"/>
-          <w:numId w:val="64"/>
-        </w:numPr>
         <w:shd w:val="clear" w:color="auto" w:fill="FFFFFF"/>
-        <w:rPr>
-          <w:rFonts w:cstheme="minorHAnsi"/>
-        </w:rPr>
-      </w:pPr>
+        <w:ind w:left="360"/>
+        <w:rPr>
+          <w:rFonts w:cstheme="minorHAnsi"/>
+        </w:rPr>
+      </w:pPr>
+      <w:r>
+        <w:rPr>
+          <w:rFonts w:cstheme="minorHAnsi"/>
+        </w:rPr>
+        <w:t>2.</w:t>
+      </w:r>
+      <w:r>
+        <w:rPr>
+          <w:rFonts w:cstheme="minorHAnsi"/>
+        </w:rPr>
+        <w:tab/>
+      </w:r>
       <w:r>
         <w:rPr>
           <w:rFonts w:cstheme="minorHAnsi"/>
@@ -13163,16 +12928,24 @@
     </w:p>
     <w:p>
       <w:pPr>
-        <w:pStyle w:val="ListParagraph"/>
-        <w:numPr>
-          <w:ilvl w:val="0"/>
-          <w:numId w:val="64"/>
-        </w:numPr>
         <w:shd w:val="clear" w:color="auto" w:fill="FFFFFF"/>
-        <w:rPr>
-          <w:rFonts w:cstheme="minorHAnsi"/>
-        </w:rPr>
-      </w:pPr>
+        <w:ind w:left="360"/>
+        <w:rPr>
+          <w:rFonts w:cstheme="minorHAnsi"/>
+        </w:rPr>
+      </w:pPr>
+      <w:r>
+        <w:rPr>
+          <w:rFonts w:cstheme="minorHAnsi"/>
+        </w:rPr>
+        <w:t>3.</w:t>
+      </w:r>
+      <w:r>
+        <w:rPr>
+          <w:rFonts w:cstheme="minorHAnsi"/>
+        </w:rPr>
+        <w:tab/>
+      </w:r>
       <w:r>
         <w:rPr>
           <w:rFonts w:cstheme="minorHAnsi"/>
@@ -13197,34 +12970,16 @@
     </w:p>
     <w:p>
       <w:pPr>
-        <w:shd w:val="clear" w:color="auto" w:fill="FFFFFF"/>
-        <w:spacing w:line="240" w:lineRule="auto"/>
-        <w:rPr>
-          <w:rFonts w:cstheme="minorHAnsi"/>
-        </w:rPr>
-      </w:pPr>
-    </w:p>
-    <w:p>
-      <w:pPr>
-        <w:spacing w:after="40" w:line="240" w:lineRule="auto"/>
-        <w:rPr>
-          <w:rFonts w:cstheme="minorHAnsi"/>
-        </w:rPr>
-      </w:pPr>
-      <w:proofErr w:type="spellStart"/>
-      <w:r>
-        <w:rPr>
-          <w:rFonts w:cstheme="minorHAnsi"/>
-        </w:rPr>
-        <w:lastRenderedPageBreak/>
-        <w:t>Ignoratio</w:t>
-      </w:r>
-      <w:proofErr w:type="spellEnd"/>
-      <w:r>
-        <w:rPr>
-          <w:rFonts w:cstheme="minorHAnsi"/>
-        </w:rPr>
-        <w:t xml:space="preserve"> elenchi refers to a mistake in refuting an argument. To truly refute someone, you must prove the opposite of what they said, using the same criteria (subject, predicate, respect, relation, manner, and time). If you prove something else, you're avoiding the main point and arguing irrelevantly.</w:t>
+        <w:spacing w:after="40" w:line="240" w:lineRule="auto"/>
+        <w:rPr>
+          <w:rFonts w:cstheme="minorHAnsi"/>
+        </w:rPr>
+      </w:pPr>
+      <w:r>
+        <w:rPr>
+          <w:rFonts w:cstheme="minorHAnsi"/>
+        </w:rPr>
+        <w:t>Ignoratio elenchi refers to a mistake in refuting an argument. To truly refute someone, you must prove the opposite of what they said, using the same criteria (subject, predicate, respect, relation, manner, and time). If you prove something else, you're avoiding the main point and arguing irrelevantly.</w:t>
       </w:r>
     </w:p>
     <w:p>
@@ -13396,21 +13151,7 @@
         <w:rPr>
           <w:rFonts w:cstheme="minorHAnsi"/>
         </w:rPr>
-        <w:t xml:space="preserve">Appealing to authority or reputation (ad </w:t>
-      </w:r>
-      <w:proofErr w:type="spellStart"/>
-      <w:r>
-        <w:rPr>
-          <w:rFonts w:cstheme="minorHAnsi"/>
-        </w:rPr>
-        <w:t>verecundiam</w:t>
-      </w:r>
-      <w:proofErr w:type="spellEnd"/>
-      <w:r>
-        <w:rPr>
-          <w:rFonts w:cstheme="minorHAnsi"/>
-        </w:rPr>
-        <w:t>)</w:t>
+        <w:t>Appealing to authority or reputation (ad verecundiam)</w:t>
       </w:r>
     </w:p>
     <w:p>
@@ -13495,10 +13236,19 @@
           <w:rFonts w:cstheme="minorHAnsi"/>
         </w:rPr>
       </w:pPr>
-      <w:r>
-        <w:rPr>
-          <w:rFonts w:cstheme="minorHAnsi"/>
-        </w:rPr>
+    </w:p>
+    <w:p>
+      <w:pPr>
+        <w:spacing w:after="40" w:line="240" w:lineRule="auto"/>
+        <w:rPr>
+          <w:rFonts w:cstheme="minorHAnsi"/>
+        </w:rPr>
+      </w:pPr>
+      <w:r>
+        <w:rPr>
+          <w:rFonts w:cstheme="minorHAnsi"/>
+        </w:rPr>
+        <w:lastRenderedPageBreak/>
         <w:t>Argumentum ad baculum is a fallacy that uses threats or intimidation to sway an argument, rather than addressing the issue itself. It's like saying 'agree with me or else...' Instead of using logical reasoning, someone might try to scare you into agreeing with them by threatening consequences, like social exclusion, job loss, or even physical harm.</w:t>
       </w:r>
     </w:p>
@@ -13543,181 +13293,175 @@
         <w:rPr>
           <w:rFonts w:cstheme="minorHAnsi"/>
         </w:rPr>
+        <w:t>Argumentum ad verecundiam is a fallacy that occurs when someone uses a person's reputation or prestige to support an argument, rather than using logical reasoning. It's like saying 'Expert X believes this, so it must be true!' without considering the actual evidence or reasoning. While it's okay to use expert opinions to support an argument, it's not okay to rely solely on their authority instead of using reason. This fallacy is especially problematic when the person cited isn't an expert in the relevant field, like when a celebrity endorses a product or political cause.</w:t>
+      </w:r>
+    </w:p>
+    <w:p>
+      <w:pPr>
+        <w:spacing w:after="40" w:line="240" w:lineRule="auto"/>
+        <w:rPr>
+          <w:rFonts w:cstheme="minorHAnsi"/>
+        </w:rPr>
+      </w:pPr>
+    </w:p>
+    <w:p>
+      <w:pPr>
+        <w:spacing w:after="40" w:line="240" w:lineRule="auto"/>
+        <w:rPr>
+          <w:rFonts w:cstheme="minorHAnsi"/>
+        </w:rPr>
+      </w:pPr>
+      <w:r>
+        <w:rPr>
+          <w:rFonts w:cstheme="minorHAnsi"/>
+        </w:rPr>
+        <w:t>False cause fallacy happens when we mistake a coincidence or unrelated factor for the real reason something is the way it is. Just because two things happen together doesn't mean one causes the other!</w:t>
+      </w:r>
+    </w:p>
+    <w:p>
+      <w:pPr>
+        <w:spacing w:after="40" w:line="240" w:lineRule="auto"/>
+        <w:rPr>
+          <w:rFonts w:cstheme="minorHAnsi"/>
+        </w:rPr>
+      </w:pPr>
+    </w:p>
+    <w:p>
+      <w:pPr>
+        <w:spacing w:after="40" w:line="240" w:lineRule="auto"/>
+        <w:rPr>
+          <w:rFonts w:cstheme="minorHAnsi"/>
+        </w:rPr>
+      </w:pPr>
+      <w:r>
+        <w:rPr>
+          <w:rFonts w:cstheme="minorHAnsi"/>
+        </w:rPr>
+        <w:t>Post hoc ergo propter hoc is a mistake where we think something that happens before an event causes the event, just because it happened first. This is different from false cause, which mistakes a reason for a cause. We might see a black cat and then a stock market drop, and think the cat caused the drop. But we're ignoring all the times the cat crossed our path without anything bad happening. Even if the cat always preceded bad luck, it wouldn't mean the cat caused it - correlation doesn't equal causation!</w:t>
+      </w:r>
+    </w:p>
+    <w:p>
+      <w:pPr>
+        <w:spacing w:after="40" w:line="240" w:lineRule="auto"/>
+        <w:rPr>
+          <w:rFonts w:cstheme="minorHAnsi"/>
+        </w:rPr>
+      </w:pPr>
+    </w:p>
+    <w:p>
+      <w:pPr>
+        <w:spacing w:after="40" w:line="240" w:lineRule="auto"/>
+        <w:rPr>
+          <w:rFonts w:cstheme="minorHAnsi"/>
+        </w:rPr>
+      </w:pPr>
+      <w:r>
+        <w:rPr>
+          <w:rFonts w:cstheme="minorHAnsi"/>
+        </w:rPr>
+        <w:t>"Begging the question" is a mistake where you use a conclusion as a reason to support itself. It's like saying "Something is true because it's true", which isn't a real argument. You're just repeating yourself instead of giving a genuine reason or evidence.</w:t>
+      </w:r>
+    </w:p>
+    <w:p>
+      <w:pPr>
+        <w:spacing w:after="40" w:line="240" w:lineRule="auto"/>
+        <w:rPr>
+          <w:rFonts w:cstheme="minorHAnsi"/>
+        </w:rPr>
+      </w:pPr>
+    </w:p>
+    <w:p>
+      <w:pPr>
+        <w:spacing w:after="40" w:line="240" w:lineRule="auto"/>
+        <w:rPr>
+          <w:rFonts w:cstheme="minorHAnsi"/>
+        </w:rPr>
+      </w:pPr>
+      <w:r>
+        <w:rPr>
+          <w:rFonts w:cstheme="minorHAnsi"/>
+        </w:rPr>
+        <w:t>A "shuttle argument" is a way of arguing that switches between different ideas or perspectives to support a main point. It's like presenting different sides of an issue to appeal to different people and address potential counterarguments.</w:t>
+      </w:r>
+    </w:p>
+    <w:p>
+      <w:pPr>
+        <w:spacing w:after="40" w:line="240" w:lineRule="auto"/>
+        <w:rPr>
+          <w:rFonts w:cstheme="minorHAnsi"/>
+        </w:rPr>
+      </w:pPr>
+    </w:p>
+    <w:p>
+      <w:pPr>
+        <w:spacing w:after="40" w:line="240" w:lineRule="auto"/>
+        <w:rPr>
+          <w:rFonts w:cstheme="minorHAnsi"/>
+        </w:rPr>
+      </w:pPr>
+      <w:r>
+        <w:rPr>
+          <w:rFonts w:cstheme="minorHAnsi"/>
+        </w:rPr>
+        <w:t>“</w:t>
+      </w:r>
+      <w:r>
+        <w:rPr>
+          <w:rFonts w:cstheme="minorHAnsi"/>
+        </w:rPr>
+        <w:t>Arguing in a circle" is a logical mistake where someone uses a conclusion as part of their argument to prove that same conclusion. It's like saying "X is true because X is true", which doesn't actually prove anything!</w:t>
+      </w:r>
+    </w:p>
+    <w:p>
+      <w:pPr>
+        <w:spacing w:after="40" w:line="240" w:lineRule="auto"/>
+        <w:rPr>
+          <w:rFonts w:cstheme="minorHAnsi"/>
+        </w:rPr>
+      </w:pPr>
+    </w:p>
+    <w:p>
+      <w:pPr>
+        <w:spacing w:after="40" w:line="240" w:lineRule="auto"/>
+        <w:rPr>
+          <w:rFonts w:cstheme="minorHAnsi"/>
+        </w:rPr>
+      </w:pPr>
+      <w:r>
+        <w:rPr>
+          <w:rFonts w:cstheme="minorHAnsi"/>
+        </w:rPr>
+        <w:t>A question-begging epithet is using a loaded label or phrase that already assumes what you are trying to prove as true. It's a form of circular reasoning, where the conclusion is built into the premise itself.</w:t>
+      </w:r>
+    </w:p>
+    <w:p>
+      <w:pPr>
+        <w:spacing w:after="40" w:line="240" w:lineRule="auto"/>
+        <w:rPr>
+          <w:rFonts w:cstheme="minorHAnsi"/>
+        </w:rPr>
+      </w:pPr>
+    </w:p>
+    <w:p>
+      <w:pPr>
+        <w:spacing w:after="40" w:line="240" w:lineRule="auto"/>
+        <w:rPr>
+          <w:rFonts w:cstheme="minorHAnsi"/>
+        </w:rPr>
+      </w:pPr>
+    </w:p>
+    <w:p>
+      <w:pPr>
+        <w:spacing w:after="40" w:line="240" w:lineRule="auto"/>
+        <w:rPr>
+          <w:rFonts w:cstheme="minorHAnsi"/>
+        </w:rPr>
+      </w:pPr>
+      <w:r>
+        <w:rPr>
+          <w:rFonts w:cstheme="minorHAnsi"/>
+        </w:rPr>
         <w:lastRenderedPageBreak/>
-        <w:t xml:space="preserve">Argumentum ad </w:t>
-      </w:r>
-      <w:proofErr w:type="spellStart"/>
-      <w:r>
-        <w:rPr>
-          <w:rFonts w:cstheme="minorHAnsi"/>
-        </w:rPr>
-        <w:t>verecundiam</w:t>
-      </w:r>
-      <w:proofErr w:type="spellEnd"/>
-      <w:r>
-        <w:rPr>
-          <w:rFonts w:cstheme="minorHAnsi"/>
-        </w:rPr>
-        <w:t xml:space="preserve"> is a fallacy that occurs when someone uses a person's reputation or prestige to support an argument, rather than using logical reasoning. It's like saying 'Expert X believes this, so it must be true!' without considering the actual evidence or reasoning. While it's okay to use expert opinions to support an argument, it's not okay to rely solely on their authority instead of using reason. This fallacy is especially problematic when the person cited isn't an expert in the relevant field, like when a celebrity endorses a product or political cause.</w:t>
-      </w:r>
-    </w:p>
-    <w:p>
-      <w:pPr>
-        <w:spacing w:after="40" w:line="240" w:lineRule="auto"/>
-        <w:rPr>
-          <w:rFonts w:cstheme="minorHAnsi"/>
-        </w:rPr>
-      </w:pPr>
-    </w:p>
-    <w:p>
-      <w:pPr>
-        <w:spacing w:after="40" w:line="240" w:lineRule="auto"/>
-        <w:rPr>
-          <w:rFonts w:cstheme="minorHAnsi"/>
-        </w:rPr>
-      </w:pPr>
-      <w:r>
-        <w:rPr>
-          <w:rFonts w:cstheme="minorHAnsi"/>
-        </w:rPr>
-        <w:t>False cause fallacy happens when we mistake a coincidence or unrelated factor for the real reason something is the way it is. Just because two things happen together doesn't mean one causes the other!</w:t>
-      </w:r>
-    </w:p>
-    <w:p>
-      <w:pPr>
-        <w:spacing w:after="40" w:line="240" w:lineRule="auto"/>
-        <w:rPr>
-          <w:rFonts w:cstheme="minorHAnsi"/>
-        </w:rPr>
-      </w:pPr>
-    </w:p>
-    <w:p>
-      <w:pPr>
-        <w:spacing w:after="40" w:line="240" w:lineRule="auto"/>
-        <w:rPr>
-          <w:rFonts w:cstheme="minorHAnsi"/>
-        </w:rPr>
-      </w:pPr>
-      <w:r>
-        <w:rPr>
-          <w:rFonts w:cstheme="minorHAnsi"/>
-        </w:rPr>
-        <w:t>Post hoc ergo propter hoc is a mistake where we think something that happens before an event causes the event, just because it happened first. This is different from false cause, which mistakes a reason for a cause. We might see a black cat and then a stock market drop, and think the cat caused the drop. But we're ignoring all the times the cat crossed our path without anything bad happening. Even if the cat always preceded bad luck, it wouldn't mean the cat caused it - correlation doesn't equal causation!</w:t>
-      </w:r>
-    </w:p>
-    <w:p>
-      <w:pPr>
-        <w:spacing w:after="40" w:line="240" w:lineRule="auto"/>
-        <w:rPr>
-          <w:rFonts w:cstheme="minorHAnsi"/>
-        </w:rPr>
-      </w:pPr>
-    </w:p>
-    <w:p>
-      <w:pPr>
-        <w:spacing w:after="40" w:line="240" w:lineRule="auto"/>
-        <w:rPr>
-          <w:rFonts w:cstheme="minorHAnsi"/>
-        </w:rPr>
-      </w:pPr>
-      <w:r>
-        <w:rPr>
-          <w:rFonts w:cstheme="minorHAnsi"/>
-        </w:rPr>
-        <w:t>"Begging the question" is a mistake where you use a conclusion as a reason to support itself. It's like saying "Something is true because it's true", which isn't a real argument. You're just repeating yourself instead of giving a genuine reason or evidence.</w:t>
-      </w:r>
-    </w:p>
-    <w:p>
-      <w:pPr>
-        <w:spacing w:after="40" w:line="240" w:lineRule="auto"/>
-        <w:rPr>
-          <w:rFonts w:cstheme="minorHAnsi"/>
-        </w:rPr>
-      </w:pPr>
-    </w:p>
-    <w:p>
-      <w:pPr>
-        <w:spacing w:after="40" w:line="240" w:lineRule="auto"/>
-        <w:rPr>
-          <w:rFonts w:cstheme="minorHAnsi"/>
-        </w:rPr>
-      </w:pPr>
-      <w:r>
-        <w:rPr>
-          <w:rFonts w:cstheme="minorHAnsi"/>
-        </w:rPr>
-        <w:t>A "shuttle argument" is a way of arguing that switches between different ideas or perspectives to support a main point. It's like presenting different sides of an issue to appeal to different people and address potential counterarguments.</w:t>
-      </w:r>
-    </w:p>
-    <w:p>
-      <w:pPr>
-        <w:spacing w:after="40" w:line="240" w:lineRule="auto"/>
-        <w:rPr>
-          <w:rFonts w:cstheme="minorHAnsi"/>
-        </w:rPr>
-      </w:pPr>
-    </w:p>
-    <w:p>
-      <w:pPr>
-        <w:spacing w:after="40" w:line="240" w:lineRule="auto"/>
-        <w:rPr>
-          <w:rFonts w:cstheme="minorHAnsi"/>
-        </w:rPr>
-      </w:pPr>
-      <w:r>
-        <w:rPr>
-          <w:rFonts w:cstheme="minorHAnsi"/>
-        </w:rPr>
-        <w:t>“</w:t>
-      </w:r>
-      <w:r>
-        <w:rPr>
-          <w:rFonts w:cstheme="minorHAnsi"/>
-        </w:rPr>
-        <w:t>Arguing in a circle" is a logical mistake where someone uses a conclusion as part of their argument to prove that same conclusion. It's like saying "X is true because X is true", which doesn't actually prove anything!</w:t>
-      </w:r>
-    </w:p>
-    <w:p>
-      <w:pPr>
-        <w:spacing w:after="40" w:line="240" w:lineRule="auto"/>
-        <w:rPr>
-          <w:rFonts w:cstheme="minorHAnsi"/>
-        </w:rPr>
-      </w:pPr>
-    </w:p>
-    <w:p>
-      <w:pPr>
-        <w:spacing w:after="40" w:line="240" w:lineRule="auto"/>
-        <w:rPr>
-          <w:rFonts w:cstheme="minorHAnsi"/>
-        </w:rPr>
-      </w:pPr>
-      <w:r>
-        <w:rPr>
-          <w:rFonts w:cstheme="minorHAnsi"/>
-        </w:rPr>
-        <w:t>A question-begging epithet is using a loaded label or phrase that already assumes what you are trying to prove as true. It's a form of circular reasoning, where the conclusion is built into the premise itself.</w:t>
-      </w:r>
-    </w:p>
-    <w:p>
-      <w:pPr>
-        <w:spacing w:after="40" w:line="240" w:lineRule="auto"/>
-        <w:rPr>
-          <w:rFonts w:cstheme="minorHAnsi"/>
-        </w:rPr>
-      </w:pPr>
-    </w:p>
-    <w:p>
-      <w:pPr>
-        <w:spacing w:after="40" w:line="240" w:lineRule="auto"/>
-        <w:rPr>
-          <w:rFonts w:cstheme="minorHAnsi"/>
-        </w:rPr>
-      </w:pPr>
-      <w:r>
-        <w:rPr>
-          <w:rFonts w:cstheme="minorHAnsi"/>
-        </w:rPr>
         <w:t>The complex question fallacy is like begging the question. It's when a question assumes part of the answer and demands a simple "yes" or "no" response, when the correct answer needs to be more detailed and nuanced. This fallacy is often used in cross-examination to trick witnesses into contradicting themselves and weakening their testimony.</w:t>
       </w:r>
     </w:p>
@@ -13766,63 +13510,12 @@
           <w:shd w:val="clear" w:color="auto" w:fill="FFFFFF"/>
         </w:rPr>
       </w:pPr>
-    </w:p>
-    <w:p>
-      <w:pPr>
-        <w:spacing w:after="40" w:line="240" w:lineRule="auto"/>
+      <w:r>
         <w:rPr>
           <w:rFonts w:cstheme="minorHAnsi"/>
           <w:color w:val="1C2B33"/>
           <w:shd w:val="clear" w:color="auto" w:fill="FFFFFF"/>
         </w:rPr>
-      </w:pPr>
-    </w:p>
-    <w:p>
-      <w:pPr>
-        <w:spacing w:after="40" w:line="240" w:lineRule="auto"/>
-        <w:rPr>
-          <w:rFonts w:cstheme="minorHAnsi"/>
-          <w:color w:val="1C2B33"/>
-          <w:shd w:val="clear" w:color="auto" w:fill="FFFFFF"/>
-        </w:rPr>
-      </w:pPr>
-    </w:p>
-    <w:p>
-      <w:pPr>
-        <w:spacing w:after="40" w:line="240" w:lineRule="auto"/>
-        <w:rPr>
-          <w:rFonts w:cstheme="minorHAnsi"/>
-          <w:color w:val="1C2B33"/>
-          <w:shd w:val="clear" w:color="auto" w:fill="FFFFFF"/>
-        </w:rPr>
-      </w:pPr>
-    </w:p>
-    <w:p>
-      <w:pPr>
-        <w:spacing w:after="40" w:line="240" w:lineRule="auto"/>
-        <w:rPr>
-          <w:rFonts w:cstheme="minorHAnsi"/>
-          <w:color w:val="1C2B33"/>
-          <w:shd w:val="clear" w:color="auto" w:fill="FFFFFF"/>
-        </w:rPr>
-      </w:pPr>
-    </w:p>
-    <w:p>
-      <w:pPr>
-        <w:spacing w:after="40" w:line="240" w:lineRule="auto"/>
-        <w:rPr>
-          <w:rFonts w:cstheme="minorHAnsi"/>
-          <w:color w:val="1C2B33"/>
-          <w:shd w:val="clear" w:color="auto" w:fill="FFFFFF"/>
-        </w:rPr>
-      </w:pPr>
-      <w:r>
-        <w:rPr>
-          <w:rFonts w:cstheme="minorHAnsi"/>
-          <w:color w:val="1C2B33"/>
-          <w:shd w:val="clear" w:color="auto" w:fill="FFFFFF"/>
-        </w:rPr>
-        <w:lastRenderedPageBreak/>
         <w:t xml:space="preserve">Truth is: </w:t>
       </w:r>
     </w:p>
@@ -14042,6 +13735,12 @@
         <w:rPr>
           <w:rFonts w:cstheme="minorHAnsi"/>
         </w:rPr>
+        <w:t xml:space="preserve"> like</w:t>
+      </w:r>
+      <w:r>
+        <w:rPr>
+          <w:rFonts w:cstheme="minorHAnsi"/>
+        </w:rPr>
         <w:t xml:space="preserve"> memory and imagination</w:t>
       </w:r>
     </w:p>
@@ -14284,54 +13983,6 @@
           <w:rFonts w:cstheme="minorHAnsi"/>
         </w:rPr>
       </w:pPr>
-    </w:p>
-    <w:p>
-      <w:pPr>
-        <w:spacing w:after="40" w:line="240" w:lineRule="auto"/>
-        <w:rPr>
-          <w:rFonts w:cstheme="minorHAnsi"/>
-        </w:rPr>
-      </w:pPr>
-    </w:p>
-    <w:p>
-      <w:pPr>
-        <w:spacing w:after="40" w:line="240" w:lineRule="auto"/>
-        <w:rPr>
-          <w:rFonts w:cstheme="minorHAnsi"/>
-        </w:rPr>
-      </w:pPr>
-    </w:p>
-    <w:p>
-      <w:pPr>
-        <w:spacing w:after="40" w:line="240" w:lineRule="auto"/>
-        <w:rPr>
-          <w:rFonts w:cstheme="minorHAnsi"/>
-        </w:rPr>
-      </w:pPr>
-    </w:p>
-    <w:p>
-      <w:pPr>
-        <w:spacing w:after="40" w:line="240" w:lineRule="auto"/>
-        <w:rPr>
-          <w:rFonts w:cstheme="minorHAnsi"/>
-        </w:rPr>
-      </w:pPr>
-    </w:p>
-    <w:p>
-      <w:pPr>
-        <w:spacing w:after="40" w:line="240" w:lineRule="auto"/>
-        <w:rPr>
-          <w:rFonts w:cstheme="minorHAnsi"/>
-        </w:rPr>
-      </w:pPr>
-    </w:p>
-    <w:p>
-      <w:pPr>
-        <w:spacing w:after="40" w:line="240" w:lineRule="auto"/>
-        <w:rPr>
-          <w:rFonts w:cstheme="minorHAnsi"/>
-        </w:rPr>
-      </w:pPr>
       <w:r>
         <w:rPr>
           <w:rFonts w:cstheme="minorHAnsi"/>
@@ -14439,51 +14090,87 @@
         <w:rPr>
           <w:rFonts w:cstheme="minorHAnsi"/>
         </w:rPr>
-        <w:t xml:space="preserve">In rhetoric a cause is something that has a positive influence in helping a thing become what it is. </w:t>
-      </w:r>
-    </w:p>
-    <w:p>
-      <w:pPr>
-        <w:spacing w:after="40" w:line="240" w:lineRule="auto"/>
-        <w:rPr>
-          <w:rFonts w:cstheme="minorHAnsi"/>
-        </w:rPr>
-      </w:pPr>
-    </w:p>
-    <w:p>
-      <w:pPr>
-        <w:spacing w:after="40" w:line="240" w:lineRule="auto"/>
-        <w:rPr>
-          <w:rFonts w:cstheme="minorHAnsi"/>
-        </w:rPr>
-      </w:pPr>
-      <w:r>
-        <w:rPr>
-          <w:rFonts w:cstheme="minorHAnsi"/>
-        </w:rPr>
-        <w:t>In rhetoric a condition is that which in any way enables a cause to act in producing the effect, but to which the effect owes none of its characteristics.</w:t>
-      </w:r>
-    </w:p>
-    <w:p>
-      <w:pPr>
-        <w:spacing w:after="40" w:line="240" w:lineRule="auto"/>
-        <w:rPr>
-          <w:rFonts w:cstheme="minorHAnsi"/>
-        </w:rPr>
-      </w:pPr>
-    </w:p>
-    <w:p>
-      <w:pPr>
-        <w:spacing w:after="40" w:line="240" w:lineRule="auto"/>
-        <w:rPr>
-          <w:rFonts w:cstheme="minorHAnsi"/>
-        </w:rPr>
-      </w:pPr>
-      <w:r>
-        <w:rPr>
-          <w:rFonts w:cstheme="minorHAnsi"/>
-        </w:rPr>
-        <w:t xml:space="preserve">In rhetoric a determining agent is a condition which sets in motion causative factors. </w:t>
+        <w:t>In rhetoric</w:t>
+      </w:r>
+      <w:r>
+        <w:rPr>
+          <w:rFonts w:cstheme="minorHAnsi"/>
+        </w:rPr>
+        <w:t>,</w:t>
+      </w:r>
+      <w:r>
+        <w:rPr>
+          <w:rFonts w:cstheme="minorHAnsi"/>
+        </w:rPr>
+        <w:t xml:space="preserve"> a cause is something that has a positive influence in helping a thing become what it is. </w:t>
+      </w:r>
+    </w:p>
+    <w:p>
+      <w:pPr>
+        <w:spacing w:after="40" w:line="240" w:lineRule="auto"/>
+        <w:rPr>
+          <w:rFonts w:cstheme="minorHAnsi"/>
+        </w:rPr>
+      </w:pPr>
+    </w:p>
+    <w:p>
+      <w:pPr>
+        <w:spacing w:after="40" w:line="240" w:lineRule="auto"/>
+        <w:rPr>
+          <w:rFonts w:cstheme="minorHAnsi"/>
+        </w:rPr>
+      </w:pPr>
+      <w:r>
+        <w:rPr>
+          <w:rFonts w:cstheme="minorHAnsi"/>
+        </w:rPr>
+        <w:t>In rhetoric</w:t>
+      </w:r>
+      <w:r>
+        <w:rPr>
+          <w:rFonts w:cstheme="minorHAnsi"/>
+        </w:rPr>
+        <w:t>,</w:t>
+      </w:r>
+      <w:r>
+        <w:rPr>
+          <w:rFonts w:cstheme="minorHAnsi"/>
+        </w:rPr>
+        <w:t xml:space="preserve"> a condition is that which in any way enables a cause to act in producing the effect, but to which the effect owes none of its characteristics.</w:t>
+      </w:r>
+    </w:p>
+    <w:p>
+      <w:pPr>
+        <w:spacing w:after="40" w:line="240" w:lineRule="auto"/>
+        <w:rPr>
+          <w:rFonts w:cstheme="minorHAnsi"/>
+        </w:rPr>
+      </w:pPr>
+    </w:p>
+    <w:p>
+      <w:pPr>
+        <w:spacing w:after="40" w:line="240" w:lineRule="auto"/>
+        <w:rPr>
+          <w:rFonts w:cstheme="minorHAnsi"/>
+        </w:rPr>
+      </w:pPr>
+      <w:r>
+        <w:rPr>
+          <w:rFonts w:cstheme="minorHAnsi"/>
+        </w:rPr>
+        <w:t>In rhetoric</w:t>
+      </w:r>
+      <w:r>
+        <w:rPr>
+          <w:rFonts w:cstheme="minorHAnsi"/>
+        </w:rPr>
+        <w:t>,</w:t>
+      </w:r>
+      <w:r>
+        <w:rPr>
+          <w:rFonts w:cstheme="minorHAnsi"/>
+        </w:rPr>
+        <w:t xml:space="preserve"> a determining agent is a condition which sets in motion causative factors. </w:t>
       </w:r>
     </w:p>
     <w:p>
@@ -14829,7 +14516,7 @@
         <w:rPr>
           <w:rFonts w:cstheme="minorHAnsi"/>
         </w:rPr>
-        <w:t>The Joint Method of Agreement and Difference is a way to figure out the cause of something by combining two approaches: finding what's always present when it happens, and finding what's present only when it happens. This method uses both the Method of Agreement (finding the common factor among all instances) and the Method of Difference (comparing instances where the effect occurs with instances where it doesn't) to identify the cause.</w:t>
+        <w:t>The Joint Method of Agreement and Difference is a rhetorical technique that identifies causes by combining two induction methods. It finds common factors among instances of a phenomenon, then eliminates rival causes by comparing instances where it occurs and doesn't occur, ultimately isolating the likely cause.</w:t>
       </w:r>
     </w:p>
     <w:p>
@@ -14891,10 +14578,75 @@
           <w:rFonts w:cstheme="minorHAnsi"/>
         </w:rPr>
       </w:pPr>
-      <w:r>
-        <w:rPr>
-          <w:rFonts w:cstheme="minorHAnsi"/>
-        </w:rPr>
+    </w:p>
+    <w:p>
+      <w:pPr>
+        <w:spacing w:after="40" w:line="240" w:lineRule="auto"/>
+        <w:rPr>
+          <w:rFonts w:cstheme="minorHAnsi"/>
+        </w:rPr>
+      </w:pPr>
+    </w:p>
+    <w:p>
+      <w:pPr>
+        <w:spacing w:after="40" w:line="240" w:lineRule="auto"/>
+        <w:rPr>
+          <w:rFonts w:cstheme="minorHAnsi"/>
+        </w:rPr>
+      </w:pPr>
+    </w:p>
+    <w:p>
+      <w:pPr>
+        <w:spacing w:after="40" w:line="240" w:lineRule="auto"/>
+        <w:rPr>
+          <w:rFonts w:cstheme="minorHAnsi"/>
+        </w:rPr>
+      </w:pPr>
+    </w:p>
+    <w:p>
+      <w:pPr>
+        <w:spacing w:after="40" w:line="240" w:lineRule="auto"/>
+        <w:rPr>
+          <w:rFonts w:cstheme="minorHAnsi"/>
+        </w:rPr>
+      </w:pPr>
+    </w:p>
+    <w:p>
+      <w:pPr>
+        <w:spacing w:after="40" w:line="240" w:lineRule="auto"/>
+        <w:rPr>
+          <w:rFonts w:cstheme="minorHAnsi"/>
+        </w:rPr>
+      </w:pPr>
+    </w:p>
+    <w:p>
+      <w:pPr>
+        <w:spacing w:after="40" w:line="240" w:lineRule="auto"/>
+        <w:rPr>
+          <w:rFonts w:cstheme="minorHAnsi"/>
+        </w:rPr>
+      </w:pPr>
+    </w:p>
+    <w:p>
+      <w:pPr>
+        <w:spacing w:after="40" w:line="240" w:lineRule="auto"/>
+        <w:rPr>
+          <w:rFonts w:cstheme="minorHAnsi"/>
+        </w:rPr>
+      </w:pPr>
+    </w:p>
+    <w:p>
+      <w:pPr>
+        <w:spacing w:after="40" w:line="240" w:lineRule="auto"/>
+        <w:rPr>
+          <w:rFonts w:cstheme="minorHAnsi"/>
+        </w:rPr>
+      </w:pPr>
+      <w:r>
+        <w:rPr>
+          <w:rFonts w:cstheme="minorHAnsi"/>
+        </w:rPr>
+        <w:lastRenderedPageBreak/>
         <w:t>Verification of a hypothesis is the process of testing and confirming that a hypothesis is true or accurate. It involves:</w:t>
       </w:r>
     </w:p>
@@ -14984,16 +14736,24 @@
     </w:p>
     <w:p>
       <w:pPr>
-        <w:spacing w:after="40" w:line="240" w:lineRule="auto"/>
-        <w:rPr>
-          <w:rFonts w:cstheme="minorHAnsi"/>
-        </w:rPr>
-      </w:pPr>
-      <w:r>
-        <w:rPr>
-          <w:rFonts w:cstheme="minorHAnsi"/>
-        </w:rPr>
-        <w:lastRenderedPageBreak/>
+        <w:pStyle w:val="ListParagraph"/>
+        <w:spacing w:after="40" w:line="240" w:lineRule="auto"/>
+        <w:rPr>
+          <w:rFonts w:cstheme="minorHAnsi"/>
+        </w:rPr>
+      </w:pPr>
+    </w:p>
+    <w:p>
+      <w:pPr>
+        <w:spacing w:after="40" w:line="240" w:lineRule="auto"/>
+        <w:rPr>
+          <w:rFonts w:cstheme="minorHAnsi"/>
+        </w:rPr>
+      </w:pPr>
+      <w:r>
+        <w:rPr>
+          <w:rFonts w:cstheme="minorHAnsi"/>
+        </w:rPr>
         <w:t>In other words, verification is the process of proving or confirming that a hypothesis is correct, and it's an essential step in the scientific method.</w:t>
       </w:r>
     </w:p>
@@ -15121,21 +14881,7 @@
         <w:rPr>
           <w:rFonts w:cstheme="minorHAnsi"/>
         </w:rPr>
-        <w:t>Clarity (</w:t>
-      </w:r>
-      <w:proofErr w:type="spellStart"/>
-      <w:r>
-        <w:rPr>
-          <w:rFonts w:cstheme="minorHAnsi"/>
-        </w:rPr>
-        <w:t>perspicuitas</w:t>
-      </w:r>
-      <w:proofErr w:type="spellEnd"/>
-      <w:r>
-        <w:rPr>
-          <w:rFonts w:cstheme="minorHAnsi"/>
-        </w:rPr>
-        <w:t>): Using clear and concise language to convey your message</w:t>
+        <w:t>Clarity (perspicuitas): Using clear and concise language to convey your message</w:t>
       </w:r>
     </w:p>
     <w:p>
@@ -15154,21 +14900,7 @@
         <w:rPr>
           <w:rFonts w:cstheme="minorHAnsi"/>
         </w:rPr>
-        <w:t>Brevity (</w:t>
-      </w:r>
-      <w:proofErr w:type="spellStart"/>
-      <w:r>
-        <w:rPr>
-          <w:rFonts w:cstheme="minorHAnsi"/>
-        </w:rPr>
-        <w:t>brevitas</w:t>
-      </w:r>
-      <w:proofErr w:type="spellEnd"/>
-      <w:r>
-        <w:rPr>
-          <w:rFonts w:cstheme="minorHAnsi"/>
-        </w:rPr>
-        <w:t>): Keeping your message brief and to the point</w:t>
+        <w:t>Brevity (brevitas): Keeping your message brief and to the point</w:t>
       </w:r>
     </w:p>
     <w:p>
@@ -15206,21 +14938,7 @@
         <w:rPr>
           <w:rFonts w:cstheme="minorHAnsi"/>
         </w:rPr>
-        <w:t>Connection (</w:t>
-      </w:r>
-      <w:proofErr w:type="spellStart"/>
-      <w:r>
-        <w:rPr>
-          <w:rFonts w:cstheme="minorHAnsi"/>
-        </w:rPr>
-        <w:t>coniunctio</w:t>
-      </w:r>
-      <w:proofErr w:type="spellEnd"/>
-      <w:r>
-        <w:rPr>
-          <w:rFonts w:cstheme="minorHAnsi"/>
-        </w:rPr>
-        <w:t>): Using transitions and connections to link your ideas together smoothly</w:t>
+        <w:t>Connection (coniunctio): Using transitions and connections to link your ideas together smoothly</w:t>
       </w:r>
     </w:p>
     <w:p>
@@ -15438,6 +15156,7 @@
           <w:color w:val="1C2B33"/>
           <w:shd w:val="clear" w:color="auto" w:fill="FFFFFF"/>
         </w:rPr>
+        <w:lastRenderedPageBreak/>
         <w:t>Practical philosophy is focused on solving real-world problems. This branch of philosophy deals with ethics and how to apply ethics to everyday life.</w:t>
       </w:r>
     </w:p>
@@ -15494,7 +15213,6 @@
           <w:color w:val="1C2B33"/>
           <w:shd w:val="clear" w:color="auto" w:fill="FFFFFF"/>
         </w:rPr>
-        <w:lastRenderedPageBreak/>
         <w:t>Abstraction is a crucial process in both science and philosophy, involving the identification of essential features and ignoring non-essential details. By abstracting away from specific details, scientists and philosophers can gain a deeper understanding of the world and develop new ideas and theories.</w:t>
       </w:r>
     </w:p>
@@ -17143,7 +16861,7 @@
         <w:rPr>
           <w:rFonts w:cstheme="minorHAnsi"/>
         </w:rPr>
-        <w:t>Clichés: Overused and predictable metaphors or phrases that lose their impact.</w:t>
+        <w:t>Clichés: Overused and predictable metaphors or phrases that lose their impact</w:t>
       </w:r>
     </w:p>
     <w:p>
@@ -17162,7 +16880,7 @@
         <w:rPr>
           <w:rFonts w:cstheme="minorHAnsi"/>
         </w:rPr>
-        <w:t>Mixed metaphors: Combining two or more incompatible metaphors, causing confusion.</w:t>
+        <w:t>Mixed metaphors: Combining two or more incompatible metaphors, causing confusion</w:t>
       </w:r>
     </w:p>
     <w:p>
@@ -17181,7 +16899,7 @@
         <w:rPr>
           <w:rFonts w:cstheme="minorHAnsi"/>
         </w:rPr>
-        <w:t>Overused allusions: References to familiar people, places, or events that become trite and lose their significance.</w:t>
+        <w:t>Overused allusions: References to familiar people, places, or events that become trite and lose their significance</w:t>
       </w:r>
     </w:p>
     <w:p>
@@ -17200,7 +16918,7 @@
         <w:rPr>
           <w:rFonts w:cstheme="minorHAnsi"/>
         </w:rPr>
-        <w:t>Forced or contrived figures of speech: Using techniques like metaphor, simile, or personification in a way that feels unnatural or artificial.</w:t>
+        <w:t>Forced or contrived figures of speech: Using techniques like metaphor, simile, or personification in a way that feels unnatural or artificial</w:t>
       </w:r>
     </w:p>
     <w:p>
@@ -17219,7 +16937,7 @@
         <w:rPr>
           <w:rFonts w:cstheme="minorHAnsi"/>
         </w:rPr>
-        <w:t>Inconsistent tone: Using figures of speech that clash with the intended tone or audience.</w:t>
+        <w:t>Inconsistent tone: Using figures of speech that clash with the intended tone or audience</w:t>
       </w:r>
     </w:p>
     <w:p>
@@ -17238,7 +16956,7 @@
         <w:rPr>
           <w:rFonts w:cstheme="minorHAnsi"/>
         </w:rPr>
-        <w:t>Overreliance on figures of speech: Relying too heavily on rhetorical devices, making the language seem overly elaborate or insincere.</w:t>
+        <w:t>Overreliance on figures of speech: Relying too heavily on rhetorical devices, making the language seem overly elaborate or insincere</w:t>
       </w:r>
     </w:p>
     <w:p>
@@ -17257,7 +16975,7 @@
         <w:rPr>
           <w:rFonts w:cstheme="minorHAnsi"/>
         </w:rPr>
-        <w:t>Inappropriate use of irony, sarcasm, or hyperbole: Using these techniques in a way that comes across as insensitive, mocking, or misleading.</w:t>
+        <w:t>Inappropriate use of irony, sarcasm, or hyperbole: Using these techniques in a way that comes across as insensitive, mocking, or misleading</w:t>
       </w:r>
     </w:p>
     <w:p>
@@ -17276,7 +16994,7 @@
         <w:rPr>
           <w:rFonts w:cstheme="minorHAnsi"/>
         </w:rPr>
-        <w:t>Ambiguous or confusing figures of speech: Using language that is unclear or open to multiple interpretations, leading to confusion or misinterpretation.</w:t>
+        <w:t>Ambiguous or confusing figures of speech: Using language that is unclear or open to multiple interpretations, leading to confusion or misinterpretation</w:t>
       </w:r>
     </w:p>
     <w:p>
@@ -17451,21 +17169,7 @@
         <w:rPr>
           <w:rFonts w:cstheme="minorHAnsi"/>
         </w:rPr>
-        <w:t xml:space="preserve">A caesura is a break or pause within a line of verse. The caesura is a rhetorical device that can be used to emphasize certain words or phrases, create a dramatic effect, or separate ideas within a sentence. There are three types of </w:t>
-      </w:r>
-      <w:proofErr w:type="gramStart"/>
-      <w:r>
-        <w:rPr>
-          <w:rFonts w:cstheme="minorHAnsi"/>
-        </w:rPr>
-        <w:t>caesura</w:t>
-      </w:r>
-      <w:proofErr w:type="gramEnd"/>
-      <w:r>
-        <w:rPr>
-          <w:rFonts w:cstheme="minorHAnsi"/>
-        </w:rPr>
-        <w:t>:</w:t>
+        <w:t>A caesura is a break or pause within a line of verse. The caesura is a rhetorical device that can be used to emphasize certain words or phrases, create a dramatic effect, or separate ideas within a sentence. There are three types of caesura:</w:t>
       </w:r>
     </w:p>
     <w:p>
@@ -17486,6 +17190,12 @@
         </w:rPr>
         <w:t>Initial caesura: occurs at the beginning of a line</w:t>
       </w:r>
+      <w:r>
+        <w:rPr>
+          <w:rFonts w:cstheme="minorHAnsi"/>
+        </w:rPr>
+        <w:t>.</w:t>
+      </w:r>
     </w:p>
     <w:p>
       <w:pPr>
@@ -17505,6 +17215,12 @@
         </w:rPr>
         <w:t>Medial caesura: occurs in the middle of a line</w:t>
       </w:r>
+      <w:r>
+        <w:rPr>
+          <w:rFonts w:cstheme="minorHAnsi"/>
+        </w:rPr>
+        <w:t>.</w:t>
+      </w:r>
     </w:p>
     <w:p>
       <w:pPr>
@@ -17524,6 +17240,12 @@
         </w:rPr>
         <w:t>Terminal caesura: occurs at the end of a line</w:t>
       </w:r>
+      <w:r>
+        <w:rPr>
+          <w:rFonts w:cstheme="minorHAnsi"/>
+        </w:rPr>
+        <w:t>.</w:t>
+      </w:r>
     </w:p>
     <w:p>
       <w:pPr>
@@ -17557,6 +17279,12 @@
         </w:rPr>
         <w:t>Feminine caesura: occurs after an unstressed syllable</w:t>
       </w:r>
+      <w:r>
+        <w:rPr>
+          <w:rFonts w:cstheme="minorHAnsi"/>
+        </w:rPr>
+        <w:t>.</w:t>
+      </w:r>
     </w:p>
     <w:p>
       <w:pPr>
@@ -17576,41 +17304,33 @@
         </w:rPr>
         <w:t>Masculine caesura: occurs after a stressed syllable</w:t>
       </w:r>
-    </w:p>
-    <w:p>
-      <w:pPr>
-        <w:spacing w:after="40" w:line="240" w:lineRule="auto"/>
-        <w:rPr>
-          <w:rFonts w:cstheme="minorHAnsi"/>
-        </w:rPr>
-      </w:pPr>
-    </w:p>
-    <w:p>
-      <w:pPr>
-        <w:spacing w:after="40" w:line="240" w:lineRule="auto"/>
-        <w:rPr>
-          <w:rFonts w:cstheme="minorHAnsi"/>
-        </w:rPr>
-      </w:pPr>
-      <w:r>
-        <w:rPr>
-          <w:rFonts w:cstheme="minorHAnsi"/>
-        </w:rPr>
-        <w:t xml:space="preserve">Cadence is the natural rhythm of speech, created by the ups and downs of the speaking voice. Free verse poetry, also known as </w:t>
-      </w:r>
-      <w:proofErr w:type="spellStart"/>
-      <w:r>
-        <w:rPr>
-          <w:rFonts w:cstheme="minorHAnsi"/>
-        </w:rPr>
-        <w:t>vers</w:t>
-      </w:r>
-      <w:proofErr w:type="spellEnd"/>
-      <w:r>
-        <w:rPr>
-          <w:rFonts w:cstheme="minorHAnsi"/>
-        </w:rPr>
-        <w:t xml:space="preserve"> libre, harnesses this natural cadence instead of following a strict meter or rhyme scheme. This style was popularized by French symbolist poets in the late 19th century and is now widely used in modern poetry. Interestingly, free verse can also be found in ancient texts like the Bible, particularly in the Psalms and the Song of Solomon, which showcase a natural, rhythmic flow.</w:t>
+      <w:r>
+        <w:rPr>
+          <w:rFonts w:cstheme="minorHAnsi"/>
+        </w:rPr>
+        <w:t>.</w:t>
+      </w:r>
+    </w:p>
+    <w:p>
+      <w:pPr>
+        <w:spacing w:after="40" w:line="240" w:lineRule="auto"/>
+        <w:rPr>
+          <w:rFonts w:cstheme="minorHAnsi"/>
+        </w:rPr>
+      </w:pPr>
+    </w:p>
+    <w:p>
+      <w:pPr>
+        <w:spacing w:after="40" w:line="240" w:lineRule="auto"/>
+        <w:rPr>
+          <w:rFonts w:cstheme="minorHAnsi"/>
+        </w:rPr>
+      </w:pPr>
+      <w:r>
+        <w:rPr>
+          <w:rFonts w:cstheme="minorHAnsi"/>
+        </w:rPr>
+        <w:t>Cadence is the natural rhythm of speech, created by the ups and downs of the speaking voice. Free verse poetry, also known as vers libre, harnesses this natural cadence instead of following a strict meter or rhyme scheme. This style was popularized by French symbolist poets in the late 19th century and is now widely used in modern poetry. Interestingly, free verse can also be found in ancient texts like the Bible, particularly in the Psalms and the Song of Solomon, which showcase a natural, rhythmic flow.</w:t>
       </w:r>
     </w:p>
     <w:p>
@@ -17703,7 +17423,19 @@
         <w:rPr>
           <w:rFonts w:cstheme="minorHAnsi"/>
         </w:rPr>
-        <w:t>Masculine Rhyme: occurs when a single syllable at the end of the word, which is stressed, rhymes. Examples include lean and green, reuse and abuse, produce and reduce, betray and portray, and persist and resist.</w:t>
+        <w:t>Masculine Rhyme: occurs when a single syllable at the end of the word, which is stressed, rhymes</w:t>
+      </w:r>
+      <w:r>
+        <w:rPr>
+          <w:rFonts w:cstheme="minorHAnsi"/>
+        </w:rPr>
+        <w:t>-</w:t>
+      </w:r>
+      <w:r>
+        <w:rPr>
+          <w:rFonts w:cstheme="minorHAnsi"/>
+        </w:rPr>
+        <w:t>Examples include lean and green, reuse and abuse, produce and reduce, betray and portray, and persist and resist</w:t>
       </w:r>
     </w:p>
     <w:p>
@@ -17722,7 +17454,19 @@
         <w:rPr>
           <w:rFonts w:cstheme="minorHAnsi"/>
         </w:rPr>
-        <w:t>Feminine Rhyme: matches two or more syllables, with the last syllable being unstressed. Examples include measure and leisure, power and hour, rumor and humor, duty and beauty, and incarnation and reinstation.</w:t>
+        <w:t>Feminine Rhyme: matches two or more syllables, with the last syllable being unstressed</w:t>
+      </w:r>
+      <w:r>
+        <w:rPr>
+          <w:rFonts w:cstheme="minorHAnsi"/>
+        </w:rPr>
+        <w:t>-</w:t>
+      </w:r>
+      <w:r>
+        <w:rPr>
+          <w:rFonts w:cstheme="minorHAnsi"/>
+        </w:rPr>
+        <w:t xml:space="preserve"> Examples include measure and leisure, power and hour, rumor and humor, duty and beauty, and incarnation and reinstation</w:t>
       </w:r>
     </w:p>
     <w:p>
@@ -20325,21 +20069,7 @@
         <w:rPr>
           <w:rFonts w:cstheme="minorHAnsi"/>
         </w:rPr>
-        <w:t xml:space="preserve">If we know why the </w:t>
-      </w:r>
-      <w:proofErr w:type="gramStart"/>
-      <w:r>
-        <w:rPr>
-          <w:rFonts w:cstheme="minorHAnsi"/>
-        </w:rPr>
-        <w:t>people</w:t>
-      </w:r>
-      <w:proofErr w:type="gramEnd"/>
-      <w:r>
-        <w:rPr>
-          <w:rFonts w:cstheme="minorHAnsi"/>
-        </w:rPr>
-        <w:t xml:space="preserve"> we are trying to persuade are angry, we may become more sympathetic and may see our own position in a different way and make different arguments. As we become more open to the arguments the other makes, dialogue becomes more possible and we may become more persuasive because of it.</w:t>
+        <w:t>If we know why the people we are trying to persuade are angry, we may become more sympathetic and may see our own position in a different way and make different arguments. As we become more open to the arguments the other makes, dialogue becomes more possible and we may become more persuasive because of it.</w:t>
       </w:r>
     </w:p>
     <w:p>
@@ -20475,6 +20205,12 @@
         </w:rPr>
         <w:t>Equality and the absence of coercive influences</w:t>
       </w:r>
+      <w:r>
+        <w:rPr>
+          <w:rFonts w:cstheme="minorHAnsi"/>
+        </w:rPr>
+        <w:t>.</w:t>
+      </w:r>
     </w:p>
     <w:p>
       <w:pPr>
@@ -20494,6 +20230,12 @@
         </w:rPr>
         <w:t>Listening with empathy</w:t>
       </w:r>
+      <w:r>
+        <w:rPr>
+          <w:rFonts w:cstheme="minorHAnsi"/>
+        </w:rPr>
+        <w:t>.</w:t>
+      </w:r>
     </w:p>
     <w:p>
       <w:pPr>
@@ -20512,6 +20254,12 @@
           <w:rFonts w:cstheme="minorHAnsi"/>
         </w:rPr>
         <w:t>Bringing assumptions into the open</w:t>
+      </w:r>
+      <w:r>
+        <w:rPr>
+          <w:rFonts w:cstheme="minorHAnsi"/>
+        </w:rPr>
+        <w:t>.</w:t>
       </w:r>
     </w:p>
     <w:p>
@@ -20911,21 +20659,7 @@
         <w:rPr>
           <w:rFonts w:cstheme="minorHAnsi"/>
         </w:rPr>
-        <w:t xml:space="preserve">The classical idea of </w:t>
-      </w:r>
-      <w:proofErr w:type="spellStart"/>
-      <w:r>
-        <w:rPr>
-          <w:rFonts w:cstheme="minorHAnsi"/>
-        </w:rPr>
-        <w:t>kairos</w:t>
-      </w:r>
-      <w:proofErr w:type="spellEnd"/>
-      <w:r>
-        <w:rPr>
-          <w:rFonts w:cstheme="minorHAnsi"/>
-        </w:rPr>
-        <w:t xml:space="preserve"> is closely related to the concept of exigence in contemporary rhetoric. The nature of the problem (the exigence) impacts the means and opportunities rhetors have for addressing it.</w:t>
+        <w:t>The classical idea of kairos is closely related to the concept of exigence in contemporary rhetoric. The nature of the problem (the exigence) impacts the means and opportunities rhetors have for addressing it.</w:t>
       </w:r>
     </w:p>
     <w:p>
@@ -22682,21 +22416,7 @@
         <w:rPr>
           <w:rFonts w:cstheme="minorHAnsi"/>
         </w:rPr>
-        <w:t xml:space="preserve">Saves time: By planning out </w:t>
-      </w:r>
-      <w:proofErr w:type="gramStart"/>
-      <w:r>
-        <w:rPr>
-          <w:rFonts w:cstheme="minorHAnsi"/>
-        </w:rPr>
-        <w:t>your</w:t>
-      </w:r>
-      <w:proofErr w:type="gramEnd"/>
-      <w:r>
-        <w:rPr>
-          <w:rFonts w:cstheme="minorHAnsi"/>
-        </w:rPr>
-        <w:t xml:space="preserve"> writing in advance, you can avoid writer's block and reduce the need for revisions.</w:t>
+        <w:t>Saves time: By planning out your writing in advance, you can avoid writer's block and reduce the need for revisions.</w:t>
       </w:r>
     </w:p>
     <w:p>
@@ -24068,21 +23788,7 @@
         <w:rPr>
           <w:rFonts w:cstheme="minorHAnsi"/>
         </w:rPr>
-        <w:t xml:space="preserve">As a </w:t>
-      </w:r>
-      <w:proofErr w:type="gramStart"/>
-      <w:r>
-        <w:rPr>
-          <w:rFonts w:cstheme="minorHAnsi"/>
-        </w:rPr>
-        <w:t>result</w:t>
-      </w:r>
-      <w:proofErr w:type="gramEnd"/>
-      <w:r>
-        <w:rPr>
-          <w:rFonts w:cstheme="minorHAnsi"/>
-        </w:rPr>
-        <w:t xml:space="preserve"> </w:t>
+        <w:t xml:space="preserve">As a result </w:t>
       </w:r>
     </w:p>
     <w:p>
@@ -24432,6 +24138,12 @@
         <w:lastRenderedPageBreak/>
         <w:t>Descriptive outlining, or what some teachers may call “chunking” or “charting the text,” creates a structural map of what each section of a text both says and does</w:t>
       </w:r>
+      <w:r>
+        <w:rPr>
+          <w:rFonts w:cstheme="minorHAnsi"/>
+        </w:rPr>
+        <w:t>.</w:t>
+      </w:r>
     </w:p>
     <w:p>
       <w:pPr>
@@ -25417,7 +25129,19 @@
         <w:rPr>
           <w:rFonts w:cstheme="minorHAnsi"/>
         </w:rPr>
-        <w:t>Highlighting quote-worthy lines can also reveal dead zones—passages of an essay without quote-worthy material. These are probably the same sections a writer would want to leave out of an oral presentation. If your students notice dead zones, ask them if there’s anything they can do to add some pith to these problem areas</w:t>
+        <w:t>Highlighting quote-worthy lines can also reveal dead zone</w:t>
+      </w:r>
+      <w:r>
+        <w:rPr>
+          <w:rFonts w:cstheme="minorHAnsi"/>
+        </w:rPr>
+        <w:t xml:space="preserve">s: </w:t>
+      </w:r>
+      <w:r>
+        <w:rPr>
+          <w:rFonts w:cstheme="minorHAnsi"/>
+        </w:rPr>
+        <w:t>passages of an essay without quote-worthy material. These are probably the same sections a writer would want to leave out of an oral presentation. If your students notice dead zones, ask them if there’s anything they can do to add some pith to these problem areas</w:t>
       </w:r>
       <w:r>
         <w:rPr>
@@ -26429,14 +26153,12 @@
         </w:rPr>
         <w:t>“</w:t>
       </w:r>
-      <w:proofErr w:type="spellStart"/>
       <w:r>
         <w:rPr>
           <w:rFonts w:cstheme="minorHAnsi"/>
         </w:rPr>
         <w:t>fallo</w:t>
       </w:r>
-      <w:proofErr w:type="spellEnd"/>
       <w:r>
         <w:rPr>
           <w:rFonts w:cstheme="minorHAnsi"/>
@@ -26880,19 +26602,11 @@
           <w:rFonts w:cstheme="minorHAnsi"/>
         </w:rPr>
       </w:pPr>
-      <w:proofErr w:type="spellStart"/>
-      <w:r>
-        <w:rPr>
-          <w:rFonts w:cstheme="minorHAnsi"/>
-        </w:rPr>
-        <w:t>Proportio</w:t>
-      </w:r>
-      <w:proofErr w:type="spellEnd"/>
-      <w:r>
-        <w:rPr>
-          <w:rFonts w:cstheme="minorHAnsi"/>
-        </w:rPr>
-        <w:t xml:space="preserve"> is a rhetorical technique that creates balance and harmony in language by carefully arranging words, phrases, and ideas to produce a sense of rhythm and flow. This makes writing and speaking more effective, engaging, and enjoyable to experience.</w:t>
+      <w:r>
+        <w:rPr>
+          <w:rFonts w:cstheme="minorHAnsi"/>
+        </w:rPr>
+        <w:t>Proportio is a rhetorical technique that creates balance and harmony in language by carefully arranging words, phrases, and ideas to produce a sense of rhythm and flow. This makes writing and speaking more effective, engaging, and enjoyable to experience.</w:t>
       </w:r>
     </w:p>
     <w:p>
@@ -27155,7 +26869,19 @@
         <w:rPr>
           <w:rFonts w:cstheme="minorHAnsi"/>
         </w:rPr>
-        <w:t>To specify the end or objectives of the talk, consider these “pylons” or points of the triangle within which you must work: the authority you carry as speaker, the message within your general subject, as well as the expectations of your hearers.</w:t>
+        <w:t xml:space="preserve">To specify the end or objectives of the talk, consider these “pylons” or points of the triangle within which you must work: the authority you carry as speaker, the message within your general subject, as well as the expectations of your </w:t>
+      </w:r>
+      <w:r>
+        <w:rPr>
+          <w:rFonts w:cstheme="minorHAnsi"/>
+        </w:rPr>
+        <w:t>audience</w:t>
+      </w:r>
+      <w:r>
+        <w:rPr>
+          <w:rFonts w:cstheme="minorHAnsi"/>
+        </w:rPr>
+        <w:t>.</w:t>
       </w:r>
       <w:r>
         <w:t xml:space="preserve"> </w:t>
@@ -27359,7 +27085,15 @@
                 <w:b/>
                 <w:bCs/>
               </w:rPr>
-              <w:t>Hearer=</w:t>
+              <w:t>Audience</w:t>
+            </w:r>
+            <w:r>
+              <w:rPr>
+                <w:rFonts w:cstheme="minorHAnsi"/>
+                <w:b/>
+                <w:bCs/>
+              </w:rPr>
+              <w:t>=</w:t>
             </w:r>
           </w:p>
         </w:tc>
@@ -28402,19 +28136,11 @@
           <w:rFonts w:cstheme="minorHAnsi"/>
         </w:rPr>
       </w:pPr>
-      <w:proofErr w:type="spellStart"/>
-      <w:r>
-        <w:rPr>
-          <w:rFonts w:cstheme="minorHAnsi"/>
-        </w:rPr>
-        <w:t>Calliditas</w:t>
-      </w:r>
-      <w:proofErr w:type="spellEnd"/>
-      <w:r>
-        <w:rPr>
-          <w:rFonts w:cstheme="minorHAnsi"/>
-        </w:rPr>
-        <w:t>: This refers to the ability to use clever and subtle arguments to defend one's position.</w:t>
+      <w:r>
+        <w:rPr>
+          <w:rFonts w:cstheme="minorHAnsi"/>
+        </w:rPr>
+        <w:t>Calliditas: This refers to the ability to use clever and subtle arguments to defend one's position.</w:t>
       </w:r>
     </w:p>
     <w:p>
@@ -28429,19 +28155,11 @@
           <w:rFonts w:cstheme="minorHAnsi"/>
         </w:rPr>
       </w:pPr>
-      <w:proofErr w:type="spellStart"/>
-      <w:r>
-        <w:rPr>
-          <w:rFonts w:cstheme="minorHAnsi"/>
-        </w:rPr>
-        <w:t>Sollertia</w:t>
-      </w:r>
-      <w:proofErr w:type="spellEnd"/>
-      <w:r>
-        <w:rPr>
-          <w:rFonts w:cstheme="minorHAnsi"/>
-        </w:rPr>
-        <w:t>: This refers to the ability to quickly think of arguments and respond to opposing views.</w:t>
+      <w:r>
+        <w:rPr>
+          <w:rFonts w:cstheme="minorHAnsi"/>
+        </w:rPr>
+        <w:t>Sollertia: This refers to the ability to quickly think of arguments and respond to opposing views.</w:t>
       </w:r>
     </w:p>
     <w:p>
@@ -28456,19 +28174,11 @@
           <w:rFonts w:cstheme="minorHAnsi"/>
         </w:rPr>
       </w:pPr>
-      <w:proofErr w:type="spellStart"/>
-      <w:r>
-        <w:rPr>
-          <w:rFonts w:cstheme="minorHAnsi"/>
-        </w:rPr>
-        <w:t>Veementia</w:t>
-      </w:r>
-      <w:proofErr w:type="spellEnd"/>
-      <w:r>
-        <w:rPr>
-          <w:rFonts w:cstheme="minorHAnsi"/>
-        </w:rPr>
-        <w:t>: This refers to the ability to argue with great passion and conviction.</w:t>
+      <w:r>
+        <w:rPr>
+          <w:rFonts w:cstheme="minorHAnsi"/>
+        </w:rPr>
+        <w:t>Veementia: This refers to the ability to argue with great passion and conviction.</w:t>
       </w:r>
     </w:p>
     <w:p>
@@ -32090,6 +31800,92 @@
     </w:lvl>
   </w:abstractNum>
   <w:abstractNum w:abstractNumId="31" w15:restartNumberingAfterBreak="0">
+    <w:nsid w:val="21CF4B4A"/>
+    <w:multiLevelType w:val="hybridMultilevel"/>
+    <w:tmpl w:val="CFFA2D90"/>
+    <w:lvl w:ilvl="0" w:tplc="FFFFFFFF">
+      <w:start w:val="1"/>
+      <w:numFmt w:val="decimal"/>
+      <w:lvlText w:val="%1."/>
+      <w:lvlJc w:val="left"/>
+      <w:pPr>
+        <w:ind w:left="720" w:hanging="360"/>
+      </w:pPr>
+    </w:lvl>
+    <w:lvl w:ilvl="1" w:tplc="FFFFFFFF" w:tentative="1">
+      <w:start w:val="1"/>
+      <w:numFmt w:val="lowerLetter"/>
+      <w:lvlText w:val="%2."/>
+      <w:lvlJc w:val="left"/>
+      <w:pPr>
+        <w:ind w:left="1440" w:hanging="360"/>
+      </w:pPr>
+    </w:lvl>
+    <w:lvl w:ilvl="2" w:tplc="FFFFFFFF" w:tentative="1">
+      <w:start w:val="1"/>
+      <w:numFmt w:val="lowerRoman"/>
+      <w:lvlText w:val="%3."/>
+      <w:lvlJc w:val="right"/>
+      <w:pPr>
+        <w:ind w:left="2160" w:hanging="180"/>
+      </w:pPr>
+    </w:lvl>
+    <w:lvl w:ilvl="3" w:tplc="FFFFFFFF" w:tentative="1">
+      <w:start w:val="1"/>
+      <w:numFmt w:val="decimal"/>
+      <w:lvlText w:val="%4."/>
+      <w:lvlJc w:val="left"/>
+      <w:pPr>
+        <w:ind w:left="2880" w:hanging="360"/>
+      </w:pPr>
+    </w:lvl>
+    <w:lvl w:ilvl="4" w:tplc="FFFFFFFF" w:tentative="1">
+      <w:start w:val="1"/>
+      <w:numFmt w:val="lowerLetter"/>
+      <w:lvlText w:val="%5."/>
+      <w:lvlJc w:val="left"/>
+      <w:pPr>
+        <w:ind w:left="3600" w:hanging="360"/>
+      </w:pPr>
+    </w:lvl>
+    <w:lvl w:ilvl="5" w:tplc="FFFFFFFF" w:tentative="1">
+      <w:start w:val="1"/>
+      <w:numFmt w:val="lowerRoman"/>
+      <w:lvlText w:val="%6."/>
+      <w:lvlJc w:val="right"/>
+      <w:pPr>
+        <w:ind w:left="4320" w:hanging="180"/>
+      </w:pPr>
+    </w:lvl>
+    <w:lvl w:ilvl="6" w:tplc="FFFFFFFF" w:tentative="1">
+      <w:start w:val="1"/>
+      <w:numFmt w:val="decimal"/>
+      <w:lvlText w:val="%7."/>
+      <w:lvlJc w:val="left"/>
+      <w:pPr>
+        <w:ind w:left="5040" w:hanging="360"/>
+      </w:pPr>
+    </w:lvl>
+    <w:lvl w:ilvl="7" w:tplc="FFFFFFFF" w:tentative="1">
+      <w:start w:val="1"/>
+      <w:numFmt w:val="lowerLetter"/>
+      <w:lvlText w:val="%8."/>
+      <w:lvlJc w:val="left"/>
+      <w:pPr>
+        <w:ind w:left="5760" w:hanging="360"/>
+      </w:pPr>
+    </w:lvl>
+    <w:lvl w:ilvl="8" w:tplc="FFFFFFFF" w:tentative="1">
+      <w:start w:val="1"/>
+      <w:numFmt w:val="lowerRoman"/>
+      <w:lvlText w:val="%9."/>
+      <w:lvlJc w:val="right"/>
+      <w:pPr>
+        <w:ind w:left="6480" w:hanging="180"/>
+      </w:pPr>
+    </w:lvl>
+  </w:abstractNum>
+  <w:abstractNum w:abstractNumId="32" w15:restartNumberingAfterBreak="0">
     <w:nsid w:val="21FF6DA4"/>
     <w:multiLevelType w:val="hybridMultilevel"/>
     <w:tmpl w:val="716809FA"/>
@@ -32202,7 +31998,7 @@
       </w:rPr>
     </w:lvl>
   </w:abstractNum>
-  <w:abstractNum w:abstractNumId="32" w15:restartNumberingAfterBreak="0">
+  <w:abstractNum w:abstractNumId="33" w15:restartNumberingAfterBreak="0">
     <w:nsid w:val="229308D7"/>
     <w:multiLevelType w:val="hybridMultilevel"/>
     <w:tmpl w:val="8E84BF2E"/>
@@ -32315,7 +32111,7 @@
       </w:rPr>
     </w:lvl>
   </w:abstractNum>
-  <w:abstractNum w:abstractNumId="33" w15:restartNumberingAfterBreak="0">
+  <w:abstractNum w:abstractNumId="34" w15:restartNumberingAfterBreak="0">
     <w:nsid w:val="24DC3EA8"/>
     <w:multiLevelType w:val="hybridMultilevel"/>
     <w:tmpl w:val="1FAA33F8"/>
@@ -32401,7 +32197,7 @@
       </w:pPr>
     </w:lvl>
   </w:abstractNum>
-  <w:abstractNum w:abstractNumId="34" w15:restartNumberingAfterBreak="0">
+  <w:abstractNum w:abstractNumId="35" w15:restartNumberingAfterBreak="0">
     <w:nsid w:val="25DA4FB2"/>
     <w:multiLevelType w:val="hybridMultilevel"/>
     <w:tmpl w:val="EA0C7C42"/>
@@ -32487,7 +32283,7 @@
       </w:pPr>
     </w:lvl>
   </w:abstractNum>
-  <w:abstractNum w:abstractNumId="35" w15:restartNumberingAfterBreak="0">
+  <w:abstractNum w:abstractNumId="36" w15:restartNumberingAfterBreak="0">
     <w:nsid w:val="27343269"/>
     <w:multiLevelType w:val="hybridMultilevel"/>
     <w:tmpl w:val="C5DE9236"/>
@@ -32573,7 +32369,7 @@
       </w:pPr>
     </w:lvl>
   </w:abstractNum>
-  <w:abstractNum w:abstractNumId="36" w15:restartNumberingAfterBreak="0">
+  <w:abstractNum w:abstractNumId="37" w15:restartNumberingAfterBreak="0">
     <w:nsid w:val="2ACE57E3"/>
     <w:multiLevelType w:val="hybridMultilevel"/>
     <w:tmpl w:val="10806D1C"/>
@@ -32686,7 +32482,7 @@
       </w:rPr>
     </w:lvl>
   </w:abstractNum>
-  <w:abstractNum w:abstractNumId="37" w15:restartNumberingAfterBreak="0">
+  <w:abstractNum w:abstractNumId="38" w15:restartNumberingAfterBreak="0">
     <w:nsid w:val="2B1D368B"/>
     <w:multiLevelType w:val="hybridMultilevel"/>
     <w:tmpl w:val="531AA780"/>
@@ -32772,7 +32568,7 @@
       </w:pPr>
     </w:lvl>
   </w:abstractNum>
-  <w:abstractNum w:abstractNumId="38" w15:restartNumberingAfterBreak="0">
+  <w:abstractNum w:abstractNumId="39" w15:restartNumberingAfterBreak="0">
     <w:nsid w:val="2B2E48E0"/>
     <w:multiLevelType w:val="multilevel"/>
     <w:tmpl w:val="144AB69C"/>
@@ -32921,7 +32717,7 @@
       </w:rPr>
     </w:lvl>
   </w:abstractNum>
-  <w:abstractNum w:abstractNumId="39" w15:restartNumberingAfterBreak="0">
+  <w:abstractNum w:abstractNumId="40" w15:restartNumberingAfterBreak="0">
     <w:nsid w:val="2DC943CC"/>
     <w:multiLevelType w:val="multilevel"/>
     <w:tmpl w:val="609CDB5A"/>
@@ -33034,7 +32830,7 @@
       </w:pPr>
     </w:lvl>
   </w:abstractNum>
-  <w:abstractNum w:abstractNumId="40" w15:restartNumberingAfterBreak="0">
+  <w:abstractNum w:abstractNumId="41" w15:restartNumberingAfterBreak="0">
     <w:nsid w:val="2EE82EAD"/>
     <w:multiLevelType w:val="hybridMultilevel"/>
     <w:tmpl w:val="D5C43FAA"/>
@@ -33147,7 +32943,7 @@
       </w:rPr>
     </w:lvl>
   </w:abstractNum>
-  <w:abstractNum w:abstractNumId="41" w15:restartNumberingAfterBreak="0">
+  <w:abstractNum w:abstractNumId="42" w15:restartNumberingAfterBreak="0">
     <w:nsid w:val="2F1F71C1"/>
     <w:multiLevelType w:val="hybridMultilevel"/>
     <w:tmpl w:val="898AFF1C"/>
@@ -33260,7 +33056,7 @@
       </w:rPr>
     </w:lvl>
   </w:abstractNum>
-  <w:abstractNum w:abstractNumId="42" w15:restartNumberingAfterBreak="0">
+  <w:abstractNum w:abstractNumId="43" w15:restartNumberingAfterBreak="0">
     <w:nsid w:val="2F230337"/>
     <w:multiLevelType w:val="hybridMultilevel"/>
     <w:tmpl w:val="2E2E10A8"/>
@@ -33373,7 +33169,7 @@
       </w:rPr>
     </w:lvl>
   </w:abstractNum>
-  <w:abstractNum w:abstractNumId="43" w15:restartNumberingAfterBreak="0">
+  <w:abstractNum w:abstractNumId="44" w15:restartNumberingAfterBreak="0">
     <w:nsid w:val="2F7E43C7"/>
     <w:multiLevelType w:val="hybridMultilevel"/>
     <w:tmpl w:val="DF24E58A"/>
@@ -33459,7 +33255,7 @@
       </w:pPr>
     </w:lvl>
   </w:abstractNum>
-  <w:abstractNum w:abstractNumId="44" w15:restartNumberingAfterBreak="0">
+  <w:abstractNum w:abstractNumId="45" w15:restartNumberingAfterBreak="0">
     <w:nsid w:val="30137AB8"/>
     <w:multiLevelType w:val="hybridMultilevel"/>
     <w:tmpl w:val="8714A772"/>
@@ -33545,7 +33341,7 @@
       </w:pPr>
     </w:lvl>
   </w:abstractNum>
-  <w:abstractNum w:abstractNumId="45" w15:restartNumberingAfterBreak="0">
+  <w:abstractNum w:abstractNumId="46" w15:restartNumberingAfterBreak="0">
     <w:nsid w:val="30BB3965"/>
     <w:multiLevelType w:val="hybridMultilevel"/>
     <w:tmpl w:val="0CC075A2"/>
@@ -33658,7 +33454,7 @@
       </w:rPr>
     </w:lvl>
   </w:abstractNum>
-  <w:abstractNum w:abstractNumId="46" w15:restartNumberingAfterBreak="0">
+  <w:abstractNum w:abstractNumId="47" w15:restartNumberingAfterBreak="0">
     <w:nsid w:val="326B643D"/>
     <w:multiLevelType w:val="hybridMultilevel"/>
     <w:tmpl w:val="4FD2B988"/>
@@ -33771,7 +33567,7 @@
       </w:rPr>
     </w:lvl>
   </w:abstractNum>
-  <w:abstractNum w:abstractNumId="47" w15:restartNumberingAfterBreak="0">
+  <w:abstractNum w:abstractNumId="48" w15:restartNumberingAfterBreak="0">
     <w:nsid w:val="326C223F"/>
     <w:multiLevelType w:val="hybridMultilevel"/>
     <w:tmpl w:val="EE781C96"/>
@@ -33857,7 +33653,7 @@
       </w:pPr>
     </w:lvl>
   </w:abstractNum>
-  <w:abstractNum w:abstractNumId="48" w15:restartNumberingAfterBreak="0">
+  <w:abstractNum w:abstractNumId="49" w15:restartNumberingAfterBreak="0">
     <w:nsid w:val="3292490B"/>
     <w:multiLevelType w:val="hybridMultilevel"/>
     <w:tmpl w:val="BF02635C"/>
@@ -33970,7 +33766,7 @@
       </w:rPr>
     </w:lvl>
   </w:abstractNum>
-  <w:abstractNum w:abstractNumId="49" w15:restartNumberingAfterBreak="0">
+  <w:abstractNum w:abstractNumId="50" w15:restartNumberingAfterBreak="0">
     <w:nsid w:val="329668B4"/>
     <w:multiLevelType w:val="multilevel"/>
     <w:tmpl w:val="1908CBA8"/>
@@ -34119,7 +33915,7 @@
       </w:rPr>
     </w:lvl>
   </w:abstractNum>
-  <w:abstractNum w:abstractNumId="50" w15:restartNumberingAfterBreak="0">
+  <w:abstractNum w:abstractNumId="51" w15:restartNumberingAfterBreak="0">
     <w:nsid w:val="34AC567A"/>
     <w:multiLevelType w:val="hybridMultilevel"/>
     <w:tmpl w:val="A4165208"/>
@@ -34232,7 +34028,7 @@
       </w:rPr>
     </w:lvl>
   </w:abstractNum>
-  <w:abstractNum w:abstractNumId="51" w15:restartNumberingAfterBreak="0">
+  <w:abstractNum w:abstractNumId="52" w15:restartNumberingAfterBreak="0">
     <w:nsid w:val="37AA3A51"/>
     <w:multiLevelType w:val="hybridMultilevel"/>
     <w:tmpl w:val="E14007D0"/>
@@ -34345,7 +34141,7 @@
       </w:rPr>
     </w:lvl>
   </w:abstractNum>
-  <w:abstractNum w:abstractNumId="52" w15:restartNumberingAfterBreak="0">
+  <w:abstractNum w:abstractNumId="53" w15:restartNumberingAfterBreak="0">
     <w:nsid w:val="3A95139A"/>
     <w:multiLevelType w:val="multilevel"/>
     <w:tmpl w:val="642EC954"/>
@@ -34458,7 +34254,7 @@
       </w:pPr>
     </w:lvl>
   </w:abstractNum>
-  <w:abstractNum w:abstractNumId="53" w15:restartNumberingAfterBreak="0">
+  <w:abstractNum w:abstractNumId="54" w15:restartNumberingAfterBreak="0">
     <w:nsid w:val="3C764890"/>
     <w:multiLevelType w:val="hybridMultilevel"/>
     <w:tmpl w:val="DB2A6382"/>
@@ -34544,7 +34340,7 @@
       </w:pPr>
     </w:lvl>
   </w:abstractNum>
-  <w:abstractNum w:abstractNumId="54" w15:restartNumberingAfterBreak="0">
+  <w:abstractNum w:abstractNumId="55" w15:restartNumberingAfterBreak="0">
     <w:nsid w:val="3C9852AF"/>
     <w:multiLevelType w:val="hybridMultilevel"/>
     <w:tmpl w:val="D940EAD0"/>
@@ -34630,7 +34426,7 @@
       </w:pPr>
     </w:lvl>
   </w:abstractNum>
-  <w:abstractNum w:abstractNumId="55" w15:restartNumberingAfterBreak="0">
+  <w:abstractNum w:abstractNumId="56" w15:restartNumberingAfterBreak="0">
     <w:nsid w:val="3EC36EA4"/>
     <w:multiLevelType w:val="hybridMultilevel"/>
     <w:tmpl w:val="305E1148"/>
@@ -34743,7 +34539,7 @@
       </w:rPr>
     </w:lvl>
   </w:abstractNum>
-  <w:abstractNum w:abstractNumId="56" w15:restartNumberingAfterBreak="0">
+  <w:abstractNum w:abstractNumId="57" w15:restartNumberingAfterBreak="0">
     <w:nsid w:val="404E3D5B"/>
     <w:multiLevelType w:val="hybridMultilevel"/>
     <w:tmpl w:val="8E9A0CA8"/>
@@ -34856,7 +34652,7 @@
       </w:rPr>
     </w:lvl>
   </w:abstractNum>
-  <w:abstractNum w:abstractNumId="57" w15:restartNumberingAfterBreak="0">
+  <w:abstractNum w:abstractNumId="58" w15:restartNumberingAfterBreak="0">
     <w:nsid w:val="432223D6"/>
     <w:multiLevelType w:val="hybridMultilevel"/>
     <w:tmpl w:val="DE3A1530"/>
@@ -34942,7 +34738,7 @@
       </w:pPr>
     </w:lvl>
   </w:abstractNum>
-  <w:abstractNum w:abstractNumId="58" w15:restartNumberingAfterBreak="0">
+  <w:abstractNum w:abstractNumId="59" w15:restartNumberingAfterBreak="0">
     <w:nsid w:val="4548174A"/>
     <w:multiLevelType w:val="hybridMultilevel"/>
     <w:tmpl w:val="243C5D60"/>
@@ -35055,7 +34851,7 @@
       </w:rPr>
     </w:lvl>
   </w:abstractNum>
-  <w:abstractNum w:abstractNumId="59" w15:restartNumberingAfterBreak="0">
+  <w:abstractNum w:abstractNumId="60" w15:restartNumberingAfterBreak="0">
     <w:nsid w:val="478201B4"/>
     <w:multiLevelType w:val="hybridMultilevel"/>
     <w:tmpl w:val="6C0201E4"/>
@@ -35141,7 +34937,7 @@
       </w:pPr>
     </w:lvl>
   </w:abstractNum>
-  <w:abstractNum w:abstractNumId="60" w15:restartNumberingAfterBreak="0">
+  <w:abstractNum w:abstractNumId="61" w15:restartNumberingAfterBreak="0">
     <w:nsid w:val="4B745E9E"/>
     <w:multiLevelType w:val="hybridMultilevel"/>
     <w:tmpl w:val="BAA49512"/>
@@ -35227,7 +35023,7 @@
       </w:pPr>
     </w:lvl>
   </w:abstractNum>
-  <w:abstractNum w:abstractNumId="61" w15:restartNumberingAfterBreak="0">
+  <w:abstractNum w:abstractNumId="62" w15:restartNumberingAfterBreak="0">
     <w:nsid w:val="4D811BC8"/>
     <w:multiLevelType w:val="multilevel"/>
     <w:tmpl w:val="E0909FAA"/>
@@ -35340,7 +35136,7 @@
       </w:pPr>
     </w:lvl>
   </w:abstractNum>
-  <w:abstractNum w:abstractNumId="62" w15:restartNumberingAfterBreak="0">
+  <w:abstractNum w:abstractNumId="63" w15:restartNumberingAfterBreak="0">
     <w:nsid w:val="4F0405B3"/>
     <w:multiLevelType w:val="hybridMultilevel"/>
     <w:tmpl w:val="A33A5B8A"/>
@@ -35426,7 +35222,7 @@
       </w:pPr>
     </w:lvl>
   </w:abstractNum>
-  <w:abstractNum w:abstractNumId="63" w15:restartNumberingAfterBreak="0">
+  <w:abstractNum w:abstractNumId="64" w15:restartNumberingAfterBreak="0">
     <w:nsid w:val="51F15EDD"/>
     <w:multiLevelType w:val="hybridMultilevel"/>
     <w:tmpl w:val="1A58E648"/>
@@ -35539,10 +35335,10 @@
       </w:rPr>
     </w:lvl>
   </w:abstractNum>
-  <w:abstractNum w:abstractNumId="64" w15:restartNumberingAfterBreak="0">
+  <w:abstractNum w:abstractNumId="65" w15:restartNumberingAfterBreak="0">
     <w:nsid w:val="536E79F8"/>
     <w:multiLevelType w:val="hybridMultilevel"/>
-    <w:tmpl w:val="B894A2FE"/>
+    <w:tmpl w:val="5754AB66"/>
     <w:lvl w:ilvl="0" w:tplc="0409000F">
       <w:start w:val="1"/>
       <w:numFmt w:val="decimal"/>
@@ -35625,7 +35421,7 @@
       </w:pPr>
     </w:lvl>
   </w:abstractNum>
-  <w:abstractNum w:abstractNumId="65" w15:restartNumberingAfterBreak="0">
+  <w:abstractNum w:abstractNumId="66" w15:restartNumberingAfterBreak="0">
     <w:nsid w:val="53A079D8"/>
     <w:multiLevelType w:val="hybridMultilevel"/>
     <w:tmpl w:val="C1CE81B0"/>
@@ -35738,7 +35534,7 @@
       </w:rPr>
     </w:lvl>
   </w:abstractNum>
-  <w:abstractNum w:abstractNumId="66" w15:restartNumberingAfterBreak="0">
+  <w:abstractNum w:abstractNumId="67" w15:restartNumberingAfterBreak="0">
     <w:nsid w:val="54F75951"/>
     <w:multiLevelType w:val="hybridMultilevel"/>
     <w:tmpl w:val="63F665CE"/>
@@ -35851,7 +35647,7 @@
       </w:rPr>
     </w:lvl>
   </w:abstractNum>
-  <w:abstractNum w:abstractNumId="67" w15:restartNumberingAfterBreak="0">
+  <w:abstractNum w:abstractNumId="68" w15:restartNumberingAfterBreak="0">
     <w:nsid w:val="565302CC"/>
     <w:multiLevelType w:val="hybridMultilevel"/>
     <w:tmpl w:val="09DA5BE6"/>
@@ -35937,7 +35733,7 @@
       </w:pPr>
     </w:lvl>
   </w:abstractNum>
-  <w:abstractNum w:abstractNumId="68" w15:restartNumberingAfterBreak="0">
+  <w:abstractNum w:abstractNumId="69" w15:restartNumberingAfterBreak="0">
     <w:nsid w:val="58207D0C"/>
     <w:multiLevelType w:val="hybridMultilevel"/>
     <w:tmpl w:val="21E830A8"/>
@@ -36023,7 +35819,7 @@
       </w:pPr>
     </w:lvl>
   </w:abstractNum>
-  <w:abstractNum w:abstractNumId="69" w15:restartNumberingAfterBreak="0">
+  <w:abstractNum w:abstractNumId="70" w15:restartNumberingAfterBreak="0">
     <w:nsid w:val="5A2213F8"/>
     <w:multiLevelType w:val="multilevel"/>
     <w:tmpl w:val="7CDC9FAA"/>
@@ -36136,7 +35932,7 @@
       </w:pPr>
     </w:lvl>
   </w:abstractNum>
-  <w:abstractNum w:abstractNumId="70" w15:restartNumberingAfterBreak="0">
+  <w:abstractNum w:abstractNumId="71" w15:restartNumberingAfterBreak="0">
     <w:nsid w:val="5B2E376B"/>
     <w:multiLevelType w:val="hybridMultilevel"/>
     <w:tmpl w:val="B894A2FE"/>
@@ -36222,7 +36018,7 @@
       </w:pPr>
     </w:lvl>
   </w:abstractNum>
-  <w:abstractNum w:abstractNumId="71" w15:restartNumberingAfterBreak="0">
+  <w:abstractNum w:abstractNumId="72" w15:restartNumberingAfterBreak="0">
     <w:nsid w:val="5C346DDC"/>
     <w:multiLevelType w:val="hybridMultilevel"/>
     <w:tmpl w:val="A456F6AA"/>
@@ -36308,7 +36104,7 @@
       </w:pPr>
     </w:lvl>
   </w:abstractNum>
-  <w:abstractNum w:abstractNumId="72" w15:restartNumberingAfterBreak="0">
+  <w:abstractNum w:abstractNumId="73" w15:restartNumberingAfterBreak="0">
     <w:nsid w:val="5EBD4CFA"/>
     <w:multiLevelType w:val="hybridMultilevel"/>
     <w:tmpl w:val="F8A2EF4C"/>
@@ -36421,7 +36217,7 @@
       </w:rPr>
     </w:lvl>
   </w:abstractNum>
-  <w:abstractNum w:abstractNumId="73" w15:restartNumberingAfterBreak="0">
+  <w:abstractNum w:abstractNumId="74" w15:restartNumberingAfterBreak="0">
     <w:nsid w:val="60DA6502"/>
     <w:multiLevelType w:val="hybridMultilevel"/>
     <w:tmpl w:val="8E20028C"/>
@@ -36534,7 +36330,7 @@
       </w:rPr>
     </w:lvl>
   </w:abstractNum>
-  <w:abstractNum w:abstractNumId="74" w15:restartNumberingAfterBreak="0">
+  <w:abstractNum w:abstractNumId="75" w15:restartNumberingAfterBreak="0">
     <w:nsid w:val="618D1C77"/>
     <w:multiLevelType w:val="hybridMultilevel"/>
     <w:tmpl w:val="540E2F30"/>
@@ -36647,7 +36443,7 @@
       </w:rPr>
     </w:lvl>
   </w:abstractNum>
-  <w:abstractNum w:abstractNumId="75" w15:restartNumberingAfterBreak="0">
+  <w:abstractNum w:abstractNumId="76" w15:restartNumberingAfterBreak="0">
     <w:nsid w:val="61F701B0"/>
     <w:multiLevelType w:val="hybridMultilevel"/>
     <w:tmpl w:val="DE3407FE"/>
@@ -36760,7 +36556,7 @@
       </w:rPr>
     </w:lvl>
   </w:abstractNum>
-  <w:abstractNum w:abstractNumId="76" w15:restartNumberingAfterBreak="0">
+  <w:abstractNum w:abstractNumId="77" w15:restartNumberingAfterBreak="0">
     <w:nsid w:val="6205216C"/>
     <w:multiLevelType w:val="hybridMultilevel"/>
     <w:tmpl w:val="C5F62422"/>
@@ -36873,7 +36669,7 @@
       </w:rPr>
     </w:lvl>
   </w:abstractNum>
-  <w:abstractNum w:abstractNumId="77" w15:restartNumberingAfterBreak="0">
+  <w:abstractNum w:abstractNumId="78" w15:restartNumberingAfterBreak="0">
     <w:nsid w:val="624236D8"/>
     <w:multiLevelType w:val="hybridMultilevel"/>
     <w:tmpl w:val="02829DF0"/>
@@ -36986,7 +36782,7 @@
       </w:rPr>
     </w:lvl>
   </w:abstractNum>
-  <w:abstractNum w:abstractNumId="78" w15:restartNumberingAfterBreak="0">
+  <w:abstractNum w:abstractNumId="79" w15:restartNumberingAfterBreak="0">
     <w:nsid w:val="648C0E4A"/>
     <w:multiLevelType w:val="hybridMultilevel"/>
     <w:tmpl w:val="CE2AD552"/>
@@ -37099,7 +36895,7 @@
       </w:rPr>
     </w:lvl>
   </w:abstractNum>
-  <w:abstractNum w:abstractNumId="79" w15:restartNumberingAfterBreak="0">
+  <w:abstractNum w:abstractNumId="80" w15:restartNumberingAfterBreak="0">
     <w:nsid w:val="665D59E3"/>
     <w:multiLevelType w:val="hybridMultilevel"/>
     <w:tmpl w:val="8028E6D2"/>
@@ -37212,7 +37008,7 @@
       </w:rPr>
     </w:lvl>
   </w:abstractNum>
-  <w:abstractNum w:abstractNumId="80" w15:restartNumberingAfterBreak="0">
+  <w:abstractNum w:abstractNumId="81" w15:restartNumberingAfterBreak="0">
     <w:nsid w:val="67A74C65"/>
     <w:multiLevelType w:val="hybridMultilevel"/>
     <w:tmpl w:val="2564D184"/>
@@ -37325,7 +37121,7 @@
       </w:rPr>
     </w:lvl>
   </w:abstractNum>
-  <w:abstractNum w:abstractNumId="81" w15:restartNumberingAfterBreak="0">
+  <w:abstractNum w:abstractNumId="82" w15:restartNumberingAfterBreak="0">
     <w:nsid w:val="681D7F1B"/>
     <w:multiLevelType w:val="hybridMultilevel"/>
     <w:tmpl w:val="21702B48"/>
@@ -37411,7 +37207,7 @@
       </w:pPr>
     </w:lvl>
   </w:abstractNum>
-  <w:abstractNum w:abstractNumId="82" w15:restartNumberingAfterBreak="0">
+  <w:abstractNum w:abstractNumId="83" w15:restartNumberingAfterBreak="0">
     <w:nsid w:val="68DF06F4"/>
     <w:multiLevelType w:val="hybridMultilevel"/>
     <w:tmpl w:val="A4D62E92"/>
@@ -37524,7 +37320,7 @@
       </w:rPr>
     </w:lvl>
   </w:abstractNum>
-  <w:abstractNum w:abstractNumId="83" w15:restartNumberingAfterBreak="0">
+  <w:abstractNum w:abstractNumId="84" w15:restartNumberingAfterBreak="0">
     <w:nsid w:val="69B4788F"/>
     <w:multiLevelType w:val="hybridMultilevel"/>
     <w:tmpl w:val="798A0710"/>
@@ -37637,7 +37433,7 @@
       </w:rPr>
     </w:lvl>
   </w:abstractNum>
-  <w:abstractNum w:abstractNumId="84" w15:restartNumberingAfterBreak="0">
+  <w:abstractNum w:abstractNumId="85" w15:restartNumberingAfterBreak="0">
     <w:nsid w:val="6C746DFC"/>
     <w:multiLevelType w:val="hybridMultilevel"/>
     <w:tmpl w:val="2CDC5CC6"/>
@@ -37750,7 +37546,7 @@
       </w:rPr>
     </w:lvl>
   </w:abstractNum>
-  <w:abstractNum w:abstractNumId="85" w15:restartNumberingAfterBreak="0">
+  <w:abstractNum w:abstractNumId="86" w15:restartNumberingAfterBreak="0">
     <w:nsid w:val="6CAA7DC3"/>
     <w:multiLevelType w:val="hybridMultilevel"/>
     <w:tmpl w:val="7FA42696"/>
@@ -37863,7 +37659,7 @@
       </w:rPr>
     </w:lvl>
   </w:abstractNum>
-  <w:abstractNum w:abstractNumId="86" w15:restartNumberingAfterBreak="0">
+  <w:abstractNum w:abstractNumId="87" w15:restartNumberingAfterBreak="0">
     <w:nsid w:val="6CF419C0"/>
     <w:multiLevelType w:val="hybridMultilevel"/>
     <w:tmpl w:val="0A14EE30"/>
@@ -37976,7 +37772,7 @@
       </w:rPr>
     </w:lvl>
   </w:abstractNum>
-  <w:abstractNum w:abstractNumId="87" w15:restartNumberingAfterBreak="0">
+  <w:abstractNum w:abstractNumId="88" w15:restartNumberingAfterBreak="0">
     <w:nsid w:val="70444364"/>
     <w:multiLevelType w:val="hybridMultilevel"/>
     <w:tmpl w:val="99FCC81C"/>
@@ -38062,7 +37858,7 @@
       </w:pPr>
     </w:lvl>
   </w:abstractNum>
-  <w:abstractNum w:abstractNumId="88" w15:restartNumberingAfterBreak="0">
+  <w:abstractNum w:abstractNumId="89" w15:restartNumberingAfterBreak="0">
     <w:nsid w:val="737B0EEC"/>
     <w:multiLevelType w:val="multilevel"/>
     <w:tmpl w:val="6EEE0B4E"/>
@@ -38175,7 +37971,7 @@
       </w:pPr>
     </w:lvl>
   </w:abstractNum>
-  <w:abstractNum w:abstractNumId="89" w15:restartNumberingAfterBreak="0">
+  <w:abstractNum w:abstractNumId="90" w15:restartNumberingAfterBreak="0">
     <w:nsid w:val="76880982"/>
     <w:multiLevelType w:val="multilevel"/>
     <w:tmpl w:val="060AF3F4"/>
@@ -38288,7 +38084,7 @@
       </w:pPr>
     </w:lvl>
   </w:abstractNum>
-  <w:abstractNum w:abstractNumId="90" w15:restartNumberingAfterBreak="0">
+  <w:abstractNum w:abstractNumId="91" w15:restartNumberingAfterBreak="0">
     <w:nsid w:val="78925028"/>
     <w:multiLevelType w:val="hybridMultilevel"/>
     <w:tmpl w:val="8F9243A4"/>
@@ -38401,7 +38197,7 @@
       </w:rPr>
     </w:lvl>
   </w:abstractNum>
-  <w:abstractNum w:abstractNumId="91" w15:restartNumberingAfterBreak="0">
+  <w:abstractNum w:abstractNumId="92" w15:restartNumberingAfterBreak="0">
     <w:nsid w:val="7AFC632D"/>
     <w:multiLevelType w:val="hybridMultilevel"/>
     <w:tmpl w:val="D498505C"/>
@@ -38514,7 +38310,7 @@
       </w:rPr>
     </w:lvl>
   </w:abstractNum>
-  <w:abstractNum w:abstractNumId="92" w15:restartNumberingAfterBreak="0">
+  <w:abstractNum w:abstractNumId="93" w15:restartNumberingAfterBreak="0">
     <w:nsid w:val="7B72131A"/>
     <w:multiLevelType w:val="hybridMultilevel"/>
     <w:tmpl w:val="1B446CAC"/>
@@ -38627,7 +38423,7 @@
       </w:rPr>
     </w:lvl>
   </w:abstractNum>
-  <w:abstractNum w:abstractNumId="93" w15:restartNumberingAfterBreak="0">
+  <w:abstractNum w:abstractNumId="94" w15:restartNumberingAfterBreak="0">
     <w:nsid w:val="7CF63847"/>
     <w:multiLevelType w:val="hybridMultilevel"/>
     <w:tmpl w:val="BFC6AC22"/>
@@ -38713,7 +38509,7 @@
       </w:pPr>
     </w:lvl>
   </w:abstractNum>
-  <w:abstractNum w:abstractNumId="94" w15:restartNumberingAfterBreak="0">
+  <w:abstractNum w:abstractNumId="95" w15:restartNumberingAfterBreak="0">
     <w:nsid w:val="7E834C7C"/>
     <w:multiLevelType w:val="hybridMultilevel"/>
     <w:tmpl w:val="DDFA489C"/>
@@ -38799,7 +38595,7 @@
       </w:pPr>
     </w:lvl>
   </w:abstractNum>
-  <w:abstractNum w:abstractNumId="95" w15:restartNumberingAfterBreak="0">
+  <w:abstractNum w:abstractNumId="96" w15:restartNumberingAfterBreak="0">
     <w:nsid w:val="7EF30205"/>
     <w:multiLevelType w:val="hybridMultilevel"/>
     <w:tmpl w:val="BAA84416"/>
@@ -38912,146 +38708,232 @@
       </w:rPr>
     </w:lvl>
   </w:abstractNum>
+  <w:abstractNum w:abstractNumId="97" w15:restartNumberingAfterBreak="0">
+    <w:nsid w:val="7F7B6BD1"/>
+    <w:multiLevelType w:val="hybridMultilevel"/>
+    <w:tmpl w:val="5754AB66"/>
+    <w:lvl w:ilvl="0" w:tplc="FFFFFFFF">
+      <w:start w:val="1"/>
+      <w:numFmt w:val="decimal"/>
+      <w:lvlText w:val="%1."/>
+      <w:lvlJc w:val="left"/>
+      <w:pPr>
+        <w:ind w:left="720" w:hanging="360"/>
+      </w:pPr>
+    </w:lvl>
+    <w:lvl w:ilvl="1" w:tplc="FFFFFFFF" w:tentative="1">
+      <w:start w:val="1"/>
+      <w:numFmt w:val="lowerLetter"/>
+      <w:lvlText w:val="%2."/>
+      <w:lvlJc w:val="left"/>
+      <w:pPr>
+        <w:ind w:left="1440" w:hanging="360"/>
+      </w:pPr>
+    </w:lvl>
+    <w:lvl w:ilvl="2" w:tplc="FFFFFFFF" w:tentative="1">
+      <w:start w:val="1"/>
+      <w:numFmt w:val="lowerRoman"/>
+      <w:lvlText w:val="%3."/>
+      <w:lvlJc w:val="right"/>
+      <w:pPr>
+        <w:ind w:left="2160" w:hanging="180"/>
+      </w:pPr>
+    </w:lvl>
+    <w:lvl w:ilvl="3" w:tplc="FFFFFFFF" w:tentative="1">
+      <w:start w:val="1"/>
+      <w:numFmt w:val="decimal"/>
+      <w:lvlText w:val="%4."/>
+      <w:lvlJc w:val="left"/>
+      <w:pPr>
+        <w:ind w:left="2880" w:hanging="360"/>
+      </w:pPr>
+    </w:lvl>
+    <w:lvl w:ilvl="4" w:tplc="FFFFFFFF" w:tentative="1">
+      <w:start w:val="1"/>
+      <w:numFmt w:val="lowerLetter"/>
+      <w:lvlText w:val="%5."/>
+      <w:lvlJc w:val="left"/>
+      <w:pPr>
+        <w:ind w:left="3600" w:hanging="360"/>
+      </w:pPr>
+    </w:lvl>
+    <w:lvl w:ilvl="5" w:tplc="FFFFFFFF" w:tentative="1">
+      <w:start w:val="1"/>
+      <w:numFmt w:val="lowerRoman"/>
+      <w:lvlText w:val="%6."/>
+      <w:lvlJc w:val="right"/>
+      <w:pPr>
+        <w:ind w:left="4320" w:hanging="180"/>
+      </w:pPr>
+    </w:lvl>
+    <w:lvl w:ilvl="6" w:tplc="FFFFFFFF" w:tentative="1">
+      <w:start w:val="1"/>
+      <w:numFmt w:val="decimal"/>
+      <w:lvlText w:val="%7."/>
+      <w:lvlJc w:val="left"/>
+      <w:pPr>
+        <w:ind w:left="5040" w:hanging="360"/>
+      </w:pPr>
+    </w:lvl>
+    <w:lvl w:ilvl="7" w:tplc="FFFFFFFF" w:tentative="1">
+      <w:start w:val="1"/>
+      <w:numFmt w:val="lowerLetter"/>
+      <w:lvlText w:val="%8."/>
+      <w:lvlJc w:val="left"/>
+      <w:pPr>
+        <w:ind w:left="5760" w:hanging="360"/>
+      </w:pPr>
+    </w:lvl>
+    <w:lvl w:ilvl="8" w:tplc="FFFFFFFF" w:tentative="1">
+      <w:start w:val="1"/>
+      <w:numFmt w:val="lowerRoman"/>
+      <w:lvlText w:val="%9."/>
+      <w:lvlJc w:val="right"/>
+      <w:pPr>
+        <w:ind w:left="6480" w:hanging="180"/>
+      </w:pPr>
+    </w:lvl>
+  </w:abstractNum>
   <w:num w:numId="1" w16cid:durableId="1198280063">
-    <w:abstractNumId w:val="57"/>
+    <w:abstractNumId w:val="58"/>
   </w:num>
   <w:num w:numId="2" w16cid:durableId="1301838537">
-    <w:abstractNumId w:val="53"/>
+    <w:abstractNumId w:val="54"/>
   </w:num>
   <w:num w:numId="3" w16cid:durableId="1380933642">
-    <w:abstractNumId w:val="37"/>
+    <w:abstractNumId w:val="38"/>
   </w:num>
   <w:num w:numId="4" w16cid:durableId="667906979">
     <w:abstractNumId w:val="15"/>
   </w:num>
   <w:num w:numId="5" w16cid:durableId="889808993">
-    <w:abstractNumId w:val="43"/>
+    <w:abstractNumId w:val="44"/>
   </w:num>
   <w:num w:numId="6" w16cid:durableId="1501971492">
-    <w:abstractNumId w:val="71"/>
+    <w:abstractNumId w:val="72"/>
   </w:num>
   <w:num w:numId="7" w16cid:durableId="747505663">
-    <w:abstractNumId w:val="81"/>
+    <w:abstractNumId w:val="82"/>
   </w:num>
   <w:num w:numId="8" w16cid:durableId="1395081875">
-    <w:abstractNumId w:val="67"/>
+    <w:abstractNumId w:val="68"/>
   </w:num>
   <w:num w:numId="9" w16cid:durableId="2039427541">
     <w:abstractNumId w:val="12"/>
   </w:num>
   <w:num w:numId="10" w16cid:durableId="1876694735">
-    <w:abstractNumId w:val="42"/>
+    <w:abstractNumId w:val="43"/>
   </w:num>
   <w:num w:numId="11" w16cid:durableId="235172694">
-    <w:abstractNumId w:val="83"/>
+    <w:abstractNumId w:val="84"/>
   </w:num>
   <w:num w:numId="12" w16cid:durableId="1454014442">
-    <w:abstractNumId w:val="91"/>
+    <w:abstractNumId w:val="92"/>
   </w:num>
   <w:num w:numId="13" w16cid:durableId="1627849189">
-    <w:abstractNumId w:val="62"/>
+    <w:abstractNumId w:val="63"/>
   </w:num>
   <w:num w:numId="14" w16cid:durableId="610238166">
     <w:abstractNumId w:val="28"/>
   </w:num>
   <w:num w:numId="15" w16cid:durableId="1524056294">
-    <w:abstractNumId w:val="86"/>
+    <w:abstractNumId w:val="87"/>
   </w:num>
   <w:num w:numId="16" w16cid:durableId="720055837">
-    <w:abstractNumId w:val="51"/>
+    <w:abstractNumId w:val="52"/>
   </w:num>
   <w:num w:numId="17" w16cid:durableId="660352212">
-    <w:abstractNumId w:val="92"/>
+    <w:abstractNumId w:val="93"/>
   </w:num>
   <w:num w:numId="18" w16cid:durableId="1920796731">
-    <w:abstractNumId w:val="78"/>
+    <w:abstractNumId w:val="79"/>
   </w:num>
   <w:num w:numId="19" w16cid:durableId="1607693230">
-    <w:abstractNumId w:val="50"/>
+    <w:abstractNumId w:val="51"/>
   </w:num>
   <w:num w:numId="20" w16cid:durableId="1370764250">
     <w:abstractNumId w:val="2"/>
   </w:num>
   <w:num w:numId="21" w16cid:durableId="2075616340">
-    <w:abstractNumId w:val="54"/>
+    <w:abstractNumId w:val="55"/>
   </w:num>
   <w:num w:numId="22" w16cid:durableId="1638220349">
-    <w:abstractNumId w:val="87"/>
+    <w:abstractNumId w:val="88"/>
   </w:num>
   <w:num w:numId="23" w16cid:durableId="1055812748">
     <w:abstractNumId w:val="22"/>
   </w:num>
   <w:num w:numId="24" w16cid:durableId="639310741">
-    <w:abstractNumId w:val="73"/>
+    <w:abstractNumId w:val="74"/>
   </w:num>
   <w:num w:numId="25" w16cid:durableId="981010059">
-    <w:abstractNumId w:val="47"/>
+    <w:abstractNumId w:val="48"/>
   </w:num>
   <w:num w:numId="26" w16cid:durableId="2005552156">
-    <w:abstractNumId w:val="31"/>
+    <w:abstractNumId w:val="32"/>
   </w:num>
   <w:num w:numId="27" w16cid:durableId="1127505085">
     <w:abstractNumId w:val="25"/>
   </w:num>
   <w:num w:numId="28" w16cid:durableId="911046028">
+    <w:abstractNumId w:val="66"/>
+  </w:num>
+  <w:num w:numId="29" w16cid:durableId="1730763308">
+    <w:abstractNumId w:val="70"/>
+  </w:num>
+  <w:num w:numId="30" w16cid:durableId="1036391911">
+    <w:abstractNumId w:val="78"/>
+  </w:num>
+  <w:num w:numId="31" w16cid:durableId="1248153567">
     <w:abstractNumId w:val="65"/>
   </w:num>
-  <w:num w:numId="29" w16cid:durableId="1730763308">
-    <w:abstractNumId w:val="69"/>
-  </w:num>
-  <w:num w:numId="30" w16cid:durableId="1036391911">
-    <w:abstractNumId w:val="77"/>
-  </w:num>
-  <w:num w:numId="31" w16cid:durableId="1248153567">
-    <w:abstractNumId w:val="64"/>
-  </w:num>
   <w:num w:numId="32" w16cid:durableId="1401102322">
-    <w:abstractNumId w:val="46"/>
+    <w:abstractNumId w:val="47"/>
   </w:num>
   <w:num w:numId="33" w16cid:durableId="312099717">
-    <w:abstractNumId w:val="94"/>
+    <w:abstractNumId w:val="95"/>
   </w:num>
   <w:num w:numId="34" w16cid:durableId="2078899635">
     <w:abstractNumId w:val="8"/>
   </w:num>
   <w:num w:numId="35" w16cid:durableId="1672610177">
-    <w:abstractNumId w:val="72"/>
+    <w:abstractNumId w:val="73"/>
   </w:num>
   <w:num w:numId="36" w16cid:durableId="382482530">
-    <w:abstractNumId w:val="34"/>
+    <w:abstractNumId w:val="35"/>
   </w:num>
   <w:num w:numId="37" w16cid:durableId="460146940">
-    <w:abstractNumId w:val="36"/>
+    <w:abstractNumId w:val="37"/>
   </w:num>
   <w:num w:numId="38" w16cid:durableId="1687169530">
     <w:abstractNumId w:val="16"/>
   </w:num>
   <w:num w:numId="39" w16cid:durableId="1062291727">
-    <w:abstractNumId w:val="89"/>
+    <w:abstractNumId w:val="90"/>
   </w:num>
   <w:num w:numId="40" w16cid:durableId="214436163">
     <w:abstractNumId w:val="7"/>
   </w:num>
   <w:num w:numId="41" w16cid:durableId="2028360077">
-    <w:abstractNumId w:val="88"/>
+    <w:abstractNumId w:val="89"/>
   </w:num>
   <w:num w:numId="42" w16cid:durableId="1617637102">
-    <w:abstractNumId w:val="61"/>
+    <w:abstractNumId w:val="62"/>
   </w:num>
   <w:num w:numId="43" w16cid:durableId="1797940720">
     <w:abstractNumId w:val="9"/>
   </w:num>
   <w:num w:numId="44" w16cid:durableId="1689989912">
-    <w:abstractNumId w:val="74"/>
+    <w:abstractNumId w:val="75"/>
   </w:num>
   <w:num w:numId="45" w16cid:durableId="1868635853">
-    <w:abstractNumId w:val="33"/>
+    <w:abstractNumId w:val="34"/>
   </w:num>
   <w:num w:numId="46" w16cid:durableId="1921020865">
     <w:abstractNumId w:val="19"/>
   </w:num>
   <w:num w:numId="47" w16cid:durableId="1357735996">
-    <w:abstractNumId w:val="39"/>
+    <w:abstractNumId w:val="40"/>
   </w:num>
   <w:num w:numId="48" w16cid:durableId="983391011">
     <w:abstractNumId w:val="27"/>
@@ -39060,58 +38942,58 @@
     <w:abstractNumId w:val="30"/>
   </w:num>
   <w:num w:numId="50" w16cid:durableId="1832865788">
-    <w:abstractNumId w:val="48"/>
+    <w:abstractNumId w:val="49"/>
   </w:num>
   <w:num w:numId="51" w16cid:durableId="1551260883">
-    <w:abstractNumId w:val="75"/>
+    <w:abstractNumId w:val="76"/>
   </w:num>
   <w:num w:numId="52" w16cid:durableId="1941646899">
-    <w:abstractNumId w:val="32"/>
+    <w:abstractNumId w:val="33"/>
   </w:num>
   <w:num w:numId="53" w16cid:durableId="1543786322">
-    <w:abstractNumId w:val="44"/>
+    <w:abstractNumId w:val="45"/>
   </w:num>
   <w:num w:numId="54" w16cid:durableId="1807888866">
-    <w:abstractNumId w:val="82"/>
+    <w:abstractNumId w:val="83"/>
   </w:num>
   <w:num w:numId="55" w16cid:durableId="980884616">
-    <w:abstractNumId w:val="66"/>
+    <w:abstractNumId w:val="67"/>
   </w:num>
   <w:num w:numId="56" w16cid:durableId="188613315">
-    <w:abstractNumId w:val="45"/>
+    <w:abstractNumId w:val="46"/>
   </w:num>
   <w:num w:numId="57" w16cid:durableId="1208446959">
-    <w:abstractNumId w:val="79"/>
+    <w:abstractNumId w:val="80"/>
   </w:num>
   <w:num w:numId="58" w16cid:durableId="797265398">
     <w:abstractNumId w:val="13"/>
   </w:num>
   <w:num w:numId="59" w16cid:durableId="777142527">
-    <w:abstractNumId w:val="35"/>
+    <w:abstractNumId w:val="36"/>
   </w:num>
   <w:num w:numId="60" w16cid:durableId="1278415273">
-    <w:abstractNumId w:val="49"/>
+    <w:abstractNumId w:val="50"/>
   </w:num>
   <w:num w:numId="61" w16cid:durableId="2001470273">
-    <w:abstractNumId w:val="38"/>
+    <w:abstractNumId w:val="39"/>
   </w:num>
   <w:num w:numId="62" w16cid:durableId="635989315">
     <w:abstractNumId w:val="24"/>
   </w:num>
   <w:num w:numId="63" w16cid:durableId="1128281007">
-    <w:abstractNumId w:val="85"/>
+    <w:abstractNumId w:val="86"/>
   </w:num>
   <w:num w:numId="64" w16cid:durableId="293217870">
-    <w:abstractNumId w:val="68"/>
+    <w:abstractNumId w:val="69"/>
   </w:num>
   <w:num w:numId="65" w16cid:durableId="1396199481">
-    <w:abstractNumId w:val="80"/>
+    <w:abstractNumId w:val="81"/>
   </w:num>
   <w:num w:numId="66" w16cid:durableId="1768427093">
-    <w:abstractNumId w:val="95"/>
+    <w:abstractNumId w:val="96"/>
   </w:num>
   <w:num w:numId="67" w16cid:durableId="827549842">
-    <w:abstractNumId w:val="84"/>
+    <w:abstractNumId w:val="85"/>
   </w:num>
   <w:num w:numId="68" w16cid:durableId="47581808">
     <w:abstractNumId w:val="4"/>
@@ -39123,10 +39005,10 @@
     <w:abstractNumId w:val="29"/>
   </w:num>
   <w:num w:numId="71" w16cid:durableId="467362323">
-    <w:abstractNumId w:val="55"/>
+    <w:abstractNumId w:val="56"/>
   </w:num>
   <w:num w:numId="72" w16cid:durableId="2145393683">
-    <w:abstractNumId w:val="56"/>
+    <w:abstractNumId w:val="57"/>
   </w:num>
   <w:num w:numId="73" w16cid:durableId="1875074200">
     <w:abstractNumId w:val="10"/>
@@ -39135,16 +39017,16 @@
     <w:abstractNumId w:val="17"/>
   </w:num>
   <w:num w:numId="75" w16cid:durableId="1864057053">
-    <w:abstractNumId w:val="40"/>
+    <w:abstractNumId w:val="41"/>
   </w:num>
   <w:num w:numId="76" w16cid:durableId="690179618">
-    <w:abstractNumId w:val="60"/>
+    <w:abstractNumId w:val="61"/>
   </w:num>
   <w:num w:numId="77" w16cid:durableId="1188107608">
-    <w:abstractNumId w:val="90"/>
+    <w:abstractNumId w:val="91"/>
   </w:num>
   <w:num w:numId="78" w16cid:durableId="2018577866">
-    <w:abstractNumId w:val="41"/>
+    <w:abstractNumId w:val="42"/>
   </w:num>
   <w:num w:numId="79" w16cid:durableId="1659067021">
     <w:abstractNumId w:val="23"/>
@@ -39153,7 +39035,7 @@
     <w:abstractNumId w:val="11"/>
   </w:num>
   <w:num w:numId="81" w16cid:durableId="234054193">
-    <w:abstractNumId w:val="52"/>
+    <w:abstractNumId w:val="53"/>
   </w:num>
   <w:num w:numId="82" w16cid:durableId="254824084">
     <w:abstractNumId w:val="3"/>
@@ -39162,7 +39044,7 @@
     <w:abstractNumId w:val="20"/>
   </w:num>
   <w:num w:numId="84" w16cid:durableId="1933082440">
-    <w:abstractNumId w:val="59"/>
+    <w:abstractNumId w:val="60"/>
   </w:num>
   <w:num w:numId="85" w16cid:durableId="646327542">
     <w:abstractNumId w:val="5"/>
@@ -39171,13 +39053,13 @@
     <w:abstractNumId w:val="0"/>
   </w:num>
   <w:num w:numId="87" w16cid:durableId="1999528128">
-    <w:abstractNumId w:val="93"/>
+    <w:abstractNumId w:val="94"/>
   </w:num>
   <w:num w:numId="88" w16cid:durableId="887228096">
     <w:abstractNumId w:val="18"/>
   </w:num>
   <w:num w:numId="89" w16cid:durableId="1479109761">
-    <w:abstractNumId w:val="76"/>
+    <w:abstractNumId w:val="77"/>
   </w:num>
   <w:num w:numId="90" w16cid:durableId="401953717">
     <w:abstractNumId w:val="14"/>
@@ -39186,19 +39068,25 @@
     <w:abstractNumId w:val="6"/>
   </w:num>
   <w:num w:numId="92" w16cid:durableId="1132747866">
-    <w:abstractNumId w:val="58"/>
+    <w:abstractNumId w:val="59"/>
   </w:num>
   <w:num w:numId="93" w16cid:durableId="252906097">
-    <w:abstractNumId w:val="63"/>
+    <w:abstractNumId w:val="64"/>
   </w:num>
   <w:num w:numId="94" w16cid:durableId="1315641663">
-    <w:abstractNumId w:val="70"/>
+    <w:abstractNumId w:val="71"/>
   </w:num>
   <w:num w:numId="95" w16cid:durableId="2132701231">
     <w:abstractNumId w:val="1"/>
   </w:num>
   <w:num w:numId="96" w16cid:durableId="1979875140">
     <w:abstractNumId w:val="21"/>
+  </w:num>
+  <w:num w:numId="97" w16cid:durableId="132064318">
+    <w:abstractNumId w:val="31"/>
+  </w:num>
+  <w:num w:numId="98" w16cid:durableId="71247270">
+    <w:abstractNumId w:val="97"/>
   </w:num>
 </w:numbering>
 </file>
@@ -39649,6 +39537,7 @@
   <w:style w:type="character" w:default="1" w:styleId="DefaultParagraphFont">
     <w:name w:val="Default Paragraph Font"/>
     <w:uiPriority w:val="1"/>
+    <w:semiHidden/>
     <w:unhideWhenUsed/>
   </w:style>
   <w:style w:type="table" w:default="1" w:styleId="TableNormal">

</xml_diff>